<commit_message>
Added cipher challenge to document
</commit_message>
<xml_diff>
--- a/Secure-Comms.docx
+++ b/Secure-Comms.docx
@@ -193,7 +193,7 @@
                                     <w:tag w:val=""/>
                                     <w:id w:val="-650599894"/>
                                     <w:dataBinding w:prefixMappings="xmlns:ns0='http://schemas.microsoft.com/office/2006/coverPageProps' " w:xpath="/ns0:CoverPageProperties[1]/ns0:PublishDate[1]" w:storeItemID="{55AF091B-3C7A-41E3-B477-F2FDAA23CFDA}"/>
-                                    <w:date w:fullDate="2018-11-08T00:00:00Z">
+                                    <w:date w:fullDate="2019-02-21T00:00:00Z">
                                       <w:dateFormat w:val="M/d/yyyy"/>
                                       <w:lid w:val="en-US"/>
                                       <w:storeMappedDataAs w:val="dateTime"/>
@@ -219,7 +219,7 @@
                                           <w:szCs w:val="28"/>
                                           <w:lang w:val="en-US"/>
                                         </w:rPr>
-                                        <w:t>11/8/2018</w:t>
+                                        <w:t>2/21/2019</w:t>
                                       </w:r>
                                     </w:p>
                                   </w:sdtContent>
@@ -3507,7 +3507,7 @@
                               <w:tag w:val=""/>
                               <w:id w:val="-650599894"/>
                               <w:dataBinding w:prefixMappings="xmlns:ns0='http://schemas.microsoft.com/office/2006/coverPageProps' " w:xpath="/ns0:CoverPageProperties[1]/ns0:PublishDate[1]" w:storeItemID="{55AF091B-3C7A-41E3-B477-F2FDAA23CFDA}"/>
-                              <w:date w:fullDate="2018-11-08T00:00:00Z">
+                              <w:date w:fullDate="2019-02-21T00:00:00Z">
                                 <w:dateFormat w:val="M/d/yyyy"/>
                                 <w:lid w:val="en-US"/>
                                 <w:storeMappedDataAs w:val="dateTime"/>
@@ -3533,7 +3533,7 @@
                                     <w:szCs w:val="28"/>
                                     <w:lang w:val="en-US"/>
                                   </w:rPr>
-                                  <w:t>11/8/2018</w:t>
+                                  <w:t>2/21/2019</w:t>
                                 </w:r>
                               </w:p>
                             </w:sdtContent>
@@ -3655,10 +3655,10 @@
             <mc:AlternateContent>
               <mc:Choice Requires="wps">
                 <w:drawing>
-                  <wp:anchor distT="0" distB="0" distL="114300" distR="114300" simplePos="0" relativeHeight="251661312" behindDoc="0" locked="0" layoutInCell="1" allowOverlap="1" wp14:anchorId="1F4DF8B1" wp14:editId="557B4936">
+                  <wp:anchor distT="0" distB="0" distL="114300" distR="114300" simplePos="0" relativeHeight="251661312" behindDoc="0" locked="0" layoutInCell="1" allowOverlap="1" wp14:anchorId="1F4DF8B1" wp14:editId="623E6F3C">
                     <wp:simplePos x="0" y="0"/>
                     <wp:positionH relativeFrom="page">
-                      <wp:posOffset>2919843</wp:posOffset>
+                      <wp:posOffset>3194050</wp:posOffset>
                     </wp:positionH>
                     <wp:positionV relativeFrom="page">
                       <wp:posOffset>4629785</wp:posOffset>
@@ -3762,7 +3762,7 @@
                     <v:stroke joinstyle="miter"/>
                     <v:path gradientshapeok="t" o:connecttype="rect"/>
                   </v:shapetype>
-                  <v:shape id="Text Box 32" o:spid="_x0000_s1055" type="#_x0000_t202" style="position:absolute;margin-left:229.9pt;margin-top:364.55pt;width:2in;height:60.25pt;z-index:251661312;visibility:visible;mso-wrap-style:square;mso-width-percent:0;mso-height-percent:0;mso-wrap-distance-left:9pt;mso-wrap-distance-top:0;mso-wrap-distance-right:9pt;mso-wrap-distance-bottom:0;mso-position-horizontal:absolute;mso-position-horizontal-relative:page;mso-position-vertical:absolute;mso-position-vertical-relative:page;mso-width-percent:0;mso-height-percent:0;mso-width-relative:page;mso-height-relative:margin;v-text-anchor:bottom" o:gfxdata="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" filled="f" stroked="f">
+                  <v:shape id="Text Box 32" o:spid="_x0000_s1055" type="#_x0000_t202" style="position:absolute;margin-left:251.5pt;margin-top:364.55pt;width:2in;height:60.25pt;z-index:251661312;visibility:visible;mso-wrap-style:square;mso-width-percent:0;mso-height-percent:0;mso-wrap-distance-left:9pt;mso-wrap-distance-top:0;mso-wrap-distance-right:9pt;mso-wrap-distance-bottom:0;mso-position-horizontal:absolute;mso-position-horizontal-relative:page;mso-position-vertical:absolute;mso-position-vertical-relative:page;mso-width-percent:0;mso-height-percent:0;mso-width-relative:page;mso-height-relative:margin;v-text-anchor:bottom" o:gfxdata="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" filled="f" stroked="f">
                     <v:textbox inset="0,0,0,0">
                       <w:txbxContent>
                         <w:p>
@@ -3815,168 +3815,13 @@
             <mc:AlternateContent>
               <mc:Choice Requires="wps">
                 <w:drawing>
-                  <wp:anchor distT="0" distB="0" distL="114300" distR="114300" simplePos="0" relativeHeight="251660288" behindDoc="0" locked="0" layoutInCell="1" allowOverlap="1" wp14:anchorId="771BF1DE" wp14:editId="78EB28C3">
-                    <wp:simplePos x="0" y="0"/>
-                    <wp:positionH relativeFrom="page">
-                      <wp:posOffset>3034665</wp:posOffset>
-                    </wp:positionH>
-                    <wp:positionV relativeFrom="page">
-                      <wp:posOffset>3165475</wp:posOffset>
-                    </wp:positionV>
-                    <wp:extent cx="1407795" cy="1069340"/>
-                    <wp:effectExtent l="0" t="0" r="1905" b="3810"/>
-                    <wp:wrapNone/>
-                    <wp:docPr id="1" name="Text Box 1"/>
-                    <wp:cNvGraphicFramePr/>
-                    <a:graphic xmlns:a="http://schemas.openxmlformats.org/drawingml/2006/main">
-                      <a:graphicData uri="http://schemas.microsoft.com/office/word/2010/wordprocessingShape">
-                        <wps:wsp>
-                          <wps:cNvSpPr txBox="1"/>
-                          <wps:spPr>
-                            <a:xfrm>
-                              <a:off x="0" y="0"/>
-                              <a:ext cx="1407795" cy="1069340"/>
-                            </a:xfrm>
-                            <a:prstGeom prst="rect">
-                              <a:avLst/>
-                            </a:prstGeom>
-                            <a:noFill/>
-                            <a:ln w="6350">
-                              <a:noFill/>
-                            </a:ln>
-                            <a:effectLst/>
-                          </wps:spPr>
-                          <wps:style>
-                            <a:lnRef idx="0">
-                              <a:schemeClr val="accent1"/>
-                            </a:lnRef>
-                            <a:fillRef idx="0">
-                              <a:schemeClr val="accent1"/>
-                            </a:fillRef>
-                            <a:effectRef idx="0">
-                              <a:schemeClr val="accent1"/>
-                            </a:effectRef>
-                            <a:fontRef idx="minor">
-                              <a:schemeClr val="dk1"/>
-                            </a:fontRef>
-                          </wps:style>
-                          <wps:txbx>
-                            <w:txbxContent>
-                              <w:p>
-                                <w:pPr>
-                                  <w:pStyle w:val="NoSpacing"/>
-                                  <w:rPr>
-                                    <w:color w:val="262626" w:themeColor="text1" w:themeTint="D9"/>
-                                    <w:sz w:val="72"/>
-                                  </w:rPr>
-                                </w:pPr>
-                                <w:sdt>
-                                  <w:sdtPr>
-                                    <w:rPr>
-                                      <w:color w:val="262626" w:themeColor="text1" w:themeTint="D9"/>
-                                      <w:sz w:val="72"/>
-                                      <w:szCs w:val="72"/>
-                                    </w:rPr>
-                                    <w:alias w:val="Title"/>
-                                    <w:tag w:val=""/>
-                                    <w:id w:val="680330656"/>
-                                    <w:dataBinding w:prefixMappings="xmlns:ns0='http://purl.org/dc/elements/1.1/' xmlns:ns1='http://schemas.openxmlformats.org/package/2006/metadata/core-properties' " w:xpath="/ns1:coreProperties[1]/ns0:title[1]" w:storeItemID="{6C3C8BC8-F283-45AE-878A-BAB7291924A1}"/>
-                                    <w:text/>
-                                  </w:sdtPr>
-                                  <w:sdtEndPr/>
-                                  <w:sdtContent>
-                                    <w:r>
-                                      <w:rPr>
-                                        <w:color w:val="262626" w:themeColor="text1" w:themeTint="D9"/>
-                                        <w:sz w:val="72"/>
-                                        <w:szCs w:val="72"/>
-                                      </w:rPr>
-                                      <w:t>Name</w:t>
-                                    </w:r>
-                                  </w:sdtContent>
-                                </w:sdt>
-                              </w:p>
-                            </w:txbxContent>
-                          </wps:txbx>
-                          <wps:bodyPr rot="0" spcFirstLastPara="0" vertOverflow="overflow" horzOverflow="overflow" vert="horz" wrap="square" lIns="0" tIns="0" rIns="0" bIns="0" numCol="1" spcCol="0" rtlCol="0" fromWordArt="0" anchor="t" anchorCtr="0" forceAA="0" compatLnSpc="1">
-                            <a:prstTxWarp prst="textNoShape">
-                              <a:avLst/>
-                            </a:prstTxWarp>
-                            <a:spAutoFit/>
-                          </wps:bodyPr>
-                        </wps:wsp>
-                      </a:graphicData>
-                    </a:graphic>
-                    <wp14:sizeRelH relativeFrom="page">
-                      <wp14:pctWidth>0</wp14:pctWidth>
-                    </wp14:sizeRelH>
-                    <wp14:sizeRelV relativeFrom="margin">
-                      <wp14:pctHeight>0</wp14:pctHeight>
-                    </wp14:sizeRelV>
-                  </wp:anchor>
-                </w:drawing>
-              </mc:Choice>
-              <mc:Fallback>
-                <w:pict>
-                  <v:shape w14:anchorId="771BF1DE" id="Text Box 1" o:spid="_x0000_s1056" type="#_x0000_t202" style="position:absolute;margin-left:238.95pt;margin-top:249.25pt;width:110.85pt;height:84.2pt;z-index:251660288;visibility:visible;mso-wrap-style:square;mso-width-percent:0;mso-height-percent:0;mso-wrap-distance-left:9pt;mso-wrap-distance-top:0;mso-wrap-distance-right:9pt;mso-wrap-distance-bottom:0;mso-position-horizontal:absolute;mso-position-horizontal-relative:page;mso-position-vertical:absolute;mso-position-vertical-relative:page;mso-width-percent:0;mso-height-percent:0;mso-width-relative:page;mso-height-relative:margin;v-text-anchor:top" o:gfxdata="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" filled="f" stroked="f" strokeweight=".5pt">
-                    <v:textbox style="mso-fit-shape-to-text:t" inset="0,0,0,0">
-                      <w:txbxContent>
-                        <w:p>
-                          <w:pPr>
-                            <w:pStyle w:val="NoSpacing"/>
-                            <w:rPr>
-                              <w:color w:val="262626" w:themeColor="text1" w:themeTint="D9"/>
-                              <w:sz w:val="72"/>
-                            </w:rPr>
-                          </w:pPr>
-                          <w:sdt>
-                            <w:sdtPr>
-                              <w:rPr>
-                                <w:color w:val="262626" w:themeColor="text1" w:themeTint="D9"/>
-                                <w:sz w:val="72"/>
-                                <w:szCs w:val="72"/>
-                              </w:rPr>
-                              <w:alias w:val="Title"/>
-                              <w:tag w:val=""/>
-                              <w:id w:val="680330656"/>
-                              <w:dataBinding w:prefixMappings="xmlns:ns0='http://purl.org/dc/elements/1.1/' xmlns:ns1='http://schemas.openxmlformats.org/package/2006/metadata/core-properties' " w:xpath="/ns1:coreProperties[1]/ns0:title[1]" w:storeItemID="{6C3C8BC8-F283-45AE-878A-BAB7291924A1}"/>
-                              <w:text/>
-                            </w:sdtPr>
-                            <w:sdtEndPr/>
-                            <w:sdtContent>
-                              <w:r>
-                                <w:rPr>
-                                  <w:color w:val="262626" w:themeColor="text1" w:themeTint="D9"/>
-                                  <w:sz w:val="72"/>
-                                  <w:szCs w:val="72"/>
-                                </w:rPr>
-                                <w:t>Name</w:t>
-                              </w:r>
-                            </w:sdtContent>
-                          </w:sdt>
-                        </w:p>
-                      </w:txbxContent>
-                    </v:textbox>
-                    <w10:wrap anchorx="page" anchory="page"/>
-                  </v:shape>
-                </w:pict>
-              </mc:Fallback>
-            </mc:AlternateContent>
-          </w:r>
-          <w:r>
-            <w:rPr>
-              <w:noProof/>
-            </w:rPr>
-            <mc:AlternateContent>
-              <mc:Choice Requires="wps">
-                <w:drawing>
-                  <wp:anchor distT="0" distB="0" distL="114300" distR="114300" simplePos="0" relativeHeight="251665408" behindDoc="0" locked="0" layoutInCell="1" allowOverlap="1" wp14:anchorId="4AA00519" wp14:editId="69EABDD7">
+                  <wp:anchor distT="0" distB="0" distL="114300" distR="114300" simplePos="0" relativeHeight="251665408" behindDoc="0" locked="0" layoutInCell="1" allowOverlap="1" wp14:anchorId="4AA00519" wp14:editId="6545798F">
                     <wp:simplePos x="0" y="0"/>
                     <wp:positionH relativeFrom="column">
-                      <wp:posOffset>896112</wp:posOffset>
+                      <wp:posOffset>1238885</wp:posOffset>
                     </wp:positionH>
                     <wp:positionV relativeFrom="paragraph">
-                      <wp:posOffset>5187315</wp:posOffset>
+                      <wp:posOffset>5175468</wp:posOffset>
                     </wp:positionV>
                     <wp:extent cx="3806571" cy="2221865"/>
                     <wp:effectExtent l="0" t="0" r="0" b="0"/>
@@ -4092,7 +3937,24 @@
                                     <w:sz w:val="32"/>
                                     <w:szCs w:val="32"/>
                                   </w:rPr>
-                                  <w:t>Institute of Technology</w:t>
+                                  <w:t>Technology University Dublin</w:t>
+                                </w:r>
+                              </w:p>
+                              <w:p>
+                                <w:pPr>
+                                  <w:spacing w:line="240" w:lineRule="auto"/>
+                                  <w:jc w:val="center"/>
+                                  <w:rPr>
+                                    <w:sz w:val="32"/>
+                                    <w:szCs w:val="32"/>
+                                  </w:rPr>
+                                </w:pPr>
+                                <w:r>
+                                  <w:rPr>
+                                    <w:sz w:val="32"/>
+                                    <w:szCs w:val="32"/>
+                                  </w:rPr>
+                                  <w:t>Blanchardstown Campus</w:t>
                                 </w:r>
                               </w:p>
                               <w:p>
@@ -4152,7 +4014,7 @@
               </mc:Choice>
               <mc:Fallback>
                 <w:pict>
-                  <v:shape w14:anchorId="4AA00519" id="Text Box 40" o:spid="_x0000_s1057" type="#_x0000_t202" style="position:absolute;margin-left:70.55pt;margin-top:408.45pt;width:299.75pt;height:174.95pt;z-index:251665408;visibility:visible;mso-wrap-style:square;mso-width-percent:0;mso-height-percent:0;mso-wrap-distance-left:9pt;mso-wrap-distance-top:0;mso-wrap-distance-right:9pt;mso-wrap-distance-bottom:0;mso-position-horizontal:absolute;mso-position-horizontal-relative:text;mso-position-vertical:absolute;mso-position-vertical-relative:text;mso-width-percent:0;mso-height-percent:0;mso-width-relative:margin;mso-height-relative:margin;v-text-anchor:top" o:gfxdata="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" filled="f" stroked="f">
+                  <v:shape w14:anchorId="4AA00519" id="Text Box 40" o:spid="_x0000_s1056" type="#_x0000_t202" style="position:absolute;margin-left:97.55pt;margin-top:407.5pt;width:299.75pt;height:174.95pt;z-index:251665408;visibility:visible;mso-wrap-style:square;mso-width-percent:0;mso-height-percent:0;mso-wrap-distance-left:9pt;mso-wrap-distance-top:0;mso-wrap-distance-right:9pt;mso-wrap-distance-bottom:0;mso-position-horizontal:absolute;mso-position-horizontal-relative:text;mso-position-vertical:absolute;mso-position-vertical-relative:text;mso-width-percent:0;mso-height-percent:0;mso-width-relative:margin;mso-height-relative:margin;v-text-anchor:top" o:gfxdata="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" filled="f" stroked="f">
                     <v:textbox>
                       <w:txbxContent>
                         <w:p>
@@ -4231,7 +4093,24 @@
                               <w:sz w:val="32"/>
                               <w:szCs w:val="32"/>
                             </w:rPr>
-                            <w:t>Institute of Technology</w:t>
+                            <w:t>Technology University Dublin</w:t>
+                          </w:r>
+                        </w:p>
+                        <w:p>
+                          <w:pPr>
+                            <w:spacing w:line="240" w:lineRule="auto"/>
+                            <w:jc w:val="center"/>
+                            <w:rPr>
+                              <w:sz w:val="32"/>
+                              <w:szCs w:val="32"/>
+                            </w:rPr>
+                          </w:pPr>
+                          <w:r>
+                            <w:rPr>
+                              <w:sz w:val="32"/>
+                              <w:szCs w:val="32"/>
+                            </w:rPr>
+                            <w:t>Blanchardstown Campus</w:t>
                           </w:r>
                         </w:p>
                         <w:p>
@@ -4271,6 +4150,161 @@
                         <w:p/>
                       </w:txbxContent>
                     </v:textbox>
+                  </v:shape>
+                </w:pict>
+              </mc:Fallback>
+            </mc:AlternateContent>
+          </w:r>
+          <w:r>
+            <w:rPr>
+              <w:noProof/>
+            </w:rPr>
+            <mc:AlternateContent>
+              <mc:Choice Requires="wps">
+                <w:drawing>
+                  <wp:anchor distT="0" distB="0" distL="114300" distR="114300" simplePos="0" relativeHeight="251660288" behindDoc="0" locked="0" layoutInCell="1" allowOverlap="1" wp14:anchorId="771BF1DE" wp14:editId="55A3723F">
+                    <wp:simplePos x="0" y="0"/>
+                    <wp:positionH relativeFrom="page">
+                      <wp:posOffset>2575560</wp:posOffset>
+                    </wp:positionH>
+                    <wp:positionV relativeFrom="page">
+                      <wp:posOffset>3107994</wp:posOffset>
+                    </wp:positionV>
+                    <wp:extent cx="4587240" cy="1069340"/>
+                    <wp:effectExtent l="0" t="0" r="0" b="6985"/>
+                    <wp:wrapNone/>
+                    <wp:docPr id="1" name="Text Box 1"/>
+                    <wp:cNvGraphicFramePr/>
+                    <a:graphic xmlns:a="http://schemas.openxmlformats.org/drawingml/2006/main">
+                      <a:graphicData uri="http://schemas.microsoft.com/office/word/2010/wordprocessingShape">
+                        <wps:wsp>
+                          <wps:cNvSpPr txBox="1"/>
+                          <wps:spPr>
+                            <a:xfrm>
+                              <a:off x="0" y="0"/>
+                              <a:ext cx="4587240" cy="1069340"/>
+                            </a:xfrm>
+                            <a:prstGeom prst="rect">
+                              <a:avLst/>
+                            </a:prstGeom>
+                            <a:noFill/>
+                            <a:ln w="6350">
+                              <a:noFill/>
+                            </a:ln>
+                            <a:effectLst/>
+                          </wps:spPr>
+                          <wps:style>
+                            <a:lnRef idx="0">
+                              <a:schemeClr val="accent1"/>
+                            </a:lnRef>
+                            <a:fillRef idx="0">
+                              <a:schemeClr val="accent1"/>
+                            </a:fillRef>
+                            <a:effectRef idx="0">
+                              <a:schemeClr val="accent1"/>
+                            </a:effectRef>
+                            <a:fontRef idx="minor">
+                              <a:schemeClr val="dk1"/>
+                            </a:fontRef>
+                          </wps:style>
+                          <wps:txbx>
+                            <w:txbxContent>
+                              <w:p>
+                                <w:pPr>
+                                  <w:pStyle w:val="NoSpacing"/>
+                                  <w:rPr>
+                                    <w:color w:val="262626" w:themeColor="text1" w:themeTint="D9"/>
+                                    <w:sz w:val="72"/>
+                                  </w:rPr>
+                                </w:pPr>
+                                <w:sdt>
+                                  <w:sdtPr>
+                                    <w:rPr>
+                                      <w:color w:val="262626" w:themeColor="text1" w:themeTint="D9"/>
+                                      <w:sz w:val="72"/>
+                                      <w:szCs w:val="72"/>
+                                    </w:rPr>
+                                    <w:alias w:val="Title"/>
+                                    <w:tag w:val=""/>
+                                    <w:id w:val="680330656"/>
+                                    <w:dataBinding w:prefixMappings="xmlns:ns0='http://purl.org/dc/elements/1.1/' xmlns:ns1='http://schemas.openxmlformats.org/package/2006/metadata/core-properties' " w:xpath="/ns1:coreProperties[1]/ns0:title[1]" w:storeItemID="{6C3C8BC8-F283-45AE-878A-BAB7291924A1}"/>
+                                    <w:text/>
+                                  </w:sdtPr>
+                                  <w:sdtEndPr/>
+                                  <w:sdtContent>
+                                    <w:r>
+                                      <w:rPr>
+                                        <w:color w:val="262626" w:themeColor="text1" w:themeTint="D9"/>
+                                        <w:sz w:val="72"/>
+                                        <w:szCs w:val="72"/>
+                                      </w:rPr>
+                                      <w:t>Secure-Communications</w:t>
+                                    </w:r>
+                                  </w:sdtContent>
+                                </w:sdt>
+                              </w:p>
+                            </w:txbxContent>
+                          </wps:txbx>
+                          <wps:bodyPr rot="0" spcFirstLastPara="0" vertOverflow="overflow" horzOverflow="overflow" vert="horz" wrap="square" lIns="0" tIns="0" rIns="0" bIns="0" numCol="1" spcCol="0" rtlCol="0" fromWordArt="0" anchor="t" anchorCtr="0" forceAA="0" compatLnSpc="1">
+                            <a:prstTxWarp prst="textNoShape">
+                              <a:avLst/>
+                            </a:prstTxWarp>
+                            <a:spAutoFit/>
+                          </wps:bodyPr>
+                        </wps:wsp>
+                      </a:graphicData>
+                    </a:graphic>
+                    <wp14:sizeRelH relativeFrom="page">
+                      <wp14:pctWidth>0</wp14:pctWidth>
+                    </wp14:sizeRelH>
+                    <wp14:sizeRelV relativeFrom="margin">
+                      <wp14:pctHeight>0</wp14:pctHeight>
+                    </wp14:sizeRelV>
+                  </wp:anchor>
+                </w:drawing>
+              </mc:Choice>
+              <mc:Fallback>
+                <w:pict>
+                  <v:shape w14:anchorId="771BF1DE" id="Text Box 1" o:spid="_x0000_s1057" type="#_x0000_t202" style="position:absolute;margin-left:202.8pt;margin-top:244.7pt;width:361.2pt;height:84.2pt;z-index:251660288;visibility:visible;mso-wrap-style:square;mso-width-percent:0;mso-height-percent:0;mso-wrap-distance-left:9pt;mso-wrap-distance-top:0;mso-wrap-distance-right:9pt;mso-wrap-distance-bottom:0;mso-position-horizontal:absolute;mso-position-horizontal-relative:page;mso-position-vertical:absolute;mso-position-vertical-relative:page;mso-width-percent:0;mso-height-percent:0;mso-width-relative:page;mso-height-relative:margin;v-text-anchor:top" o:gfxdata="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" filled="f" stroked="f" strokeweight=".5pt">
+                    <v:textbox style="mso-fit-shape-to-text:t" inset="0,0,0,0">
+                      <w:txbxContent>
+                        <w:p>
+                          <w:pPr>
+                            <w:pStyle w:val="NoSpacing"/>
+                            <w:rPr>
+                              <w:color w:val="262626" w:themeColor="text1" w:themeTint="D9"/>
+                              <w:sz w:val="72"/>
+                            </w:rPr>
+                          </w:pPr>
+                          <w:sdt>
+                            <w:sdtPr>
+                              <w:rPr>
+                                <w:color w:val="262626" w:themeColor="text1" w:themeTint="D9"/>
+                                <w:sz w:val="72"/>
+                                <w:szCs w:val="72"/>
+                              </w:rPr>
+                              <w:alias w:val="Title"/>
+                              <w:tag w:val=""/>
+                              <w:id w:val="680330656"/>
+                              <w:dataBinding w:prefixMappings="xmlns:ns0='http://purl.org/dc/elements/1.1/' xmlns:ns1='http://schemas.openxmlformats.org/package/2006/metadata/core-properties' " w:xpath="/ns1:coreProperties[1]/ns0:title[1]" w:storeItemID="{6C3C8BC8-F283-45AE-878A-BAB7291924A1}"/>
+                              <w:text/>
+                            </w:sdtPr>
+                            <w:sdtEndPr/>
+                            <w:sdtContent>
+                              <w:r>
+                                <w:rPr>
+                                  <w:color w:val="262626" w:themeColor="text1" w:themeTint="D9"/>
+                                  <w:sz w:val="72"/>
+                                  <w:szCs w:val="72"/>
+                                </w:rPr>
+                                <w:t>Secure-Communications</w:t>
+                              </w:r>
+                            </w:sdtContent>
+                          </w:sdt>
+                        </w:p>
+                      </w:txbxContent>
+                    </v:textbox>
+                    <w10:wrap anchorx="page" anchory="page"/>
                   </v:shape>
                 </w:pict>
               </mc:Fallback>
@@ -4546,13 +4580,13 @@
             </w:rPr>
             <w:fldChar w:fldCharType="separate"/>
           </w:r>
-          <w:hyperlink w:anchor="_Toc528247531" w:history="1">
+          <w:hyperlink w:anchor="_Toc531357" w:history="1">
             <w:r>
               <w:rPr>
                 <w:rStyle w:val="Hyperlink"/>
                 <w:noProof/>
               </w:rPr>
-              <w:t>Abstract</w:t>
+              <w:t>Introduction</w:t>
             </w:r>
             <w:r>
               <w:rPr>
@@ -4573,7 +4607,7 @@
                 <w:noProof/>
                 <w:webHidden/>
               </w:rPr>
-              <w:instrText xml:space="preserve"> PAGEREF _Toc528247531 \h </w:instrText>
+              <w:instrText xml:space="preserve"> PAGEREF _Toc531357 \h </w:instrText>
             </w:r>
             <w:r>
               <w:rPr>
@@ -4620,13 +4654,13 @@
               <w:lang w:val="en-IE"/>
             </w:rPr>
           </w:pPr>
-          <w:hyperlink w:anchor="_Toc528247532" w:history="1">
+          <w:hyperlink w:anchor="_Toc531358" w:history="1">
             <w:r>
               <w:rPr>
                 <w:rStyle w:val="Hyperlink"/>
                 <w:noProof/>
               </w:rPr>
-              <w:t>Introduction</w:t>
+              <w:t>Classic Ciphers</w:t>
             </w:r>
             <w:r>
               <w:rPr>
@@ -4647,7 +4681,7 @@
                 <w:noProof/>
                 <w:webHidden/>
               </w:rPr>
-              <w:instrText xml:space="preserve"> PAGEREF _Toc528247532 \h </w:instrText>
+              <w:instrText xml:space="preserve"> PAGEREF _Toc531358 \h </w:instrText>
             </w:r>
             <w:r>
               <w:rPr>
@@ -4694,13 +4728,13 @@
               <w:lang w:val="en-IE"/>
             </w:rPr>
           </w:pPr>
-          <w:hyperlink w:anchor="_Toc528247533" w:history="1">
+          <w:hyperlink w:anchor="_Toc531359" w:history="1">
             <w:r>
               <w:rPr>
                 <w:rStyle w:val="Hyperlink"/>
                 <w:noProof/>
               </w:rPr>
-              <w:t>Heading</w:t>
+              <w:t>Exercise-1</w:t>
             </w:r>
             <w:r>
               <w:rPr>
@@ -4721,7 +4755,7 @@
                 <w:noProof/>
                 <w:webHidden/>
               </w:rPr>
-              <w:instrText xml:space="preserve"> PAGEREF _Toc528247533 \h </w:instrText>
+              <w:instrText xml:space="preserve"> PAGEREF _Toc531359 \h </w:instrText>
             </w:r>
             <w:r>
               <w:rPr>
@@ -4741,7 +4775,7 @@
                 <w:noProof/>
                 <w:webHidden/>
               </w:rPr>
-              <w:t>3</w:t>
+              <w:t>2</w:t>
             </w:r>
             <w:r>
               <w:rPr>
@@ -4768,13 +4802,13 @@
               <w:lang w:val="en-IE"/>
             </w:rPr>
           </w:pPr>
-          <w:hyperlink w:anchor="_Toc528247534" w:history="1">
+          <w:hyperlink w:anchor="_Toc531360" w:history="1">
             <w:r>
               <w:rPr>
                 <w:rStyle w:val="Hyperlink"/>
                 <w:noProof/>
               </w:rPr>
-              <w:t>Heading</w:t>
+              <w:t>exercise 2.</w:t>
             </w:r>
             <w:r>
               <w:rPr>
@@ -4795,7 +4829,229 @@
                 <w:noProof/>
                 <w:webHidden/>
               </w:rPr>
-              <w:instrText xml:space="preserve"> PAGEREF _Toc528247534 \h </w:instrText>
+              <w:instrText xml:space="preserve"> PAGEREF _Toc531360 \h </w:instrText>
+            </w:r>
+            <w:r>
+              <w:rPr>
+                <w:noProof/>
+                <w:webHidden/>
+              </w:rPr>
+            </w:r>
+            <w:r>
+              <w:rPr>
+                <w:noProof/>
+                <w:webHidden/>
+              </w:rPr>
+              <w:fldChar w:fldCharType="separate"/>
+            </w:r>
+            <w:r>
+              <w:rPr>
+                <w:noProof/>
+                <w:webHidden/>
+              </w:rPr>
+              <w:t>2</w:t>
+            </w:r>
+            <w:r>
+              <w:rPr>
+                <w:noProof/>
+                <w:webHidden/>
+              </w:rPr>
+              <w:fldChar w:fldCharType="end"/>
+            </w:r>
+          </w:hyperlink>
+        </w:p>
+        <w:p>
+          <w:pPr>
+            <w:pStyle w:val="TOC2"/>
+            <w:tabs>
+              <w:tab w:val="right" w:leader="dot" w:pos="9010"/>
+            </w:tabs>
+            <w:rPr>
+              <w:rFonts w:eastAsiaTheme="minorEastAsia" w:cstheme="minorBidi"/>
+              <w:b w:val="0"/>
+              <w:bCs w:val="0"/>
+              <w:noProof/>
+              <w:sz w:val="24"/>
+              <w:szCs w:val="24"/>
+              <w:lang w:val="en-IE"/>
+            </w:rPr>
+          </w:pPr>
+          <w:hyperlink w:anchor="_Toc531361" w:history="1">
+            <w:r>
+              <w:rPr>
+                <w:rStyle w:val="Hyperlink"/>
+                <w:noProof/>
+              </w:rPr>
+              <w:t>exercise 3.</w:t>
+            </w:r>
+            <w:r>
+              <w:rPr>
+                <w:noProof/>
+                <w:webHidden/>
+              </w:rPr>
+              <w:tab/>
+            </w:r>
+            <w:r>
+              <w:rPr>
+                <w:noProof/>
+                <w:webHidden/>
+              </w:rPr>
+              <w:fldChar w:fldCharType="begin"/>
+            </w:r>
+            <w:r>
+              <w:rPr>
+                <w:noProof/>
+                <w:webHidden/>
+              </w:rPr>
+              <w:instrText xml:space="preserve"> PAGEREF _Toc531361 \h </w:instrText>
+            </w:r>
+            <w:r>
+              <w:rPr>
+                <w:noProof/>
+                <w:webHidden/>
+              </w:rPr>
+            </w:r>
+            <w:r>
+              <w:rPr>
+                <w:noProof/>
+                <w:webHidden/>
+              </w:rPr>
+              <w:fldChar w:fldCharType="separate"/>
+            </w:r>
+            <w:r>
+              <w:rPr>
+                <w:noProof/>
+                <w:webHidden/>
+              </w:rPr>
+              <w:t>3</w:t>
+            </w:r>
+            <w:r>
+              <w:rPr>
+                <w:noProof/>
+                <w:webHidden/>
+              </w:rPr>
+              <w:fldChar w:fldCharType="end"/>
+            </w:r>
+          </w:hyperlink>
+        </w:p>
+        <w:p>
+          <w:pPr>
+            <w:pStyle w:val="TOC2"/>
+            <w:tabs>
+              <w:tab w:val="right" w:leader="dot" w:pos="9010"/>
+            </w:tabs>
+            <w:rPr>
+              <w:rFonts w:eastAsiaTheme="minorEastAsia" w:cstheme="minorBidi"/>
+              <w:b w:val="0"/>
+              <w:bCs w:val="0"/>
+              <w:noProof/>
+              <w:sz w:val="24"/>
+              <w:szCs w:val="24"/>
+              <w:lang w:val="en-IE"/>
+            </w:rPr>
+          </w:pPr>
+          <w:hyperlink w:anchor="_Toc531362" w:history="1">
+            <w:r>
+              <w:rPr>
+                <w:rStyle w:val="Hyperlink"/>
+                <w:noProof/>
+              </w:rPr>
+              <w:t>exercise 4.</w:t>
+            </w:r>
+            <w:r>
+              <w:rPr>
+                <w:noProof/>
+                <w:webHidden/>
+              </w:rPr>
+              <w:tab/>
+            </w:r>
+            <w:r>
+              <w:rPr>
+                <w:noProof/>
+                <w:webHidden/>
+              </w:rPr>
+              <w:fldChar w:fldCharType="begin"/>
+            </w:r>
+            <w:r>
+              <w:rPr>
+                <w:noProof/>
+                <w:webHidden/>
+              </w:rPr>
+              <w:instrText xml:space="preserve"> PAGEREF _Toc531362 \h </w:instrText>
+            </w:r>
+            <w:r>
+              <w:rPr>
+                <w:noProof/>
+                <w:webHidden/>
+              </w:rPr>
+            </w:r>
+            <w:r>
+              <w:rPr>
+                <w:noProof/>
+                <w:webHidden/>
+              </w:rPr>
+              <w:fldChar w:fldCharType="separate"/>
+            </w:r>
+            <w:r>
+              <w:rPr>
+                <w:noProof/>
+                <w:webHidden/>
+              </w:rPr>
+              <w:t>3</w:t>
+            </w:r>
+            <w:r>
+              <w:rPr>
+                <w:noProof/>
+                <w:webHidden/>
+              </w:rPr>
+              <w:fldChar w:fldCharType="end"/>
+            </w:r>
+          </w:hyperlink>
+        </w:p>
+        <w:p>
+          <w:pPr>
+            <w:pStyle w:val="TOC2"/>
+            <w:tabs>
+              <w:tab w:val="right" w:leader="dot" w:pos="9010"/>
+            </w:tabs>
+            <w:rPr>
+              <w:rFonts w:eastAsiaTheme="minorEastAsia" w:cstheme="minorBidi"/>
+              <w:b w:val="0"/>
+              <w:bCs w:val="0"/>
+              <w:noProof/>
+              <w:sz w:val="24"/>
+              <w:szCs w:val="24"/>
+              <w:lang w:val="en-IE"/>
+            </w:rPr>
+          </w:pPr>
+          <w:hyperlink w:anchor="_Toc531363" w:history="1">
+            <w:r>
+              <w:rPr>
+                <w:rStyle w:val="Hyperlink"/>
+                <w:noProof/>
+              </w:rPr>
+              <w:t>Number Station</w:t>
+            </w:r>
+            <w:r>
+              <w:rPr>
+                <w:noProof/>
+                <w:webHidden/>
+              </w:rPr>
+              <w:tab/>
+            </w:r>
+            <w:r>
+              <w:rPr>
+                <w:noProof/>
+                <w:webHidden/>
+              </w:rPr>
+              <w:fldChar w:fldCharType="begin"/>
+            </w:r>
+            <w:r>
+              <w:rPr>
+                <w:noProof/>
+                <w:webHidden/>
+              </w:rPr>
+              <w:instrText xml:space="preserve"> PAGEREF _Toc531363 \h </w:instrText>
             </w:r>
             <w:r>
               <w:rPr>
@@ -4842,7 +5098,7 @@
               <w:lang w:val="en-IE"/>
             </w:rPr>
           </w:pPr>
-          <w:hyperlink w:anchor="_Toc528247535" w:history="1">
+          <w:hyperlink w:anchor="_Toc531364" w:history="1">
             <w:r>
               <w:rPr>
                 <w:rStyle w:val="Hyperlink"/>
@@ -4869,7 +5125,7 @@
                 <w:noProof/>
                 <w:webHidden/>
               </w:rPr>
-              <w:instrText xml:space="preserve"> PAGEREF _Toc528247535 \h </w:instrText>
+              <w:instrText xml:space="preserve"> PAGEREF _Toc531364 \h </w:instrText>
             </w:r>
             <w:r>
               <w:rPr>
@@ -4916,7 +5172,7 @@
               <w:lang w:val="en-IE"/>
             </w:rPr>
           </w:pPr>
-          <w:hyperlink w:anchor="_Toc528247536" w:history="1">
+          <w:hyperlink w:anchor="_Toc531365" w:history="1">
             <w:r>
               <w:rPr>
                 <w:rStyle w:val="Hyperlink"/>
@@ -4943,7 +5199,7 @@
                 <w:noProof/>
                 <w:webHidden/>
               </w:rPr>
-              <w:instrText xml:space="preserve"> PAGEREF _Toc528247536 \h </w:instrText>
+              <w:instrText xml:space="preserve"> PAGEREF _Toc531365 \h </w:instrText>
             </w:r>
             <w:r>
               <w:rPr>
@@ -4990,7 +5246,7 @@
               <w:lang w:val="en-IE"/>
             </w:rPr>
           </w:pPr>
-          <w:hyperlink w:anchor="_Toc528247537" w:history="1">
+          <w:hyperlink w:anchor="_Toc531366" w:history="1">
             <w:r>
               <w:rPr>
                 <w:rStyle w:val="Hyperlink"/>
@@ -5017,7 +5273,7 @@
                 <w:noProof/>
                 <w:webHidden/>
               </w:rPr>
-              <w:instrText xml:space="preserve"> PAGEREF _Toc528247537 \h </w:instrText>
+              <w:instrText xml:space="preserve"> PAGEREF _Toc531366 \h </w:instrText>
             </w:r>
             <w:r>
               <w:rPr>
@@ -5064,7 +5320,7 @@
               <w:lang w:val="en-IE"/>
             </w:rPr>
           </w:pPr>
-          <w:hyperlink w:anchor="_Toc528247538" w:history="1">
+          <w:hyperlink w:anchor="_Toc531367" w:history="1">
             <w:r>
               <w:rPr>
                 <w:rStyle w:val="Hyperlink"/>
@@ -5091,7 +5347,7 @@
                 <w:noProof/>
                 <w:webHidden/>
               </w:rPr>
-              <w:instrText xml:space="preserve"> PAGEREF _Toc528247538 \h </w:instrText>
+              <w:instrText xml:space="preserve"> PAGEREF _Toc531367 \h </w:instrText>
             </w:r>
             <w:r>
               <w:rPr>
@@ -5155,7 +5411,7 @@
       <w:pPr>
         <w:pStyle w:val="Heading1"/>
       </w:pPr>
-      <w:bookmarkStart w:id="0" w:name="_Toc528247532"/>
+      <w:bookmarkStart w:id="0" w:name="_Toc531357"/>
       <w:r>
         <w:lastRenderedPageBreak/>
         <w:t>Introduction</w:t>
@@ -5163,9 +5419,11 @@
       <w:bookmarkEnd w:id="0"/>
     </w:p>
     <w:p>
-      <w:pPr>
-        <w:pStyle w:val="Heading1"/>
-      </w:pPr>
+      <w:r>
+        <w:t>This report will consist of completed lads conducted during the second semester of third year.</w:t>
+      </w:r>
+      <w:bookmarkStart w:id="1" w:name="_GoBack"/>
+      <w:bookmarkEnd w:id="1"/>
     </w:p>
     <w:p>
       <w:pPr>
@@ -5181,65 +5439,2682 @@
     </w:p>
     <w:p>
       <w:pPr>
+        <w:pStyle w:val="Heading1"/>
+      </w:pPr>
+      <w:bookmarkStart w:id="2" w:name="_Toc531358"/>
+      <w:r>
+        <w:lastRenderedPageBreak/>
+        <w:t>Classic Ciphers</w:t>
+      </w:r>
+      <w:bookmarkEnd w:id="2"/>
+    </w:p>
+    <w:p>
+      <w:pPr>
         <w:pStyle w:val="Heading2"/>
       </w:pPr>
-      <w:bookmarkStart w:id="1" w:name="_Toc528247533"/>
-      <w:r>
-        <w:lastRenderedPageBreak/>
-        <w:t>Heading</w:t>
-      </w:r>
-      <w:bookmarkEnd w:id="1"/>
+      <w:bookmarkStart w:id="3" w:name="_Toc531359"/>
+      <w:r>
+        <w:t>Exercise-1</w:t>
+      </w:r>
+      <w:bookmarkEnd w:id="3"/>
+    </w:p>
+    <w:p>
+      <w:r>
+        <w:t>C</w:t>
+      </w:r>
+      <w:r>
+        <w:t>aesar cipher</w:t>
+      </w:r>
+      <w:r>
+        <w:t xml:space="preserve">   -   </w:t>
+      </w:r>
+      <w:r>
+        <w:t>(</w:t>
+      </w:r>
+      <w:proofErr w:type="spellStart"/>
+      <w:r>
+        <w:t>Cryptii</w:t>
+      </w:r>
+      <w:proofErr w:type="spellEnd"/>
+      <w:r>
+        <w:t>, 2019)</w:t>
+      </w:r>
+    </w:p>
+    <w:p>
+      <w:pPr>
+        <w:ind w:firstLine="720"/>
+      </w:pPr>
+      <w:proofErr w:type="spellStart"/>
+      <w:r>
+        <w:t>Wkh</w:t>
+      </w:r>
+      <w:proofErr w:type="spellEnd"/>
+      <w:r>
+        <w:t xml:space="preserve"> </w:t>
+      </w:r>
+      <w:proofErr w:type="spellStart"/>
+      <w:r>
+        <w:t>ruljlqdo</w:t>
+      </w:r>
+      <w:proofErr w:type="spellEnd"/>
+      <w:r>
+        <w:t xml:space="preserve"> </w:t>
+      </w:r>
+      <w:proofErr w:type="spellStart"/>
+      <w:r>
+        <w:t>Fdhvdu</w:t>
+      </w:r>
+      <w:proofErr w:type="spellEnd"/>
+      <w:r>
+        <w:t xml:space="preserve"> </w:t>
+      </w:r>
+      <w:proofErr w:type="spellStart"/>
+      <w:r>
+        <w:t>flskhu</w:t>
+      </w:r>
+      <w:proofErr w:type="spellEnd"/>
+      <w:r>
+        <w:t xml:space="preserve"> </w:t>
+      </w:r>
+      <w:proofErr w:type="spellStart"/>
+      <w:r>
+        <w:t>dozdBv</w:t>
+      </w:r>
+      <w:proofErr w:type="spellEnd"/>
+      <w:r>
+        <w:t xml:space="preserve"> </w:t>
+      </w:r>
+      <w:proofErr w:type="spellStart"/>
+      <w:r>
+        <w:t>xvhg</w:t>
+      </w:r>
+      <w:proofErr w:type="spellEnd"/>
+      <w:r>
+        <w:t xml:space="preserve"> d </w:t>
+      </w:r>
+      <w:proofErr w:type="spellStart"/>
+      <w:r>
+        <w:t>vkliw</w:t>
+      </w:r>
+      <w:proofErr w:type="spellEnd"/>
+      <w:r>
+        <w:t xml:space="preserve"> </w:t>
+      </w:r>
+      <w:proofErr w:type="spellStart"/>
+      <w:r>
+        <w:t>ri</w:t>
+      </w:r>
+      <w:proofErr w:type="spellEnd"/>
+      <w:r>
+        <w:t xml:space="preserve"> </w:t>
+      </w:r>
+      <w:proofErr w:type="spellStart"/>
+      <w:r>
+        <w:t>wkuhh</w:t>
+      </w:r>
+      <w:proofErr w:type="spellEnd"/>
+    </w:p>
+    <w:p>
+      <w:pPr>
+        <w:ind w:firstLine="720"/>
+      </w:pPr>
+      <w:r>
+        <w:t xml:space="preserve">the original </w:t>
+      </w:r>
+      <w:proofErr w:type="spellStart"/>
+      <w:r>
+        <w:t>caesar</w:t>
+      </w:r>
+      <w:proofErr w:type="spellEnd"/>
+      <w:r>
+        <w:t xml:space="preserve"> cipher always used a shift of three</w:t>
+      </w:r>
+    </w:p>
+    <w:p>
+      <w:r>
+        <w:t>R</w:t>
+      </w:r>
+      <w:r>
+        <w:t>ot 13</w:t>
+      </w:r>
+      <w:r>
+        <w:tab/>
+      </w:r>
+      <w:r>
+        <w:tab/>
+        <w:t xml:space="preserve">   </w:t>
+      </w:r>
+      <w:r>
+        <w:t>(</w:t>
+      </w:r>
+      <w:proofErr w:type="spellStart"/>
+      <w:r>
+        <w:t>Cryptii</w:t>
+      </w:r>
+      <w:proofErr w:type="spellEnd"/>
+      <w:r>
+        <w:t>, 2019)</w:t>
+      </w:r>
+    </w:p>
+    <w:p>
+      <w:pPr>
+        <w:ind w:firstLine="720"/>
+      </w:pPr>
+      <w:r>
+        <w:t>EBG 13 JNF HFRQ OL ZVPEBFBSG SBE RAPBQVAT JVAQBJF ERTVFGEL</w:t>
+      </w:r>
+      <w:r>
+        <w:t xml:space="preserve"> </w:t>
+      </w:r>
+      <w:r>
+        <w:t>RAGEVRF</w:t>
+      </w:r>
+    </w:p>
+    <w:p>
+      <w:pPr>
+        <w:ind w:firstLine="720"/>
+      </w:pPr>
+      <w:r>
+        <w:t>r</w:t>
+      </w:r>
+      <w:r>
+        <w:t xml:space="preserve">ot 13 was used by </w:t>
+      </w:r>
+      <w:proofErr w:type="spellStart"/>
+      <w:r>
+        <w:t>microsoft</w:t>
+      </w:r>
+      <w:proofErr w:type="spellEnd"/>
+      <w:r>
+        <w:t xml:space="preserve"> for encoding windows registry</w:t>
+      </w:r>
+      <w:r>
+        <w:t xml:space="preserve"> </w:t>
+      </w:r>
+      <w:r>
+        <w:t>entries</w:t>
+      </w:r>
+    </w:p>
+    <w:p>
+      <w:r>
+        <w:t>Shift ciphers.</w:t>
+      </w:r>
+      <w:r>
+        <w:tab/>
+        <w:t xml:space="preserve">   </w:t>
+      </w:r>
+      <w:r>
+        <w:t>(</w:t>
+      </w:r>
+      <w:proofErr w:type="spellStart"/>
+      <w:r>
+        <w:t>Cryptii</w:t>
+      </w:r>
+      <w:proofErr w:type="spellEnd"/>
+      <w:r>
+        <w:t>, 2019)</w:t>
+      </w:r>
+    </w:p>
+    <w:p>
+      <w:pPr>
+        <w:pStyle w:val="ListParagraph"/>
+        <w:numPr>
+          <w:ilvl w:val="0"/>
+          <w:numId w:val="7"/>
+        </w:numPr>
+      </w:pPr>
+      <w:r>
+        <w:t>MYWWYX FKBSKDSYXC YP DRO CRSPD KBO YPDOX ECON VSUO</w:t>
+      </w:r>
+      <w:r>
+        <w:t xml:space="preserve"> </w:t>
+      </w:r>
+      <w:r>
+        <w:t>NSPPOBOXD UOIC</w:t>
+      </w:r>
+    </w:p>
+    <w:p>
+      <w:pPr>
+        <w:ind w:firstLine="720"/>
+      </w:pPr>
+      <w:r>
+        <w:t>common variations of the shift are often used like</w:t>
+      </w:r>
+      <w:r>
+        <w:t xml:space="preserve"> </w:t>
+      </w:r>
+      <w:r>
+        <w:t>different keys</w:t>
+      </w:r>
+    </w:p>
+    <w:p>
+      <w:pPr>
+        <w:pStyle w:val="ListParagraph"/>
+        <w:numPr>
+          <w:ilvl w:val="0"/>
+          <w:numId w:val="7"/>
+        </w:numPr>
+      </w:pPr>
+      <w:r>
+        <w:t>RFCQC AGNFCPQ YPC RPGTGYJ RM APYAI YLB QMJTC CTCL ZW FYLB</w:t>
+      </w:r>
+    </w:p>
+    <w:p>
+      <w:pPr>
+        <w:ind w:firstLine="720"/>
+      </w:pPr>
+      <w:r>
+        <w:t>these ciphers are trivial to crack and solve even by hand</w:t>
+      </w:r>
+    </w:p>
+    <w:p>
+      <w:pPr>
+        <w:pStyle w:val="ListParagraph"/>
+        <w:numPr>
+          <w:ilvl w:val="0"/>
+          <w:numId w:val="7"/>
+        </w:numPr>
+      </w:pPr>
+      <w:r>
+        <w:t>(:E9 6IA6C:6?46 J@F H:== DE2CE E@ C64@8?:D6 E96 492C24E6CD6ED @7 6249 6?4@5:?8]</w:t>
+      </w:r>
+    </w:p>
+    <w:p>
+      <w:pPr>
+        <w:ind w:firstLine="720"/>
+      </w:pPr>
+      <w:r>
+        <w:t>With experience you will start to recognise the character</w:t>
+      </w:r>
+      <w:r>
+        <w:t xml:space="preserve"> </w:t>
+      </w:r>
+      <w:r>
+        <w:t>sets of each encoding.</w:t>
+      </w:r>
+    </w:p>
+    <w:p>
+      <w:pPr>
+        <w:pStyle w:val="Heading2"/>
+      </w:pPr>
+      <w:bookmarkStart w:id="4" w:name="_Toc531360"/>
+      <w:r>
+        <w:t>exercise 2.</w:t>
+      </w:r>
+      <w:bookmarkEnd w:id="4"/>
+    </w:p>
+    <w:p>
+      <w:r>
+        <w:t>Cipher Texts</w:t>
+      </w:r>
+    </w:p>
+    <w:p>
+      <w:proofErr w:type="spellStart"/>
+      <w:r>
+        <w:t>A</w:t>
+      </w:r>
+      <w:r>
+        <w:t>tbash</w:t>
+      </w:r>
+      <w:proofErr w:type="spellEnd"/>
+      <w:r>
+        <w:t xml:space="preserve">:     </w:t>
+      </w:r>
+      <w:r>
+        <w:t xml:space="preserve">- </w:t>
+      </w:r>
+      <w:r>
+        <w:t xml:space="preserve">  </w:t>
+      </w:r>
+      <w:r>
+        <w:t>(Crypto Corner, 2019)</w:t>
+      </w:r>
+    </w:p>
+    <w:p>
+      <w:r>
+        <w:t xml:space="preserve">  </w:t>
+      </w:r>
+      <w:r>
+        <w:tab/>
+      </w:r>
+      <w:r>
+        <w:t xml:space="preserve"> </w:t>
+      </w:r>
+      <w:proofErr w:type="spellStart"/>
+      <w:r>
+        <w:t>zgyzhs</w:t>
+      </w:r>
+      <w:proofErr w:type="spellEnd"/>
+      <w:r>
+        <w:t xml:space="preserve"> </w:t>
+      </w:r>
+      <w:proofErr w:type="spellStart"/>
+      <w:r>
+        <w:t>xrksvi</w:t>
+      </w:r>
+      <w:proofErr w:type="spellEnd"/>
+      <w:r>
+        <w:t xml:space="preserve"> </w:t>
+      </w:r>
+      <w:proofErr w:type="spellStart"/>
+      <w:r>
+        <w:t>dzh</w:t>
+      </w:r>
+      <w:proofErr w:type="spellEnd"/>
+      <w:r>
+        <w:t xml:space="preserve"> z </w:t>
+      </w:r>
+      <w:proofErr w:type="spellStart"/>
+      <w:r>
+        <w:t>hfyhgrgfgrlm</w:t>
+      </w:r>
+      <w:proofErr w:type="spellEnd"/>
+      <w:r>
+        <w:t xml:space="preserve"> </w:t>
+      </w:r>
+      <w:proofErr w:type="spellStart"/>
+      <w:r>
+        <w:t>xrksvi</w:t>
+      </w:r>
+      <w:proofErr w:type="spellEnd"/>
+      <w:r>
+        <w:t xml:space="preserve"> </w:t>
+      </w:r>
+      <w:proofErr w:type="spellStart"/>
+      <w:r>
+        <w:t>gszg</w:t>
+      </w:r>
+      <w:proofErr w:type="spellEnd"/>
+      <w:r>
+        <w:t xml:space="preserve"> </w:t>
+      </w:r>
+      <w:proofErr w:type="spellStart"/>
+      <w:r>
+        <w:t>ivevihvw</w:t>
+      </w:r>
+      <w:proofErr w:type="spellEnd"/>
+      <w:r>
+        <w:t xml:space="preserve"> </w:t>
+      </w:r>
+      <w:proofErr w:type="spellStart"/>
+      <w:r>
+        <w:t>gsv</w:t>
+      </w:r>
+      <w:proofErr w:type="spellEnd"/>
+      <w:r>
+        <w:t xml:space="preserve"> </w:t>
+      </w:r>
+      <w:proofErr w:type="spellStart"/>
+      <w:r>
+        <w:t>zokszyvg</w:t>
+      </w:r>
+      <w:proofErr w:type="spellEnd"/>
+    </w:p>
+    <w:p>
+      <w:pPr>
+        <w:ind w:firstLine="720"/>
+      </w:pPr>
+      <w:r>
+        <w:t>With experience you will start to recognise the character</w:t>
+      </w:r>
+      <w:r>
+        <w:t xml:space="preserve"> </w:t>
+      </w:r>
+      <w:r>
+        <w:t>sets of each encoding.</w:t>
+      </w:r>
+    </w:p>
+    <w:p>
+      <w:proofErr w:type="spellStart"/>
+      <w:r>
+        <w:t>Kamasultra</w:t>
+      </w:r>
+      <w:proofErr w:type="spellEnd"/>
+      <w:r>
+        <w:t xml:space="preserve">: </w:t>
+      </w:r>
+      <w:r>
+        <w:t xml:space="preserve">- </w:t>
+      </w:r>
+      <w:r>
+        <w:t>(</w:t>
+      </w:r>
+      <w:proofErr w:type="spellStart"/>
+      <w:r>
+        <w:t>Iqmal</w:t>
+      </w:r>
+      <w:proofErr w:type="spellEnd"/>
+      <w:r>
+        <w:t xml:space="preserve">, </w:t>
+      </w:r>
+      <w:proofErr w:type="spellStart"/>
+      <w:r>
+        <w:t>Iqmal</w:t>
+      </w:r>
+      <w:proofErr w:type="spellEnd"/>
+      <w:r>
+        <w:t xml:space="preserve"> and profile, 2019)</w:t>
+      </w:r>
+    </w:p>
+    <w:p>
+      <w:r>
+        <w:t xml:space="preserve">  </w:t>
+      </w:r>
+      <w:r>
+        <w:tab/>
+      </w:r>
+      <w:r>
+        <w:t xml:space="preserve">KBJHOESNWYCVI   </w:t>
+      </w:r>
+      <w:r>
+        <w:t xml:space="preserve">        Cipher text  =  </w:t>
+      </w:r>
+      <w:proofErr w:type="spellStart"/>
+      <w:r>
+        <w:t>Irtg</w:t>
+      </w:r>
+      <w:proofErr w:type="spellEnd"/>
+      <w:r>
+        <w:t xml:space="preserve"> </w:t>
+      </w:r>
+      <w:proofErr w:type="spellStart"/>
+      <w:r>
+        <w:t>tg</w:t>
+      </w:r>
+      <w:proofErr w:type="spellEnd"/>
+      <w:r>
+        <w:t xml:space="preserve"> </w:t>
+      </w:r>
+      <w:proofErr w:type="spellStart"/>
+      <w:r>
+        <w:t>kf</w:t>
+      </w:r>
+      <w:proofErr w:type="spellEnd"/>
+      <w:r>
+        <w:t xml:space="preserve"> </w:t>
+      </w:r>
+      <w:proofErr w:type="spellStart"/>
+      <w:r>
+        <w:t>qwkjbvq</w:t>
+      </w:r>
+      <w:proofErr w:type="spellEnd"/>
+    </w:p>
+    <w:p>
+      <w:r>
+        <w:t xml:space="preserve">  </w:t>
+      </w:r>
+      <w:r>
+        <w:tab/>
+      </w:r>
+      <w:r>
+        <w:t xml:space="preserve">APMRZQGFXDULT  </w:t>
+      </w:r>
+      <w:r>
+        <w:tab/>
+        <w:t xml:space="preserve">Decrypted   =  </w:t>
+      </w:r>
+      <w:r>
+        <w:t>THIS IS AN EXAMPLE</w:t>
+      </w:r>
+    </w:p>
+    <w:p>
+      <w:r>
+        <w:t>Substit</w:t>
+      </w:r>
+      <w:r>
+        <w:t xml:space="preserve">ution cipher. – </w:t>
+      </w:r>
+      <w:r>
+        <w:t>(Quipqiup.com, 2019)</w:t>
+      </w:r>
+      <w:r>
+        <w:t>.</w:t>
+      </w:r>
+      <w:proofErr w:type="spellStart"/>
+    </w:p>
+    <w:p>
+      <w:pPr>
+        <w:ind w:left="720"/>
+      </w:pPr>
+      <w:r>
+        <w:t>r</w:t>
+      </w:r>
+      <w:r>
+        <w:t>eqdhqxol</w:t>
+      </w:r>
+      <w:proofErr w:type="spellEnd"/>
+      <w:r>
+        <w:t xml:space="preserve"> </w:t>
+      </w:r>
+      <w:proofErr w:type="spellStart"/>
+      <w:r>
+        <w:t>mxmclfuf</w:t>
+      </w:r>
+      <w:proofErr w:type="spellEnd"/>
+      <w:r>
+        <w:t xml:space="preserve"> </w:t>
+      </w:r>
+      <w:proofErr w:type="spellStart"/>
+      <w:r>
+        <w:t>uf</w:t>
+      </w:r>
+      <w:proofErr w:type="spellEnd"/>
+      <w:r>
+        <w:t xml:space="preserve"> </w:t>
+      </w:r>
+      <w:proofErr w:type="spellStart"/>
+      <w:r>
+        <w:t>gtq</w:t>
+      </w:r>
+      <w:proofErr w:type="spellEnd"/>
+      <w:r>
+        <w:t xml:space="preserve"> </w:t>
+      </w:r>
+      <w:proofErr w:type="spellStart"/>
+      <w:r>
+        <w:t>bql</w:t>
+      </w:r>
+      <w:proofErr w:type="spellEnd"/>
+      <w:r>
+        <w:t xml:space="preserve"> </w:t>
+      </w:r>
+      <w:proofErr w:type="spellStart"/>
+      <w:r>
+        <w:t>gy</w:t>
+      </w:r>
+      <w:proofErr w:type="spellEnd"/>
+      <w:r>
+        <w:t xml:space="preserve"> </w:t>
+      </w:r>
+      <w:proofErr w:type="spellStart"/>
+      <w:r>
+        <w:t>neqmbuxs</w:t>
+      </w:r>
+      <w:proofErr w:type="spellEnd"/>
+      <w:r>
+        <w:t xml:space="preserve"> </w:t>
+      </w:r>
+      <w:proofErr w:type="spellStart"/>
+      <w:r>
+        <w:t>fhnfgughguyx</w:t>
+      </w:r>
+      <w:proofErr w:type="spellEnd"/>
+      <w:r>
+        <w:t xml:space="preserve"> </w:t>
+      </w:r>
+      <w:proofErr w:type="spellStart"/>
+      <w:r>
+        <w:t>ouztqef</w:t>
+      </w:r>
+      <w:proofErr w:type="spellEnd"/>
+      <w:r>
+        <w:t xml:space="preserve"> </w:t>
+      </w:r>
+      <w:proofErr w:type="spellStart"/>
+      <w:r>
+        <w:t>gtq</w:t>
+      </w:r>
+      <w:proofErr w:type="spellEnd"/>
+      <w:r>
+        <w:t xml:space="preserve"> </w:t>
+      </w:r>
+      <w:proofErr w:type="spellStart"/>
+      <w:r>
+        <w:t>cyxsqe</w:t>
+      </w:r>
+      <w:proofErr w:type="spellEnd"/>
+      <w:r>
+        <w:t xml:space="preserve"> </w:t>
+      </w:r>
+      <w:proofErr w:type="spellStart"/>
+      <w:r>
+        <w:t>gtq</w:t>
+      </w:r>
+      <w:proofErr w:type="spellEnd"/>
+      <w:r>
+        <w:t xml:space="preserve"> </w:t>
+      </w:r>
+      <w:proofErr w:type="spellStart"/>
+      <w:r>
+        <w:t>wqffmsq</w:t>
+      </w:r>
+      <w:proofErr w:type="spellEnd"/>
+      <w:r>
+        <w:t xml:space="preserve"> </w:t>
+      </w:r>
+      <w:proofErr w:type="spellStart"/>
+      <w:r>
+        <w:t>gtq</w:t>
+      </w:r>
+      <w:proofErr w:type="spellEnd"/>
+      <w:r>
+        <w:t xml:space="preserve"> </w:t>
+      </w:r>
+      <w:proofErr w:type="spellStart"/>
+      <w:r>
+        <w:t>qmfuqe</w:t>
+      </w:r>
+      <w:proofErr w:type="spellEnd"/>
+      <w:r>
+        <w:t xml:space="preserve"> </w:t>
+      </w:r>
+      <w:proofErr w:type="spellStart"/>
+      <w:r>
+        <w:t>ug</w:t>
+      </w:r>
+      <w:proofErr w:type="spellEnd"/>
+      <w:r>
+        <w:t xml:space="preserve"> </w:t>
+      </w:r>
+      <w:proofErr w:type="spellStart"/>
+      <w:r>
+        <w:t>nqoywqf</w:t>
+      </w:r>
+      <w:proofErr w:type="spellEnd"/>
+    </w:p>
+    <w:p>
+      <w:pPr>
+        <w:ind w:left="720"/>
+      </w:pPr>
+      <w:r>
+        <w:t>frequency analysis is the key to breaking substitution ciphers the longer the message the easier it becomes</w:t>
+      </w:r>
+    </w:p>
+    <w:p/>
+    <w:p>
+      <w:pPr>
+        <w:pStyle w:val="Heading2"/>
+      </w:pPr>
+      <w:bookmarkStart w:id="5" w:name="_Toc531361"/>
+      <w:r>
+        <w:t>exercise 3.</w:t>
+      </w:r>
+      <w:bookmarkEnd w:id="5"/>
+    </w:p>
+    <w:p>
+      <w:proofErr w:type="spellStart"/>
+      <w:r>
+        <w:t>Vigenere</w:t>
+      </w:r>
+      <w:proofErr w:type="spellEnd"/>
+      <w:r>
+        <w:t xml:space="preserve"> Cipher. -  </w:t>
+      </w:r>
+      <w:r>
+        <w:t>(Cipher et al., 2019)</w:t>
+      </w:r>
+    </w:p>
+    <w:p>
+      <w:pPr>
+        <w:ind w:left="720"/>
+      </w:pPr>
+      <w:proofErr w:type="spellStart"/>
+      <w:r>
+        <w:t>mS</w:t>
+      </w:r>
+      <w:proofErr w:type="spellEnd"/>
+      <w:r>
+        <w:t xml:space="preserve"> </w:t>
+      </w:r>
+      <w:proofErr w:type="spellStart"/>
+      <w:r>
+        <w:t>jeNSkSfUkSaN</w:t>
+      </w:r>
+      <w:proofErr w:type="spellEnd"/>
+      <w:r>
+        <w:t xml:space="preserve"> </w:t>
+      </w:r>
+      <w:proofErr w:type="spellStart"/>
+      <w:r>
+        <w:t>TSbHVbe</w:t>
+      </w:r>
+      <w:proofErr w:type="spellEnd"/>
+      <w:r>
+        <w:t xml:space="preserve"> BVMMMV </w:t>
+      </w:r>
+      <w:proofErr w:type="spellStart"/>
+      <w:r>
+        <w:t>ZaPlVMR</w:t>
+      </w:r>
+      <w:proofErr w:type="spellEnd"/>
+      <w:r>
+        <w:t xml:space="preserve">, </w:t>
+      </w:r>
+      <w:proofErr w:type="spellStart"/>
+      <w:r>
+        <w:t>gOaPcO</w:t>
+      </w:r>
+      <w:proofErr w:type="spellEnd"/>
+      <w:r>
+        <w:t xml:space="preserve"> NEXKZ </w:t>
+      </w:r>
+      <w:proofErr w:type="spellStart"/>
+      <w:r>
+        <w:t>TiiUNX</w:t>
+      </w:r>
+      <w:proofErr w:type="spellEnd"/>
+      <w:r>
+        <w:t xml:space="preserve"> da</w:t>
+      </w:r>
+    </w:p>
+    <w:p>
+      <w:pPr>
+        <w:ind w:left="720"/>
+      </w:pPr>
+      <w:proofErr w:type="spellStart"/>
+      <w:r>
+        <w:t>AkdMCb</w:t>
+      </w:r>
+      <w:proofErr w:type="spellEnd"/>
+      <w:r>
+        <w:t xml:space="preserve"> KZD UOOOUO </w:t>
+      </w:r>
+      <w:proofErr w:type="spellStart"/>
+      <w:r>
+        <w:t>fHVW</w:t>
+      </w:r>
+      <w:proofErr w:type="spellEnd"/>
+      <w:r>
+        <w:t xml:space="preserve">, MNU </w:t>
+      </w:r>
+      <w:proofErr w:type="spellStart"/>
+      <w:r>
+        <w:t>dTE</w:t>
+      </w:r>
+      <w:proofErr w:type="spellEnd"/>
+      <w:r>
+        <w:t xml:space="preserve"> </w:t>
+      </w:r>
+      <w:proofErr w:type="spellStart"/>
+      <w:r>
+        <w:t>nOMKeOeSVc</w:t>
+      </w:r>
+      <w:proofErr w:type="spellEnd"/>
+      <w:r>
+        <w:t xml:space="preserve"> </w:t>
+      </w:r>
+      <w:proofErr w:type="spellStart"/>
+      <w:r>
+        <w:t>MSjYOIRdQD</w:t>
+      </w:r>
+      <w:proofErr w:type="spellEnd"/>
+      <w:r>
+        <w:t xml:space="preserve"> </w:t>
+      </w:r>
+      <w:proofErr w:type="spellStart"/>
+      <w:r>
+        <w:t>nSfH</w:t>
+      </w:r>
+      <w:proofErr w:type="spellEnd"/>
+      <w:r>
+        <w:t xml:space="preserve"> </w:t>
+      </w:r>
+      <w:proofErr w:type="spellStart"/>
+      <w:r>
+        <w:t>kRQM</w:t>
+      </w:r>
+      <w:proofErr w:type="spellEnd"/>
+    </w:p>
+    <w:p>
+      <w:pPr>
+        <w:ind w:left="720"/>
+      </w:pPr>
+      <w:proofErr w:type="spellStart"/>
+      <w:r>
+        <w:t>jdMRkOP</w:t>
+      </w:r>
+      <w:proofErr w:type="spellEnd"/>
+      <w:r>
+        <w:t xml:space="preserve"> </w:t>
+      </w:r>
+      <w:proofErr w:type="spellStart"/>
+      <w:r>
+        <w:t>Tf</w:t>
+      </w:r>
+      <w:proofErr w:type="spellEnd"/>
+      <w:r>
+        <w:t xml:space="preserve"> </w:t>
+      </w:r>
+      <w:proofErr w:type="spellStart"/>
+      <w:r>
+        <w:t>LQCfWQ</w:t>
+      </w:r>
+      <w:proofErr w:type="spellEnd"/>
+      <w:r>
+        <w:t xml:space="preserve"> </w:t>
+      </w:r>
+      <w:proofErr w:type="spellStart"/>
+      <w:r>
+        <w:t>KeYiN</w:t>
+      </w:r>
+      <w:proofErr w:type="spellEnd"/>
+      <w:r>
+        <w:t xml:space="preserve">, </w:t>
+      </w:r>
+      <w:proofErr w:type="spellStart"/>
+      <w:r>
+        <w:t>jOhEiKX</w:t>
+      </w:r>
+      <w:proofErr w:type="spellEnd"/>
+      <w:r>
+        <w:t xml:space="preserve"> </w:t>
+      </w:r>
+      <w:proofErr w:type="spellStart"/>
+      <w:r>
+        <w:t>CZZTEic</w:t>
+      </w:r>
+      <w:proofErr w:type="spellEnd"/>
+      <w:r>
+        <w:t xml:space="preserve"> </w:t>
+      </w:r>
+      <w:proofErr w:type="spellStart"/>
+      <w:r>
+        <w:t>QMVbSEU</w:t>
+      </w:r>
+      <w:proofErr w:type="spellEnd"/>
+      <w:r>
+        <w:t xml:space="preserve"> </w:t>
+      </w:r>
+      <w:proofErr w:type="spellStart"/>
+      <w:r>
+        <w:t>gUTY</w:t>
+      </w:r>
+      <w:proofErr w:type="spellEnd"/>
+      <w:r>
+        <w:t xml:space="preserve"> </w:t>
+      </w:r>
+      <w:proofErr w:type="spellStart"/>
+      <w:r>
+        <w:t>dTE</w:t>
+      </w:r>
+      <w:proofErr w:type="spellEnd"/>
+      <w:r>
+        <w:t xml:space="preserve"> </w:t>
+      </w:r>
+      <w:proofErr w:type="spellStart"/>
+      <w:r>
+        <w:t>jKYE</w:t>
+      </w:r>
+      <w:proofErr w:type="spellEnd"/>
+      <w:r>
+        <w:t xml:space="preserve"> ZNQA </w:t>
+      </w:r>
+      <w:proofErr w:type="spellStart"/>
+      <w:r>
+        <w:t>fP</w:t>
+      </w:r>
+      <w:proofErr w:type="spellEnd"/>
+    </w:p>
+    <w:p>
+      <w:pPr>
+        <w:ind w:left="720"/>
+      </w:pPr>
+      <w:proofErr w:type="spellStart"/>
+      <w:r>
+        <w:t>fRpSZG</w:t>
+      </w:r>
+      <w:proofErr w:type="spellEnd"/>
+      <w:r>
+        <w:t xml:space="preserve"> </w:t>
+      </w:r>
+      <w:proofErr w:type="spellStart"/>
+      <w:r>
+        <w:t>kY</w:t>
+      </w:r>
+      <w:proofErr w:type="spellEnd"/>
+      <w:r>
+        <w:t xml:space="preserve"> NRVKW TYO </w:t>
+      </w:r>
+      <w:proofErr w:type="spellStart"/>
+      <w:r>
+        <w:t>QFWOOTZfQNVce</w:t>
+      </w:r>
+      <w:proofErr w:type="spellEnd"/>
+      <w:r>
+        <w:t xml:space="preserve"> OW </w:t>
+      </w:r>
+      <w:proofErr w:type="spellStart"/>
+      <w:r>
+        <w:t>PdEheQNTi</w:t>
+      </w:r>
+      <w:proofErr w:type="spellEnd"/>
+      <w:r>
+        <w:t xml:space="preserve"> </w:t>
+      </w:r>
+      <w:proofErr w:type="spellStart"/>
+      <w:r>
+        <w:t>MNRVkSZc</w:t>
+      </w:r>
+      <w:proofErr w:type="spellEnd"/>
+      <w:r>
+        <w:t xml:space="preserve"> MNU</w:t>
+      </w:r>
+    </w:p>
+    <w:p>
+      <w:pPr>
+        <w:ind w:left="720"/>
+      </w:pPr>
+      <w:r>
+        <w:t xml:space="preserve">RQNTO </w:t>
+      </w:r>
+      <w:proofErr w:type="spellStart"/>
+      <w:r>
+        <w:t>YAbO</w:t>
+      </w:r>
+      <w:proofErr w:type="spellEnd"/>
+      <w:r>
+        <w:t xml:space="preserve"> </w:t>
+      </w:r>
+      <w:proofErr w:type="spellStart"/>
+      <w:r>
+        <w:t>fHV</w:t>
+      </w:r>
+      <w:proofErr w:type="spellEnd"/>
+      <w:r>
+        <w:t xml:space="preserve"> </w:t>
+      </w:r>
+      <w:proofErr w:type="spellStart"/>
+      <w:r>
+        <w:t>MUPYOdS</w:t>
+      </w:r>
+      <w:proofErr w:type="spellEnd"/>
+      <w:r>
+        <w:t xml:space="preserve"> </w:t>
+      </w:r>
+      <w:proofErr w:type="spellStart"/>
+      <w:r>
+        <w:t>dYdE</w:t>
+      </w:r>
+      <w:proofErr w:type="spellEnd"/>
+      <w:r>
+        <w:t xml:space="preserve"> </w:t>
+      </w:r>
+      <w:proofErr w:type="spellStart"/>
+      <w:r>
+        <w:t>jOOUiO</w:t>
+      </w:r>
+      <w:proofErr w:type="spellEnd"/>
+      <w:r>
+        <w:t xml:space="preserve">. FHV </w:t>
+      </w:r>
+      <w:proofErr w:type="spellStart"/>
+      <w:r>
+        <w:t>WMIe</w:t>
+      </w:r>
+      <w:proofErr w:type="spellEnd"/>
+      <w:r>
+        <w:t xml:space="preserve"> SPER </w:t>
+      </w:r>
+      <w:proofErr w:type="spellStart"/>
+      <w:r>
+        <w:t>gMS</w:t>
+      </w:r>
+      <w:proofErr w:type="spellEnd"/>
+      <w:r>
+        <w:t xml:space="preserve"> </w:t>
+      </w:r>
+      <w:proofErr w:type="spellStart"/>
+      <w:r>
+        <w:t>kY</w:t>
+      </w:r>
+      <w:proofErr w:type="spellEnd"/>
+      <w:r>
+        <w:t xml:space="preserve"> </w:t>
+      </w:r>
+      <w:proofErr w:type="spellStart"/>
+      <w:r>
+        <w:t>OOdO</w:t>
+      </w:r>
+      <w:proofErr w:type="spellEnd"/>
+      <w:r>
+        <w:t xml:space="preserve"> </w:t>
+      </w:r>
+      <w:proofErr w:type="spellStart"/>
+      <w:r>
+        <w:t>gP</w:t>
+      </w:r>
+      <w:proofErr w:type="spellEnd"/>
+    </w:p>
+    <w:p>
+      <w:pPr>
+        <w:ind w:left="720"/>
+      </w:pPr>
+      <w:proofErr w:type="spellStart"/>
+      <w:r>
+        <w:t>nSfH</w:t>
+      </w:r>
+      <w:proofErr w:type="spellEnd"/>
+      <w:r>
+        <w:t xml:space="preserve"> </w:t>
+      </w:r>
+      <w:proofErr w:type="spellStart"/>
+      <w:r>
+        <w:t>dOfHfN</w:t>
+      </w:r>
+      <w:proofErr w:type="spellEnd"/>
+      <w:r>
+        <w:t xml:space="preserve"> </w:t>
+      </w:r>
+      <w:proofErr w:type="spellStart"/>
+      <w:r>
+        <w:t>eO</w:t>
+      </w:r>
+      <w:proofErr w:type="spellEnd"/>
+      <w:r>
+        <w:t xml:space="preserve"> </w:t>
+      </w:r>
+      <w:proofErr w:type="spellStart"/>
+      <w:r>
+        <w:t>kRMT</w:t>
+      </w:r>
+      <w:proofErr w:type="spellEnd"/>
+      <w:r>
+        <w:t xml:space="preserve"> R </w:t>
+      </w:r>
+      <w:proofErr w:type="spellStart"/>
+      <w:r>
+        <w:t>ZXAZXfEod</w:t>
+      </w:r>
+      <w:proofErr w:type="spellEnd"/>
+      <w:r>
+        <w:t xml:space="preserve"> </w:t>
+      </w:r>
+      <w:proofErr w:type="spellStart"/>
+      <w:r>
+        <w:t>XEkdQR</w:t>
+      </w:r>
+      <w:proofErr w:type="spellEnd"/>
+      <w:r>
+        <w:t xml:space="preserve"> </w:t>
+      </w:r>
+      <w:proofErr w:type="spellStart"/>
+      <w:r>
+        <w:t>USPN’k</w:t>
+      </w:r>
+      <w:proofErr w:type="spellEnd"/>
+      <w:r>
+        <w:t xml:space="preserve"> </w:t>
+      </w:r>
+      <w:proofErr w:type="spellStart"/>
+      <w:r>
+        <w:t>KXWRie</w:t>
+      </w:r>
+      <w:proofErr w:type="spellEnd"/>
+      <w:r>
+        <w:t xml:space="preserve"> MRZ </w:t>
+      </w:r>
+      <w:proofErr w:type="spellStart"/>
+      <w:r>
+        <w:t>fO</w:t>
+      </w:r>
+      <w:proofErr w:type="spellEnd"/>
+      <w:r>
+        <w:t xml:space="preserve"> </w:t>
+      </w:r>
+      <w:proofErr w:type="spellStart"/>
+      <w:r>
+        <w:t>kRQ</w:t>
+      </w:r>
+      <w:proofErr w:type="spellEnd"/>
+      <w:r>
+        <w:t xml:space="preserve"> SRWQ</w:t>
+      </w:r>
+    </w:p>
+    <w:p>
+      <w:pPr>
+        <w:ind w:left="720"/>
+      </w:pPr>
+      <w:proofErr w:type="spellStart"/>
+      <w:r>
+        <w:t>CZZTEidQXk</w:t>
+      </w:r>
+      <w:proofErr w:type="spellEnd"/>
+      <w:r>
+        <w:t xml:space="preserve"> </w:t>
+      </w:r>
+      <w:proofErr w:type="spellStart"/>
+      <w:r>
+        <w:t>VQTkOd</w:t>
+      </w:r>
+      <w:proofErr w:type="spellEnd"/>
+      <w:r>
+        <w:t xml:space="preserve"> (</w:t>
+      </w:r>
+      <w:proofErr w:type="spellStart"/>
+      <w:r>
+        <w:t>SpWNOc</w:t>
+      </w:r>
+      <w:proofErr w:type="spellEnd"/>
+      <w:r>
+        <w:t xml:space="preserve">), da </w:t>
+      </w:r>
+      <w:proofErr w:type="spellStart"/>
+      <w:r>
+        <w:t>ATRUEmO</w:t>
+      </w:r>
+      <w:proofErr w:type="spellEnd"/>
+      <w:r>
+        <w:t xml:space="preserve"> </w:t>
+      </w:r>
+      <w:proofErr w:type="spellStart"/>
+      <w:r>
+        <w:t>fHZc</w:t>
+      </w:r>
+      <w:proofErr w:type="spellEnd"/>
+      <w:r>
+        <w:t xml:space="preserve"> </w:t>
+      </w:r>
+      <w:proofErr w:type="spellStart"/>
+      <w:r>
+        <w:t>fHV</w:t>
+      </w:r>
+      <w:proofErr w:type="spellEnd"/>
+      <w:r>
+        <w:t xml:space="preserve"> </w:t>
+      </w:r>
+      <w:proofErr w:type="spellStart"/>
+      <w:r>
+        <w:t>MUPYOdS</w:t>
+      </w:r>
+      <w:proofErr w:type="spellEnd"/>
+      <w:r>
+        <w:t xml:space="preserve"> </w:t>
+      </w:r>
+      <w:proofErr w:type="spellStart"/>
+      <w:r>
+        <w:t>lcQD</w:t>
+      </w:r>
+      <w:proofErr w:type="spellEnd"/>
+      <w:r>
+        <w:t xml:space="preserve"> R</w:t>
+      </w:r>
+    </w:p>
+    <w:p>
+      <w:pPr>
+        <w:ind w:left="720"/>
+      </w:pPr>
+      <w:proofErr w:type="spellStart"/>
+      <w:r>
+        <w:t>bQPVKfIeQ</w:t>
+      </w:r>
+      <w:proofErr w:type="spellEnd"/>
+      <w:r>
+        <w:t xml:space="preserve"> </w:t>
+      </w:r>
+      <w:proofErr w:type="spellStart"/>
+      <w:r>
+        <w:t>WEp</w:t>
+      </w:r>
+      <w:proofErr w:type="spellEnd"/>
+      <w:r>
+        <w:t xml:space="preserve">. </w:t>
+      </w:r>
+      <w:proofErr w:type="spellStart"/>
+      <w:r>
+        <w:t>lk</w:t>
+      </w:r>
+      <w:proofErr w:type="spellEnd"/>
+      <w:r>
+        <w:t xml:space="preserve"> </w:t>
+      </w:r>
+      <w:proofErr w:type="spellStart"/>
+      <w:r>
+        <w:t>FRb</w:t>
+      </w:r>
+      <w:proofErr w:type="spellEnd"/>
+      <w:r>
+        <w:t xml:space="preserve"> </w:t>
+      </w:r>
+      <w:proofErr w:type="spellStart"/>
+      <w:r>
+        <w:t>fHV</w:t>
+      </w:r>
+      <w:proofErr w:type="spellEnd"/>
+      <w:r>
+        <w:t xml:space="preserve"> </w:t>
+      </w:r>
+      <w:proofErr w:type="spellStart"/>
+      <w:r>
+        <w:t>WaSk</w:t>
+      </w:r>
+      <w:proofErr w:type="spellEnd"/>
+      <w:r>
+        <w:t xml:space="preserve"> </w:t>
+      </w:r>
+      <w:proofErr w:type="spellStart"/>
+      <w:r>
+        <w:t>gQLc-UZOnX</w:t>
+      </w:r>
+      <w:proofErr w:type="spellEnd"/>
+      <w:r>
+        <w:t xml:space="preserve"> </w:t>
+      </w:r>
+      <w:proofErr w:type="spellStart"/>
+      <w:r>
+        <w:t>aF</w:t>
+      </w:r>
+      <w:proofErr w:type="spellEnd"/>
+      <w:r>
+        <w:t xml:space="preserve"> </w:t>
+      </w:r>
+      <w:proofErr w:type="spellStart"/>
+      <w:r>
+        <w:t>kRQSV</w:t>
+      </w:r>
+      <w:proofErr w:type="spellEnd"/>
+      <w:r>
+        <w:t xml:space="preserve"> </w:t>
+      </w:r>
+      <w:proofErr w:type="spellStart"/>
+      <w:r>
+        <w:t>MUPYOdS</w:t>
+      </w:r>
+      <w:proofErr w:type="spellEnd"/>
+      <w:r>
+        <w:t xml:space="preserve"> </w:t>
+      </w:r>
+      <w:proofErr w:type="spellStart"/>
+      <w:r>
+        <w:t>Zc</w:t>
+      </w:r>
+      <w:proofErr w:type="spellEnd"/>
+      <w:r>
+        <w:t xml:space="preserve"> </w:t>
+      </w:r>
+      <w:proofErr w:type="spellStart"/>
+      <w:r>
+        <w:t>fHV</w:t>
+      </w:r>
+      <w:proofErr w:type="spellEnd"/>
+    </w:p>
+    <w:p>
+      <w:pPr>
+        <w:ind w:left="720"/>
+      </w:pPr>
+      <w:proofErr w:type="spellStart"/>
+      <w:r>
+        <w:t>FUGVXèdE</w:t>
+      </w:r>
+      <w:proofErr w:type="spellEnd"/>
+      <w:r>
+        <w:t xml:space="preserve"> </w:t>
+      </w:r>
+      <w:proofErr w:type="spellStart"/>
+      <w:r>
+        <w:t>TSbHVb</w:t>
+      </w:r>
+      <w:proofErr w:type="spellEnd"/>
+      <w:r>
+        <w:t xml:space="preserve"> </w:t>
+      </w:r>
+      <w:proofErr w:type="spellStart"/>
+      <w:r>
+        <w:t>NUk</w:t>
+      </w:r>
+      <w:proofErr w:type="spellEnd"/>
+      <w:r>
+        <w:t xml:space="preserve"> </w:t>
+      </w:r>
+      <w:proofErr w:type="spellStart"/>
+      <w:r>
+        <w:t>dTEiO</w:t>
+      </w:r>
+      <w:proofErr w:type="spellEnd"/>
+      <w:r>
+        <w:t xml:space="preserve"> MRV </w:t>
+      </w:r>
+      <w:proofErr w:type="spellStart"/>
+      <w:r>
+        <w:t>WMNp</w:t>
+      </w:r>
+      <w:proofErr w:type="spellEnd"/>
+      <w:r>
+        <w:t xml:space="preserve"> </w:t>
+      </w:r>
+      <w:proofErr w:type="spellStart"/>
+      <w:r>
+        <w:t>YfHVbe</w:t>
+      </w:r>
+      <w:proofErr w:type="spellEnd"/>
+      <w:r>
+        <w:t xml:space="preserve"> </w:t>
+      </w:r>
+      <w:proofErr w:type="spellStart"/>
+      <w:r>
+        <w:t>WZdT</w:t>
+      </w:r>
+      <w:proofErr w:type="spellEnd"/>
+      <w:r>
+        <w:t xml:space="preserve"> </w:t>
+      </w:r>
+      <w:proofErr w:type="spellStart"/>
+      <w:r>
+        <w:t>VVbk</w:t>
+      </w:r>
+      <w:proofErr w:type="spellEnd"/>
+      <w:r>
+        <w:t xml:space="preserve"> </w:t>
+      </w:r>
+      <w:proofErr w:type="spellStart"/>
+      <w:r>
+        <w:t>SZWULRb</w:t>
+      </w:r>
+      <w:proofErr w:type="spellEnd"/>
+    </w:p>
+    <w:p>
+      <w:pPr>
+        <w:ind w:left="720"/>
+      </w:pPr>
+      <w:proofErr w:type="spellStart"/>
+      <w:r>
+        <w:t>PEjSSNj</w:t>
+      </w:r>
+      <w:proofErr w:type="spellEnd"/>
+      <w:r>
+        <w:t xml:space="preserve">. </w:t>
+      </w:r>
+    </w:p>
+    <w:p>
+      <w:pPr>
+        <w:ind w:left="720"/>
+      </w:pPr>
+      <w:r>
+        <w:t>AS</w:t>
+      </w:r>
+      <w:r>
+        <w:t xml:space="preserve"> </w:t>
+      </w:r>
+      <w:r>
+        <w:t>SUBSTITUTION</w:t>
+      </w:r>
+      <w:r>
+        <w:t xml:space="preserve"> </w:t>
+      </w:r>
+      <w:r>
+        <w:t>CIPHERS</w:t>
+      </w:r>
+      <w:r>
+        <w:t xml:space="preserve"> </w:t>
+      </w:r>
+      <w:r>
+        <w:t>BECAME</w:t>
+      </w:r>
+      <w:r>
+        <w:t xml:space="preserve"> </w:t>
+      </w:r>
+      <w:r>
+        <w:t>POPULAR</w:t>
+      </w:r>
+      <w:r>
+        <w:t xml:space="preserve"> </w:t>
+      </w:r>
+      <w:r>
+        <w:t>PEOPLE</w:t>
+      </w:r>
+      <w:r>
+        <w:t xml:space="preserve"> </w:t>
+      </w:r>
+      <w:r>
+        <w:t>BEGAN</w:t>
+      </w:r>
+      <w:r>
+        <w:t xml:space="preserve"> </w:t>
+      </w:r>
+      <w:r>
+        <w:t>TRYING</w:t>
+      </w:r>
+      <w:r>
+        <w:t xml:space="preserve"> </w:t>
+      </w:r>
+      <w:r>
+        <w:t>TO</w:t>
+      </w:r>
+      <w:r>
+        <w:t xml:space="preserve"> </w:t>
+      </w:r>
+      <w:r>
+        <w:t>ATTACK</w:t>
+      </w:r>
+      <w:r>
+        <w:t xml:space="preserve"> </w:t>
+      </w:r>
+      <w:r>
+        <w:t>AND</w:t>
+      </w:r>
+      <w:r>
+        <w:t xml:space="preserve"> </w:t>
+      </w:r>
+      <w:r>
+        <w:t>DECODE</w:t>
+      </w:r>
+      <w:r>
+        <w:t xml:space="preserve"> </w:t>
+      </w:r>
+      <w:r>
+        <w:t>THEM</w:t>
+      </w:r>
+      <w:r>
+        <w:t xml:space="preserve"> </w:t>
+      </w:r>
+      <w:r>
+        <w:t>AND</w:t>
+      </w:r>
+      <w:r>
+        <w:t xml:space="preserve"> </w:t>
+      </w:r>
+      <w:r>
+        <w:t>THE</w:t>
+      </w:r>
+      <w:r>
+        <w:t xml:space="preserve"> </w:t>
+      </w:r>
+      <w:r>
+        <w:t>WEAKNESSES</w:t>
+      </w:r>
+      <w:r>
+        <w:t xml:space="preserve"> </w:t>
+      </w:r>
+      <w:r>
+        <w:t>ASSOCIATED</w:t>
+      </w:r>
+      <w:r>
+        <w:t xml:space="preserve"> </w:t>
+      </w:r>
+      <w:r>
+        <w:t>WITH</w:t>
+      </w:r>
+      <w:r>
+        <w:t xml:space="preserve"> </w:t>
+      </w:r>
+      <w:r>
+        <w:t>THEM</w:t>
+      </w:r>
+      <w:r>
+        <w:t xml:space="preserve"> </w:t>
+      </w:r>
+      <w:r>
+        <w:t>STARTED</w:t>
+      </w:r>
+      <w:r>
+        <w:t xml:space="preserve"> </w:t>
+      </w:r>
+      <w:r>
+        <w:t>TO</w:t>
+      </w:r>
+      <w:r>
+        <w:t xml:space="preserve"> </w:t>
+      </w:r>
+      <w:r>
+        <w:t>BECOME</w:t>
+      </w:r>
+      <w:r>
+        <w:t xml:space="preserve"> </w:t>
+      </w:r>
+      <w:r>
+        <w:t>KNOWN</w:t>
+      </w:r>
+      <w:r>
+        <w:t xml:space="preserve"> </w:t>
+      </w:r>
+      <w:r>
+        <w:t>SEVERAL</w:t>
+      </w:r>
+      <w:r>
+        <w:t xml:space="preserve"> </w:t>
+      </w:r>
+      <w:r>
+        <w:t>CIPHERS</w:t>
+      </w:r>
+      <w:r>
+        <w:t xml:space="preserve"> </w:t>
+      </w:r>
+      <w:r>
+        <w:t>EMERGED</w:t>
+      </w:r>
+      <w:r>
+        <w:t xml:space="preserve"> </w:t>
+      </w:r>
+      <w:r>
+        <w:t>WITH</w:t>
+      </w:r>
+      <w:r>
+        <w:t xml:space="preserve"> </w:t>
+      </w:r>
+      <w:r>
+        <w:t>THE</w:t>
+      </w:r>
+      <w:r>
+        <w:t xml:space="preserve"> </w:t>
+      </w:r>
+      <w:r>
+        <w:t>SAME</w:t>
+      </w:r>
+      <w:r>
+        <w:t xml:space="preserve"> </w:t>
+      </w:r>
+      <w:r>
+        <w:t>IDEA</w:t>
+      </w:r>
+      <w:r>
+        <w:t xml:space="preserve"> </w:t>
+      </w:r>
+      <w:r>
+        <w:t>OF</w:t>
+      </w:r>
+      <w:r>
+        <w:t xml:space="preserve"> </w:t>
+      </w:r>
+      <w:r>
+        <w:t>TRYING</w:t>
+      </w:r>
+      <w:r>
+        <w:t xml:space="preserve"> </w:t>
+      </w:r>
+      <w:r>
+        <w:t>TO</w:t>
+      </w:r>
+      <w:r>
+        <w:t xml:space="preserve"> </w:t>
+      </w:r>
+      <w:r>
+        <w:t>BREAK</w:t>
+      </w:r>
+      <w:r>
+        <w:t xml:space="preserve"> </w:t>
+      </w:r>
+      <w:r>
+        <w:t>THE</w:t>
+      </w:r>
+      <w:r>
+        <w:t xml:space="preserve"> </w:t>
+      </w:r>
+      <w:r>
+        <w:t>EFFECTIVENESS</w:t>
+      </w:r>
+      <w:r>
+        <w:t xml:space="preserve"> </w:t>
+      </w:r>
+      <w:r>
+        <w:t>OF</w:t>
+      </w:r>
+      <w:r>
+        <w:t xml:space="preserve"> </w:t>
+      </w:r>
+      <w:r>
+        <w:t>FREQUENCY</w:t>
+      </w:r>
+      <w:r>
+        <w:t xml:space="preserve"> </w:t>
+      </w:r>
+      <w:r>
+        <w:t>ANALYSIS</w:t>
+      </w:r>
+      <w:r>
+        <w:t xml:space="preserve"> </w:t>
+      </w:r>
+      <w:r>
+        <w:t>AND</w:t>
+      </w:r>
+      <w:r>
+        <w:t xml:space="preserve"> </w:t>
+      </w:r>
+      <w:r>
+        <w:t>HENCE</w:t>
+      </w:r>
+      <w:r>
+        <w:t xml:space="preserve"> </w:t>
+      </w:r>
+      <w:r>
+        <w:t>MAKE</w:t>
+      </w:r>
+      <w:r>
+        <w:t xml:space="preserve"> </w:t>
+      </w:r>
+      <w:r>
+        <w:t>THE</w:t>
+      </w:r>
+      <w:r>
+        <w:t xml:space="preserve"> </w:t>
+      </w:r>
+      <w:r>
+        <w:t>CIPHERS</w:t>
+      </w:r>
+      <w:r>
+        <w:t xml:space="preserve"> </w:t>
+      </w:r>
+      <w:r>
+        <w:t>MORE</w:t>
+      </w:r>
+      <w:r>
+        <w:t xml:space="preserve"> </w:t>
+      </w:r>
+      <w:r>
+        <w:t>SECURE</w:t>
+      </w:r>
+      <w:r>
+        <w:t xml:space="preserve"> </w:t>
+      </w:r>
+      <w:r>
+        <w:t>THE</w:t>
+      </w:r>
+      <w:r>
+        <w:t xml:space="preserve"> </w:t>
+      </w:r>
+      <w:r>
+        <w:t>MAI</w:t>
+      </w:r>
+    </w:p>
+    <w:p/>
+    <w:p>
+      <w:pPr>
+        <w:pStyle w:val="Heading2"/>
+      </w:pPr>
+      <w:bookmarkStart w:id="6" w:name="_Toc531362"/>
+      <w:r>
+        <w:t>exercise 4.</w:t>
+      </w:r>
+      <w:bookmarkEnd w:id="6"/>
+      <w:r>
+        <w:t xml:space="preserve"> </w:t>
+      </w:r>
+    </w:p>
+    <w:p>
+      <w:r>
+        <w:t>Broke using</w:t>
+      </w:r>
+      <w:r>
+        <w:t xml:space="preserve"> </w:t>
+      </w:r>
+      <w:r>
+        <w:t>(Quipqiup.com, 2019)</w:t>
+      </w:r>
+      <w:r>
+        <w:t>.</w:t>
+      </w:r>
+    </w:p>
+    <w:p>
+      <w:pPr>
+        <w:ind w:left="720"/>
+      </w:pPr>
+      <w:r>
+        <w:t>NRAATIOSSPCOTNIRHIEPCSAOLDLAELMLCUORPNESTTMAUSNIIOHEACTEQNUIACTHOHENTGEREDOHFRTOTEETLNSEIRTEAXTAPBLYINCGIGNTAIDRI</w:t>
+      </w:r>
+    </w:p>
+    <w:p>
+      <w:pPr>
+        <w:ind w:left="720"/>
+      </w:pPr>
+      <w:r>
+        <w:t>A TRANSPOSITION CIPHER ALSO CALLED COLUMN SPERMUTATION IS A TECHNIQUE TO CHANGE THE ORDER OF THE LETTERS IN A TEXT BY PLACING IT IN A GIRD</w:t>
+      </w:r>
     </w:p>
     <w:p/>
     <w:p/>
     <w:p/>
     <w:p/>
     <w:p/>
-    <w:p/>
-    <w:p/>
-    <w:p/>
-    <w:p/>
-    <w:p/>
-    <w:p/>
-    <w:p/>
-    <w:p/>
-    <w:p/>
-    <w:p/>
     <w:p>
       <w:pPr>
         <w:pStyle w:val="Heading2"/>
       </w:pPr>
-    </w:p>
-    <w:p/>
-    <w:p/>
-    <w:p/>
-    <w:p/>
-    <w:p/>
-    <w:p/>
-    <w:p/>
-    <w:p/>
-    <w:p/>
-    <w:p/>
-    <w:p>
-      <w:pPr>
-        <w:pStyle w:val="Heading2"/>
-        <w:rPr>
-          <w:smallCaps w:val="0"/>
-          <w:sz w:val="22"/>
-          <w:szCs w:val="22"/>
-        </w:rPr>
-      </w:pPr>
+      <w:bookmarkStart w:id="7" w:name="_Toc531363"/>
+      <w:r>
+        <w:lastRenderedPageBreak/>
+        <w:t>Number Station</w:t>
+      </w:r>
+      <w:bookmarkEnd w:id="7"/>
     </w:p>
     <w:p>
-      <w:pPr>
-        <w:pStyle w:val="Heading2"/>
-      </w:pPr>
-      <w:bookmarkStart w:id="2" w:name="_Toc528247534"/>
+      <w:r>
+        <w:t>N</w:t>
+      </w:r>
+      <w:r>
+        <w:t xml:space="preserve">umber stations are </w:t>
+      </w:r>
+      <w:r>
+        <w:t xml:space="preserve">short-wave radio stations repeatedly broadcasting streams of number and letters using voice or Morse code  </w:t>
+      </w:r>
+      <w:r>
+        <w:t>(Users.telenet.be, 2019)</w:t>
+      </w:r>
+      <w:r>
+        <w:t xml:space="preserve">. This method was used to transmit encrypted messages to the intended people listening. </w:t>
+      </w:r>
+    </w:p>
+    <w:p>
+      <w:r>
+        <w:t>Before decrypting the message, two types of encryption can be used, one the encrypt the message and another the encrypt the cipher text. In this instance, Mod 10 addition is used to decrypt the cipher text before using another technique to calculate the message.</w:t>
+      </w:r>
+    </w:p>
+    <w:p>
+      <w:r>
+        <w:t>Mod 10 is simply adding two number and only keeping the remainder. E.g., 6 + 6  %10 = 2.</w:t>
+      </w:r>
+    </w:p>
+    <w:p>
+      <w:r>
+        <w:t>In this cipher, the first digit from the key is added to the first digit of the cipher text and the remainder is used.</w:t>
+      </w:r>
+    </w:p>
+    <w:p>
+      <w:pPr>
+        <w:spacing w:after="120" w:line="240" w:lineRule="auto"/>
+      </w:pPr>
+      <w:r>
+        <w:t>Key      = 66153-77185-10800-54937-48159-83271-12892-07132-34987-53954-23074</w:t>
+      </w:r>
+    </w:p>
+    <w:p>
+      <w:pPr>
+        <w:spacing w:after="120" w:line="240" w:lineRule="auto"/>
+      </w:pPr>
+      <w:r>
+        <w:t>Cipher = 66475-19274-92028-78494-24146-68542-17507-39398-32348-59378-70636</w:t>
+      </w:r>
+    </w:p>
+    <w:p>
+      <w:pPr>
+        <w:spacing w:after="120" w:line="240" w:lineRule="auto"/>
+      </w:pPr>
+      <w:r>
+        <w:t>Mod10= 22528-86359-02828-22321-62295-41713-2939</w:t>
+      </w:r>
+      <w:r>
+        <w:t>9</w:t>
+      </w:r>
+      <w:r>
+        <w:t>-36420-66225-02222-93600</w:t>
+      </w:r>
+    </w:p>
+    <w:p>
+      <w:pPr>
+        <w:spacing w:after="120" w:line="240" w:lineRule="auto"/>
+      </w:pPr>
+    </w:p>
+    <w:p>
+      <w:r>
+        <w:t xml:space="preserve">To complete the second step, a method </w:t>
+      </w:r>
+      <w:r>
+        <w:t xml:space="preserve">known as the Straddling Checkerboard </w:t>
+      </w:r>
+      <w:r>
+        <w:t>(Practicalcryptography.com, 2019)</w:t>
+      </w:r>
+      <w:r>
+        <w:t xml:space="preserve"> </w:t>
+      </w:r>
+      <w:r>
+        <w:t xml:space="preserve">is used </w:t>
+      </w:r>
+      <w:r>
+        <w:t>to decrypt the message.</w:t>
+      </w:r>
+      <w:r>
+        <w:t xml:space="preserve"> The method consists of several steps to complete the decryption.</w:t>
+      </w:r>
+    </w:p>
+    <w:p>
+      <w:pPr>
+        <w:pStyle w:val="ListParagraph"/>
+        <w:numPr>
+          <w:ilvl w:val="0"/>
+          <w:numId w:val="9"/>
+        </w:numPr>
+      </w:pPr>
+      <w:r>
+        <w:t>Lay</w:t>
+      </w:r>
+      <w:r>
+        <w:t>out grid as below, number top row 0-9</w:t>
+      </w:r>
+    </w:p>
+    <w:p>
+      <w:pPr>
+        <w:pStyle w:val="ListParagraph"/>
+        <w:numPr>
+          <w:ilvl w:val="0"/>
+          <w:numId w:val="9"/>
+        </w:numPr>
+      </w:pPr>
+      <w:r>
+        <w:t>Insert straddling checkerboard key (AT_ONE_SIR)</w:t>
+      </w:r>
+    </w:p>
+    <w:p>
+      <w:pPr>
+        <w:pStyle w:val="ListParagraph"/>
+        <w:numPr>
+          <w:ilvl w:val="0"/>
+          <w:numId w:val="9"/>
+        </w:numPr>
+      </w:pPr>
+      <w:r>
+        <w:t>Populate empty spaces with reaming letters of the alphabet</w:t>
+      </w:r>
+    </w:p>
+    <w:p>
+      <w:pPr>
+        <w:pStyle w:val="ListParagraph"/>
+        <w:numPr>
+          <w:ilvl w:val="0"/>
+          <w:numId w:val="9"/>
+        </w:numPr>
+      </w:pPr>
+      <w:r>
+        <w:t xml:space="preserve">Number the two rows using the index of each space in the key. </w:t>
+      </w:r>
+      <w:proofErr w:type="spellStart"/>
+      <w:r>
+        <w:t>ie</w:t>
+      </w:r>
+      <w:proofErr w:type="spellEnd"/>
+      <w:r>
+        <w:t xml:space="preserve">. 2 and 6 </w:t>
+      </w:r>
+    </w:p>
+    <w:p>
+      <w:pPr>
+        <w:pStyle w:val="ListParagraph"/>
+        <w:numPr>
+          <w:ilvl w:val="0"/>
+          <w:numId w:val="9"/>
+        </w:numPr>
+      </w:pPr>
+      <w:r>
+        <w:t>Using the decrypted text above, taking the first block – 22528</w:t>
+      </w:r>
+    </w:p>
+    <w:p>
+      <w:pPr>
+        <w:pStyle w:val="ListParagraph"/>
+        <w:numPr>
+          <w:ilvl w:val="1"/>
+          <w:numId w:val="9"/>
+        </w:numPr>
+      </w:pPr>
+      <w:r>
+        <w:t>2 = use line number 2</w:t>
+      </w:r>
+    </w:p>
+    <w:p>
+      <w:pPr>
+        <w:pStyle w:val="ListParagraph"/>
+        <w:numPr>
+          <w:ilvl w:val="1"/>
+          <w:numId w:val="9"/>
+        </w:numPr>
+      </w:pPr>
+      <w:r>
+        <w:t>Number immediately after is the letter index</w:t>
+      </w:r>
+    </w:p>
+    <w:p>
+      <w:pPr>
+        <w:pStyle w:val="ListParagraph"/>
+        <w:numPr>
+          <w:ilvl w:val="2"/>
+          <w:numId w:val="9"/>
+        </w:numPr>
+      </w:pPr>
+      <w:r>
+        <w:t>2 = D</w:t>
+      </w:r>
+    </w:p>
+    <w:p>
+      <w:pPr>
+        <w:pStyle w:val="ListParagraph"/>
+        <w:numPr>
+          <w:ilvl w:val="1"/>
+          <w:numId w:val="9"/>
+        </w:numPr>
+      </w:pPr>
+      <w:r>
+        <w:t>Next number is 5. 5 = E</w:t>
+      </w:r>
+    </w:p>
+    <w:p>
+      <w:pPr>
+        <w:pStyle w:val="ListParagraph"/>
+        <w:numPr>
+          <w:ilvl w:val="1"/>
+          <w:numId w:val="9"/>
+        </w:numPr>
+      </w:pPr>
+      <w:r>
+        <w:t>Next number is two, again jump to line number 2</w:t>
+      </w:r>
+    </w:p>
+    <w:p>
+      <w:pPr>
+        <w:pStyle w:val="ListParagraph"/>
+        <w:numPr>
+          <w:ilvl w:val="2"/>
+          <w:numId w:val="9"/>
+        </w:numPr>
+      </w:pPr>
+      <w:r>
+        <w:t>8 = L</w:t>
+      </w:r>
+    </w:p>
+    <w:p>
+      <w:pPr>
+        <w:pStyle w:val="ListParagraph"/>
+        <w:numPr>
+          <w:ilvl w:val="0"/>
+          <w:numId w:val="9"/>
+        </w:numPr>
+      </w:pPr>
+      <w:r>
+        <w:t>The same process is used to complete the remaining blocks of numbers</w:t>
+      </w:r>
+    </w:p>
+    <w:tbl>
+      <w:tblPr>
+        <w:tblStyle w:val="GridTable5Dark-Accent1"/>
+        <w:tblpPr w:leftFromText="180" w:rightFromText="180" w:vertAnchor="text" w:horzAnchor="margin" w:tblpY="427"/>
+        <w:tblW w:w="0" w:type="auto"/>
+        <w:tblLook w:val="04A0" w:firstRow="1" w:lastRow="0" w:firstColumn="1" w:lastColumn="0" w:noHBand="0" w:noVBand="1"/>
+      </w:tblPr>
+      <w:tblGrid>
+        <w:gridCol w:w="806"/>
+        <w:gridCol w:w="821"/>
+        <w:gridCol w:w="822"/>
+        <w:gridCol w:w="822"/>
+        <w:gridCol w:w="822"/>
+        <w:gridCol w:w="822"/>
+        <w:gridCol w:w="822"/>
+        <w:gridCol w:w="822"/>
+        <w:gridCol w:w="822"/>
+        <w:gridCol w:w="822"/>
+        <w:gridCol w:w="807"/>
+      </w:tblGrid>
+      <w:tr>
+        <w:trPr>
+          <w:cnfStyle w:val="100000000000" w:firstRow="1" w:lastRow="0" w:firstColumn="0" w:lastColumn="0" w:oddVBand="0" w:evenVBand="0" w:oddHBand="0" w:evenHBand="0" w:firstRowFirstColumn="0" w:firstRowLastColumn="0" w:lastRowFirstColumn="0" w:lastRowLastColumn="0"/>
+        </w:trPr>
+        <w:tc>
+          <w:tcPr>
+            <w:cnfStyle w:val="001000000000" w:firstRow="0" w:lastRow="0" w:firstColumn="1" w:lastColumn="0" w:oddVBand="0" w:evenVBand="0" w:oddHBand="0" w:evenHBand="0" w:firstRowFirstColumn="0" w:firstRowLastColumn="0" w:lastRowFirstColumn="0" w:lastRowLastColumn="0"/>
+            <w:tcW w:w="806" w:type="dxa"/>
+          </w:tcPr>
+          <w:p>
+            <w:pPr>
+              <w:jc w:val="center"/>
+            </w:pPr>
+          </w:p>
+        </w:tc>
+        <w:tc>
+          <w:tcPr>
+            <w:tcW w:w="821" w:type="dxa"/>
+          </w:tcPr>
+          <w:p>
+            <w:pPr>
+              <w:jc w:val="center"/>
+              <w:cnfStyle w:val="100000000000" w:firstRow="1" w:lastRow="0" w:firstColumn="0" w:lastColumn="0" w:oddVBand="0" w:evenVBand="0" w:oddHBand="0" w:evenHBand="0" w:firstRowFirstColumn="0" w:firstRowLastColumn="0" w:lastRowFirstColumn="0" w:lastRowLastColumn="0"/>
+            </w:pPr>
+            <w:r>
+              <w:t>0</w:t>
+            </w:r>
+          </w:p>
+        </w:tc>
+        <w:tc>
+          <w:tcPr>
+            <w:tcW w:w="822" w:type="dxa"/>
+          </w:tcPr>
+          <w:p>
+            <w:pPr>
+              <w:jc w:val="center"/>
+              <w:cnfStyle w:val="100000000000" w:firstRow="1" w:lastRow="0" w:firstColumn="0" w:lastColumn="0" w:oddVBand="0" w:evenVBand="0" w:oddHBand="0" w:evenHBand="0" w:firstRowFirstColumn="0" w:firstRowLastColumn="0" w:lastRowFirstColumn="0" w:lastRowLastColumn="0"/>
+            </w:pPr>
+            <w:r>
+              <w:t>1</w:t>
+            </w:r>
+          </w:p>
+        </w:tc>
+        <w:tc>
+          <w:tcPr>
+            <w:tcW w:w="822" w:type="dxa"/>
+          </w:tcPr>
+          <w:p>
+            <w:pPr>
+              <w:jc w:val="center"/>
+              <w:cnfStyle w:val="100000000000" w:firstRow="1" w:lastRow="0" w:firstColumn="0" w:lastColumn="0" w:oddVBand="0" w:evenVBand="0" w:oddHBand="0" w:evenHBand="0" w:firstRowFirstColumn="0" w:firstRowLastColumn="0" w:lastRowFirstColumn="0" w:lastRowLastColumn="0"/>
+            </w:pPr>
+            <w:r>
+              <w:t>2</w:t>
+            </w:r>
+          </w:p>
+        </w:tc>
+        <w:tc>
+          <w:tcPr>
+            <w:tcW w:w="822" w:type="dxa"/>
+          </w:tcPr>
+          <w:p>
+            <w:pPr>
+              <w:jc w:val="center"/>
+              <w:cnfStyle w:val="100000000000" w:firstRow="1" w:lastRow="0" w:firstColumn="0" w:lastColumn="0" w:oddVBand="0" w:evenVBand="0" w:oddHBand="0" w:evenHBand="0" w:firstRowFirstColumn="0" w:firstRowLastColumn="0" w:lastRowFirstColumn="0" w:lastRowLastColumn="0"/>
+            </w:pPr>
+            <w:r>
+              <w:t>3</w:t>
+            </w:r>
+          </w:p>
+        </w:tc>
+        <w:tc>
+          <w:tcPr>
+            <w:tcW w:w="822" w:type="dxa"/>
+          </w:tcPr>
+          <w:p>
+            <w:pPr>
+              <w:jc w:val="center"/>
+              <w:cnfStyle w:val="100000000000" w:firstRow="1" w:lastRow="0" w:firstColumn="0" w:lastColumn="0" w:oddVBand="0" w:evenVBand="0" w:oddHBand="0" w:evenHBand="0" w:firstRowFirstColumn="0" w:firstRowLastColumn="0" w:lastRowFirstColumn="0" w:lastRowLastColumn="0"/>
+            </w:pPr>
+            <w:r>
+              <w:t>4</w:t>
+            </w:r>
+          </w:p>
+        </w:tc>
+        <w:tc>
+          <w:tcPr>
+            <w:tcW w:w="822" w:type="dxa"/>
+          </w:tcPr>
+          <w:p>
+            <w:pPr>
+              <w:jc w:val="center"/>
+              <w:cnfStyle w:val="100000000000" w:firstRow="1" w:lastRow="0" w:firstColumn="0" w:lastColumn="0" w:oddVBand="0" w:evenVBand="0" w:oddHBand="0" w:evenHBand="0" w:firstRowFirstColumn="0" w:firstRowLastColumn="0" w:lastRowFirstColumn="0" w:lastRowLastColumn="0"/>
+            </w:pPr>
+            <w:r>
+              <w:t>5</w:t>
+            </w:r>
+          </w:p>
+        </w:tc>
+        <w:tc>
+          <w:tcPr>
+            <w:tcW w:w="822" w:type="dxa"/>
+          </w:tcPr>
+          <w:p>
+            <w:pPr>
+              <w:jc w:val="center"/>
+              <w:cnfStyle w:val="100000000000" w:firstRow="1" w:lastRow="0" w:firstColumn="0" w:lastColumn="0" w:oddVBand="0" w:evenVBand="0" w:oddHBand="0" w:evenHBand="0" w:firstRowFirstColumn="0" w:firstRowLastColumn="0" w:lastRowFirstColumn="0" w:lastRowLastColumn="0"/>
+            </w:pPr>
+            <w:r>
+              <w:t>6</w:t>
+            </w:r>
+          </w:p>
+        </w:tc>
+        <w:tc>
+          <w:tcPr>
+            <w:tcW w:w="822" w:type="dxa"/>
+          </w:tcPr>
+          <w:p>
+            <w:pPr>
+              <w:jc w:val="center"/>
+              <w:cnfStyle w:val="100000000000" w:firstRow="1" w:lastRow="0" w:firstColumn="0" w:lastColumn="0" w:oddVBand="0" w:evenVBand="0" w:oddHBand="0" w:evenHBand="0" w:firstRowFirstColumn="0" w:firstRowLastColumn="0" w:lastRowFirstColumn="0" w:lastRowLastColumn="0"/>
+            </w:pPr>
+            <w:r>
+              <w:t>7</w:t>
+            </w:r>
+          </w:p>
+        </w:tc>
+        <w:tc>
+          <w:tcPr>
+            <w:tcW w:w="822" w:type="dxa"/>
+          </w:tcPr>
+          <w:p>
+            <w:pPr>
+              <w:jc w:val="center"/>
+              <w:cnfStyle w:val="100000000000" w:firstRow="1" w:lastRow="0" w:firstColumn="0" w:lastColumn="0" w:oddVBand="0" w:evenVBand="0" w:oddHBand="0" w:evenHBand="0" w:firstRowFirstColumn="0" w:firstRowLastColumn="0" w:lastRowFirstColumn="0" w:lastRowLastColumn="0"/>
+            </w:pPr>
+            <w:r>
+              <w:t>8</w:t>
+            </w:r>
+          </w:p>
+        </w:tc>
+        <w:tc>
+          <w:tcPr>
+            <w:tcW w:w="807" w:type="dxa"/>
+          </w:tcPr>
+          <w:p>
+            <w:pPr>
+              <w:jc w:val="center"/>
+              <w:cnfStyle w:val="100000000000" w:firstRow="1" w:lastRow="0" w:firstColumn="0" w:lastColumn="0" w:oddVBand="0" w:evenVBand="0" w:oddHBand="0" w:evenHBand="0" w:firstRowFirstColumn="0" w:firstRowLastColumn="0" w:lastRowFirstColumn="0" w:lastRowLastColumn="0"/>
+            </w:pPr>
+            <w:r>
+              <w:t>9</w:t>
+            </w:r>
+          </w:p>
+        </w:tc>
+      </w:tr>
+      <w:tr>
+        <w:trPr>
+          <w:cnfStyle w:val="000000100000" w:firstRow="0" w:lastRow="0" w:firstColumn="0" w:lastColumn="0" w:oddVBand="0" w:evenVBand="0" w:oddHBand="1" w:evenHBand="0" w:firstRowFirstColumn="0" w:firstRowLastColumn="0" w:lastRowFirstColumn="0" w:lastRowLastColumn="0"/>
+        </w:trPr>
+        <w:tc>
+          <w:tcPr>
+            <w:cnfStyle w:val="001000000000" w:firstRow="0" w:lastRow="0" w:firstColumn="1" w:lastColumn="0" w:oddVBand="0" w:evenVBand="0" w:oddHBand="0" w:evenHBand="0" w:firstRowFirstColumn="0" w:firstRowLastColumn="0" w:lastRowFirstColumn="0" w:lastRowLastColumn="0"/>
+            <w:tcW w:w="806" w:type="dxa"/>
+          </w:tcPr>
+          <w:p>
+            <w:pPr>
+              <w:jc w:val="center"/>
+            </w:pPr>
+          </w:p>
+        </w:tc>
+        <w:tc>
+          <w:tcPr>
+            <w:tcW w:w="821" w:type="dxa"/>
+          </w:tcPr>
+          <w:p>
+            <w:pPr>
+              <w:jc w:val="center"/>
+              <w:cnfStyle w:val="000000100000" w:firstRow="0" w:lastRow="0" w:firstColumn="0" w:lastColumn="0" w:oddVBand="0" w:evenVBand="0" w:oddHBand="1" w:evenHBand="0" w:firstRowFirstColumn="0" w:firstRowLastColumn="0" w:lastRowFirstColumn="0" w:lastRowLastColumn="0"/>
+            </w:pPr>
+            <w:r>
+              <w:t>A</w:t>
+            </w:r>
+          </w:p>
+        </w:tc>
+        <w:tc>
+          <w:tcPr>
+            <w:tcW w:w="822" w:type="dxa"/>
+          </w:tcPr>
+          <w:p>
+            <w:pPr>
+              <w:jc w:val="center"/>
+              <w:cnfStyle w:val="000000100000" w:firstRow="0" w:lastRow="0" w:firstColumn="0" w:lastColumn="0" w:oddVBand="0" w:evenVBand="0" w:oddHBand="1" w:evenHBand="0" w:firstRowFirstColumn="0" w:firstRowLastColumn="0" w:lastRowFirstColumn="0" w:lastRowLastColumn="0"/>
+            </w:pPr>
+            <w:r>
+              <w:t>T</w:t>
+            </w:r>
+          </w:p>
+        </w:tc>
+        <w:tc>
+          <w:tcPr>
+            <w:tcW w:w="822" w:type="dxa"/>
+          </w:tcPr>
+          <w:p>
+            <w:pPr>
+              <w:jc w:val="center"/>
+              <w:cnfStyle w:val="000000100000" w:firstRow="0" w:lastRow="0" w:firstColumn="0" w:lastColumn="0" w:oddVBand="0" w:evenVBand="0" w:oddHBand="1" w:evenHBand="0" w:firstRowFirstColumn="0" w:firstRowLastColumn="0" w:lastRowFirstColumn="0" w:lastRowLastColumn="0"/>
+            </w:pPr>
+            <w:r>
+              <w:t>_</w:t>
+            </w:r>
+          </w:p>
+        </w:tc>
+        <w:tc>
+          <w:tcPr>
+            <w:tcW w:w="822" w:type="dxa"/>
+          </w:tcPr>
+          <w:p>
+            <w:pPr>
+              <w:jc w:val="center"/>
+              <w:cnfStyle w:val="000000100000" w:firstRow="0" w:lastRow="0" w:firstColumn="0" w:lastColumn="0" w:oddVBand="0" w:evenVBand="0" w:oddHBand="1" w:evenHBand="0" w:firstRowFirstColumn="0" w:firstRowLastColumn="0" w:lastRowFirstColumn="0" w:lastRowLastColumn="0"/>
+            </w:pPr>
+            <w:r>
+              <w:t>O</w:t>
+            </w:r>
+          </w:p>
+        </w:tc>
+        <w:tc>
+          <w:tcPr>
+            <w:tcW w:w="822" w:type="dxa"/>
+          </w:tcPr>
+          <w:p>
+            <w:pPr>
+              <w:jc w:val="center"/>
+              <w:cnfStyle w:val="000000100000" w:firstRow="0" w:lastRow="0" w:firstColumn="0" w:lastColumn="0" w:oddVBand="0" w:evenVBand="0" w:oddHBand="1" w:evenHBand="0" w:firstRowFirstColumn="0" w:firstRowLastColumn="0" w:lastRowFirstColumn="0" w:lastRowLastColumn="0"/>
+            </w:pPr>
+            <w:r>
+              <w:t>N</w:t>
+            </w:r>
+          </w:p>
+        </w:tc>
+        <w:tc>
+          <w:tcPr>
+            <w:tcW w:w="822" w:type="dxa"/>
+          </w:tcPr>
+          <w:p>
+            <w:pPr>
+              <w:jc w:val="center"/>
+              <w:cnfStyle w:val="000000100000" w:firstRow="0" w:lastRow="0" w:firstColumn="0" w:lastColumn="0" w:oddVBand="0" w:evenVBand="0" w:oddHBand="1" w:evenHBand="0" w:firstRowFirstColumn="0" w:firstRowLastColumn="0" w:lastRowFirstColumn="0" w:lastRowLastColumn="0"/>
+            </w:pPr>
+            <w:r>
+              <w:t>E</w:t>
+            </w:r>
+          </w:p>
+        </w:tc>
+        <w:tc>
+          <w:tcPr>
+            <w:tcW w:w="822" w:type="dxa"/>
+          </w:tcPr>
+          <w:p>
+            <w:pPr>
+              <w:jc w:val="center"/>
+              <w:cnfStyle w:val="000000100000" w:firstRow="0" w:lastRow="0" w:firstColumn="0" w:lastColumn="0" w:oddVBand="0" w:evenVBand="0" w:oddHBand="1" w:evenHBand="0" w:firstRowFirstColumn="0" w:firstRowLastColumn="0" w:lastRowFirstColumn="0" w:lastRowLastColumn="0"/>
+            </w:pPr>
+            <w:r>
+              <w:t>_</w:t>
+            </w:r>
+          </w:p>
+        </w:tc>
+        <w:tc>
+          <w:tcPr>
+            <w:tcW w:w="822" w:type="dxa"/>
+          </w:tcPr>
+          <w:p>
+            <w:pPr>
+              <w:jc w:val="center"/>
+              <w:cnfStyle w:val="000000100000" w:firstRow="0" w:lastRow="0" w:firstColumn="0" w:lastColumn="0" w:oddVBand="0" w:evenVBand="0" w:oddHBand="1" w:evenHBand="0" w:firstRowFirstColumn="0" w:firstRowLastColumn="0" w:lastRowFirstColumn="0" w:lastRowLastColumn="0"/>
+            </w:pPr>
+            <w:r>
+              <w:t>S</w:t>
+            </w:r>
+          </w:p>
+        </w:tc>
+        <w:tc>
+          <w:tcPr>
+            <w:tcW w:w="822" w:type="dxa"/>
+          </w:tcPr>
+          <w:p>
+            <w:pPr>
+              <w:jc w:val="center"/>
+              <w:cnfStyle w:val="000000100000" w:firstRow="0" w:lastRow="0" w:firstColumn="0" w:lastColumn="0" w:oddVBand="0" w:evenVBand="0" w:oddHBand="1" w:evenHBand="0" w:firstRowFirstColumn="0" w:firstRowLastColumn="0" w:lastRowFirstColumn="0" w:lastRowLastColumn="0"/>
+            </w:pPr>
+            <w:r>
+              <w:t>I</w:t>
+            </w:r>
+          </w:p>
+        </w:tc>
+        <w:tc>
+          <w:tcPr>
+            <w:tcW w:w="807" w:type="dxa"/>
+          </w:tcPr>
+          <w:p>
+            <w:pPr>
+              <w:jc w:val="center"/>
+              <w:cnfStyle w:val="000000100000" w:firstRow="0" w:lastRow="0" w:firstColumn="0" w:lastColumn="0" w:oddVBand="0" w:evenVBand="0" w:oddHBand="1" w:evenHBand="0" w:firstRowFirstColumn="0" w:firstRowLastColumn="0" w:lastRowFirstColumn="0" w:lastRowLastColumn="0"/>
+            </w:pPr>
+            <w:r>
+              <w:t>R</w:t>
+            </w:r>
+          </w:p>
+        </w:tc>
+      </w:tr>
+      <w:tr>
+        <w:tc>
+          <w:tcPr>
+            <w:cnfStyle w:val="001000000000" w:firstRow="0" w:lastRow="0" w:firstColumn="1" w:lastColumn="0" w:oddVBand="0" w:evenVBand="0" w:oddHBand="0" w:evenHBand="0" w:firstRowFirstColumn="0" w:firstRowLastColumn="0" w:lastRowFirstColumn="0" w:lastRowLastColumn="0"/>
+            <w:tcW w:w="806" w:type="dxa"/>
+          </w:tcPr>
+          <w:p>
+            <w:pPr>
+              <w:jc w:val="center"/>
+            </w:pPr>
+            <w:r>
+              <w:t>2</w:t>
+            </w:r>
+          </w:p>
+        </w:tc>
+        <w:tc>
+          <w:tcPr>
+            <w:tcW w:w="821" w:type="dxa"/>
+          </w:tcPr>
+          <w:p>
+            <w:pPr>
+              <w:jc w:val="center"/>
+              <w:cnfStyle w:val="000000000000" w:firstRow="0" w:lastRow="0" w:firstColumn="0" w:lastColumn="0" w:oddVBand="0" w:evenVBand="0" w:oddHBand="0" w:evenHBand="0" w:firstRowFirstColumn="0" w:firstRowLastColumn="0" w:lastRowFirstColumn="0" w:lastRowLastColumn="0"/>
+            </w:pPr>
+            <w:r>
+              <w:t>B</w:t>
+            </w:r>
+          </w:p>
+        </w:tc>
+        <w:tc>
+          <w:tcPr>
+            <w:tcW w:w="822" w:type="dxa"/>
+          </w:tcPr>
+          <w:p>
+            <w:pPr>
+              <w:jc w:val="center"/>
+              <w:cnfStyle w:val="000000000000" w:firstRow="0" w:lastRow="0" w:firstColumn="0" w:lastColumn="0" w:oddVBand="0" w:evenVBand="0" w:oddHBand="0" w:evenHBand="0" w:firstRowFirstColumn="0" w:firstRowLastColumn="0" w:lastRowFirstColumn="0" w:lastRowLastColumn="0"/>
+            </w:pPr>
+            <w:r>
+              <w:t>C</w:t>
+            </w:r>
+          </w:p>
+        </w:tc>
+        <w:tc>
+          <w:tcPr>
+            <w:tcW w:w="822" w:type="dxa"/>
+          </w:tcPr>
+          <w:p>
+            <w:pPr>
+              <w:jc w:val="center"/>
+              <w:cnfStyle w:val="000000000000" w:firstRow="0" w:lastRow="0" w:firstColumn="0" w:lastColumn="0" w:oddVBand="0" w:evenVBand="0" w:oddHBand="0" w:evenHBand="0" w:firstRowFirstColumn="0" w:firstRowLastColumn="0" w:lastRowFirstColumn="0" w:lastRowLastColumn="0"/>
+            </w:pPr>
+            <w:r>
+              <w:t>D</w:t>
+            </w:r>
+          </w:p>
+        </w:tc>
+        <w:tc>
+          <w:tcPr>
+            <w:tcW w:w="822" w:type="dxa"/>
+          </w:tcPr>
+          <w:p>
+            <w:pPr>
+              <w:jc w:val="center"/>
+              <w:cnfStyle w:val="000000000000" w:firstRow="0" w:lastRow="0" w:firstColumn="0" w:lastColumn="0" w:oddVBand="0" w:evenVBand="0" w:oddHBand="0" w:evenHBand="0" w:firstRowFirstColumn="0" w:firstRowLastColumn="0" w:lastRowFirstColumn="0" w:lastRowLastColumn="0"/>
+            </w:pPr>
+            <w:r>
+              <w:t>F</w:t>
+            </w:r>
+          </w:p>
+        </w:tc>
+        <w:tc>
+          <w:tcPr>
+            <w:tcW w:w="822" w:type="dxa"/>
+          </w:tcPr>
+          <w:p>
+            <w:pPr>
+              <w:jc w:val="center"/>
+              <w:cnfStyle w:val="000000000000" w:firstRow="0" w:lastRow="0" w:firstColumn="0" w:lastColumn="0" w:oddVBand="0" w:evenVBand="0" w:oddHBand="0" w:evenHBand="0" w:firstRowFirstColumn="0" w:firstRowLastColumn="0" w:lastRowFirstColumn="0" w:lastRowLastColumn="0"/>
+            </w:pPr>
+            <w:r>
+              <w:t>G</w:t>
+            </w:r>
+          </w:p>
+        </w:tc>
+        <w:tc>
+          <w:tcPr>
+            <w:tcW w:w="822" w:type="dxa"/>
+          </w:tcPr>
+          <w:p>
+            <w:pPr>
+              <w:jc w:val="center"/>
+              <w:cnfStyle w:val="000000000000" w:firstRow="0" w:lastRow="0" w:firstColumn="0" w:lastColumn="0" w:oddVBand="0" w:evenVBand="0" w:oddHBand="0" w:evenHBand="0" w:firstRowFirstColumn="0" w:firstRowLastColumn="0" w:lastRowFirstColumn="0" w:lastRowLastColumn="0"/>
+            </w:pPr>
+            <w:r>
+              <w:t>H</w:t>
+            </w:r>
+          </w:p>
+        </w:tc>
+        <w:tc>
+          <w:tcPr>
+            <w:tcW w:w="822" w:type="dxa"/>
+          </w:tcPr>
+          <w:p>
+            <w:pPr>
+              <w:jc w:val="center"/>
+              <w:cnfStyle w:val="000000000000" w:firstRow="0" w:lastRow="0" w:firstColumn="0" w:lastColumn="0" w:oddVBand="0" w:evenVBand="0" w:oddHBand="0" w:evenHBand="0" w:firstRowFirstColumn="0" w:firstRowLastColumn="0" w:lastRowFirstColumn="0" w:lastRowLastColumn="0"/>
+            </w:pPr>
+            <w:r>
+              <w:t>J</w:t>
+            </w:r>
+          </w:p>
+        </w:tc>
+        <w:tc>
+          <w:tcPr>
+            <w:tcW w:w="822" w:type="dxa"/>
+          </w:tcPr>
+          <w:p>
+            <w:pPr>
+              <w:jc w:val="center"/>
+              <w:cnfStyle w:val="000000000000" w:firstRow="0" w:lastRow="0" w:firstColumn="0" w:lastColumn="0" w:oddVBand="0" w:evenVBand="0" w:oddHBand="0" w:evenHBand="0" w:firstRowFirstColumn="0" w:firstRowLastColumn="0" w:lastRowFirstColumn="0" w:lastRowLastColumn="0"/>
+            </w:pPr>
+            <w:r>
+              <w:t>K</w:t>
+            </w:r>
+          </w:p>
+        </w:tc>
+        <w:tc>
+          <w:tcPr>
+            <w:tcW w:w="822" w:type="dxa"/>
+          </w:tcPr>
+          <w:p>
+            <w:pPr>
+              <w:jc w:val="center"/>
+              <w:cnfStyle w:val="000000000000" w:firstRow="0" w:lastRow="0" w:firstColumn="0" w:lastColumn="0" w:oddVBand="0" w:evenVBand="0" w:oddHBand="0" w:evenHBand="0" w:firstRowFirstColumn="0" w:firstRowLastColumn="0" w:lastRowFirstColumn="0" w:lastRowLastColumn="0"/>
+            </w:pPr>
+            <w:r>
+              <w:t>L</w:t>
+            </w:r>
+          </w:p>
+        </w:tc>
+        <w:tc>
+          <w:tcPr>
+            <w:tcW w:w="807" w:type="dxa"/>
+          </w:tcPr>
+          <w:p>
+            <w:pPr>
+              <w:jc w:val="center"/>
+              <w:cnfStyle w:val="000000000000" w:firstRow="0" w:lastRow="0" w:firstColumn="0" w:lastColumn="0" w:oddVBand="0" w:evenVBand="0" w:oddHBand="0" w:evenHBand="0" w:firstRowFirstColumn="0" w:firstRowLastColumn="0" w:lastRowFirstColumn="0" w:lastRowLastColumn="0"/>
+            </w:pPr>
+            <w:r>
+              <w:t>M</w:t>
+            </w:r>
+          </w:p>
+        </w:tc>
+      </w:tr>
+      <w:tr>
+        <w:trPr>
+          <w:cnfStyle w:val="000000100000" w:firstRow="0" w:lastRow="0" w:firstColumn="0" w:lastColumn="0" w:oddVBand="0" w:evenVBand="0" w:oddHBand="1" w:evenHBand="0" w:firstRowFirstColumn="0" w:firstRowLastColumn="0" w:lastRowFirstColumn="0" w:lastRowLastColumn="0"/>
+        </w:trPr>
+        <w:tc>
+          <w:tcPr>
+            <w:cnfStyle w:val="001000000000" w:firstRow="0" w:lastRow="0" w:firstColumn="1" w:lastColumn="0" w:oddVBand="0" w:evenVBand="0" w:oddHBand="0" w:evenHBand="0" w:firstRowFirstColumn="0" w:firstRowLastColumn="0" w:lastRowFirstColumn="0" w:lastRowLastColumn="0"/>
+            <w:tcW w:w="806" w:type="dxa"/>
+          </w:tcPr>
+          <w:p>
+            <w:pPr>
+              <w:jc w:val="center"/>
+            </w:pPr>
+            <w:r>
+              <w:t>6</w:t>
+            </w:r>
+          </w:p>
+        </w:tc>
+        <w:tc>
+          <w:tcPr>
+            <w:tcW w:w="821" w:type="dxa"/>
+          </w:tcPr>
+          <w:p>
+            <w:pPr>
+              <w:jc w:val="center"/>
+              <w:cnfStyle w:val="000000100000" w:firstRow="0" w:lastRow="0" w:firstColumn="0" w:lastColumn="0" w:oddVBand="0" w:evenVBand="0" w:oddHBand="1" w:evenHBand="0" w:firstRowFirstColumn="0" w:firstRowLastColumn="0" w:lastRowFirstColumn="0" w:lastRowLastColumn="0"/>
+            </w:pPr>
+            <w:r>
+              <w:t>P</w:t>
+            </w:r>
+          </w:p>
+        </w:tc>
+        <w:tc>
+          <w:tcPr>
+            <w:tcW w:w="822" w:type="dxa"/>
+          </w:tcPr>
+          <w:p>
+            <w:pPr>
+              <w:jc w:val="center"/>
+              <w:cnfStyle w:val="000000100000" w:firstRow="0" w:lastRow="0" w:firstColumn="0" w:lastColumn="0" w:oddVBand="0" w:evenVBand="0" w:oddHBand="1" w:evenHBand="0" w:firstRowFirstColumn="0" w:firstRowLastColumn="0" w:lastRowFirstColumn="0" w:lastRowLastColumn="0"/>
+            </w:pPr>
+            <w:r>
+              <w:t>Q</w:t>
+            </w:r>
+          </w:p>
+        </w:tc>
+        <w:tc>
+          <w:tcPr>
+            <w:tcW w:w="822" w:type="dxa"/>
+          </w:tcPr>
+          <w:p>
+            <w:pPr>
+              <w:jc w:val="center"/>
+              <w:cnfStyle w:val="000000100000" w:firstRow="0" w:lastRow="0" w:firstColumn="0" w:lastColumn="0" w:oddVBand="0" w:evenVBand="0" w:oddHBand="1" w:evenHBand="0" w:firstRowFirstColumn="0" w:firstRowLastColumn="0" w:lastRowFirstColumn="0" w:lastRowLastColumn="0"/>
+            </w:pPr>
+            <w:r>
+              <w:t>U</w:t>
+            </w:r>
+          </w:p>
+        </w:tc>
+        <w:tc>
+          <w:tcPr>
+            <w:tcW w:w="822" w:type="dxa"/>
+          </w:tcPr>
+          <w:p>
+            <w:pPr>
+              <w:jc w:val="center"/>
+              <w:cnfStyle w:val="000000100000" w:firstRow="0" w:lastRow="0" w:firstColumn="0" w:lastColumn="0" w:oddVBand="0" w:evenVBand="0" w:oddHBand="1" w:evenHBand="0" w:firstRowFirstColumn="0" w:firstRowLastColumn="0" w:lastRowFirstColumn="0" w:lastRowLastColumn="0"/>
+            </w:pPr>
+            <w:r>
+              <w:t>V</w:t>
+            </w:r>
+          </w:p>
+        </w:tc>
+        <w:tc>
+          <w:tcPr>
+            <w:tcW w:w="822" w:type="dxa"/>
+          </w:tcPr>
+          <w:p>
+            <w:pPr>
+              <w:jc w:val="center"/>
+              <w:cnfStyle w:val="000000100000" w:firstRow="0" w:lastRow="0" w:firstColumn="0" w:lastColumn="0" w:oddVBand="0" w:evenVBand="0" w:oddHBand="1" w:evenHBand="0" w:firstRowFirstColumn="0" w:firstRowLastColumn="0" w:lastRowFirstColumn="0" w:lastRowLastColumn="0"/>
+            </w:pPr>
+            <w:r>
+              <w:t>W</w:t>
+            </w:r>
+          </w:p>
+        </w:tc>
+        <w:tc>
+          <w:tcPr>
+            <w:tcW w:w="822" w:type="dxa"/>
+          </w:tcPr>
+          <w:p>
+            <w:pPr>
+              <w:jc w:val="center"/>
+              <w:cnfStyle w:val="000000100000" w:firstRow="0" w:lastRow="0" w:firstColumn="0" w:lastColumn="0" w:oddVBand="0" w:evenVBand="0" w:oddHBand="1" w:evenHBand="0" w:firstRowFirstColumn="0" w:firstRowLastColumn="0" w:lastRowFirstColumn="0" w:lastRowLastColumn="0"/>
+            </w:pPr>
+            <w:r>
+              <w:t>X</w:t>
+            </w:r>
+          </w:p>
+        </w:tc>
+        <w:tc>
+          <w:tcPr>
+            <w:tcW w:w="822" w:type="dxa"/>
+          </w:tcPr>
+          <w:p>
+            <w:pPr>
+              <w:jc w:val="center"/>
+              <w:cnfStyle w:val="000000100000" w:firstRow="0" w:lastRow="0" w:firstColumn="0" w:lastColumn="0" w:oddVBand="0" w:evenVBand="0" w:oddHBand="1" w:evenHBand="0" w:firstRowFirstColumn="0" w:firstRowLastColumn="0" w:lastRowFirstColumn="0" w:lastRowLastColumn="0"/>
+            </w:pPr>
+            <w:r>
+              <w:t>Y</w:t>
+            </w:r>
+          </w:p>
+        </w:tc>
+        <w:tc>
+          <w:tcPr>
+            <w:tcW w:w="822" w:type="dxa"/>
+          </w:tcPr>
+          <w:p>
+            <w:pPr>
+              <w:jc w:val="center"/>
+              <w:cnfStyle w:val="000000100000" w:firstRow="0" w:lastRow="0" w:firstColumn="0" w:lastColumn="0" w:oddVBand="0" w:evenVBand="0" w:oddHBand="1" w:evenHBand="0" w:firstRowFirstColumn="0" w:firstRowLastColumn="0" w:lastRowFirstColumn="0" w:lastRowLastColumn="0"/>
+            </w:pPr>
+            <w:r>
+              <w:t>Z</w:t>
+            </w:r>
+          </w:p>
+        </w:tc>
+        <w:tc>
+          <w:tcPr>
+            <w:tcW w:w="822" w:type="dxa"/>
+          </w:tcPr>
+          <w:p>
+            <w:pPr>
+              <w:jc w:val="center"/>
+              <w:cnfStyle w:val="000000100000" w:firstRow="0" w:lastRow="0" w:firstColumn="0" w:lastColumn="0" w:oddVBand="0" w:evenVBand="0" w:oddHBand="1" w:evenHBand="0" w:firstRowFirstColumn="0" w:firstRowLastColumn="0" w:lastRowFirstColumn="0" w:lastRowLastColumn="0"/>
+            </w:pPr>
+            <w:r>
+              <w:t>#</w:t>
+            </w:r>
+          </w:p>
+        </w:tc>
+        <w:tc>
+          <w:tcPr>
+            <w:tcW w:w="807" w:type="dxa"/>
+          </w:tcPr>
+          <w:p>
+            <w:pPr>
+              <w:jc w:val="center"/>
+              <w:cnfStyle w:val="000000100000" w:firstRow="0" w:lastRow="0" w:firstColumn="0" w:lastColumn="0" w:oddVBand="0" w:evenVBand="0" w:oddHBand="1" w:evenHBand="0" w:firstRowFirstColumn="0" w:firstRowLastColumn="0" w:lastRowFirstColumn="0" w:lastRowLastColumn="0"/>
+            </w:pPr>
+            <w:r>
+              <w:t>/</w:t>
+            </w:r>
+          </w:p>
+        </w:tc>
+      </w:tr>
+    </w:tbl>
+    <w:p>
+      <w:pPr>
+        <w:pStyle w:val="ListParagraph"/>
+        <w:numPr>
+          <w:ilvl w:val="0"/>
+          <w:numId w:val="9"/>
+        </w:numPr>
+      </w:pPr>
+      <w:r>
+        <w:t>Number 6 is similar to 2. Jump to line number 6</w:t>
+      </w:r>
+    </w:p>
+    <w:p>
+      <w:r>
+        <w:t>Encrypted  -</w:t>
+      </w:r>
+      <w:r>
+        <w:t>22528-86359-02828-22321-62295-41713-2939</w:t>
+      </w:r>
+      <w:r>
+        <w:t>9</w:t>
+      </w:r>
+      <w:r>
+        <w:t>-36420-66225-02222-93600</w:t>
+      </w:r>
+    </w:p>
+    <w:p>
+      <w:r>
+        <w:t xml:space="preserve">Decrypted - </w:t>
+      </w:r>
+      <w:r>
+        <w:t>D</w:t>
+      </w:r>
+      <w:r>
+        <w:t>EL    – IVER  -  ALL   -  DOC -  UME -NTSTO-MORR-OWB -YDE    -ADD   -ROPA</w:t>
+      </w:r>
+    </w:p>
+    <w:p>
+      <w:r>
+        <w:t xml:space="preserve">Formatted - </w:t>
+      </w:r>
+      <w:r>
+        <w:t>DELIVER ALL DOCUMENTS TOMORROW BY DEAD DROP A</w:t>
+      </w:r>
+      <w:r>
+        <w:br w:type="page"/>
+      </w:r>
+    </w:p>
+    <w:p>
+      <w:pPr>
+        <w:pStyle w:val="Heading1"/>
+      </w:pPr>
+      <w:bookmarkStart w:id="8" w:name="_Toc531364"/>
       <w:r>
         <w:lastRenderedPageBreak/>
         <w:t>Heading</w:t>
       </w:r>
-      <w:bookmarkEnd w:id="2"/>
+      <w:bookmarkEnd w:id="8"/>
     </w:p>
     <w:p>
       <w:r>
@@ -5250,28 +8125,12 @@
       <w:pPr>
         <w:pStyle w:val="Heading1"/>
       </w:pPr>
-      <w:bookmarkStart w:id="3" w:name="_Toc528247535"/>
-      <w:r>
-        <w:lastRenderedPageBreak/>
-        <w:t>Heading</w:t>
-      </w:r>
-      <w:bookmarkEnd w:id="3"/>
-    </w:p>
-    <w:p>
-      <w:r>
-        <w:br w:type="page"/>
-      </w:r>
-    </w:p>
-    <w:p>
-      <w:pPr>
-        <w:pStyle w:val="Heading1"/>
-      </w:pPr>
-      <w:bookmarkStart w:id="4" w:name="_Toc528247536"/>
+      <w:bookmarkStart w:id="9" w:name="_Toc531365"/>
       <w:r>
         <w:lastRenderedPageBreak/>
         <w:t>Conclusion</w:t>
       </w:r>
-      <w:bookmarkEnd w:id="4"/>
+      <w:bookmarkEnd w:id="9"/>
     </w:p>
     <w:p>
       <w:pPr>
@@ -5284,10 +8143,8 @@
       <w:r>
         <w:br w:type="page"/>
       </w:r>
-      <w:bookmarkStart w:id="5" w:name="_GoBack"/>
-      <w:bookmarkEnd w:id="5"/>
     </w:p>
-    <w:bookmarkStart w:id="6" w:name="_Toc528247537" w:displacedByCustomXml="next"/>
+    <w:bookmarkStart w:id="10" w:name="_Toc531366" w:displacedByCustomXml="next"/>
     <w:sdt>
       <w:sdtPr>
         <w:rPr>
@@ -5311,40 +8168,91 @@
           <w:r>
             <w:t>Bibliography</w:t>
           </w:r>
-          <w:bookmarkEnd w:id="6"/>
+          <w:bookmarkEnd w:id="10"/>
         </w:p>
         <w:p>
           <w:r>
-            <w:t xml:space="preserve">Digitalocean.com. (2019). How To Test your Firewall Configuration with </w:t>
+            <w:t>Users.telenet.be. (2019). Numbers Stations. [online] Available at: http://users.telenet.be/d.rijmenants/en/numbers.htm [Accessed 8 Feb. 2019].</w:t>
+          </w:r>
+        </w:p>
+        <w:p>
+          <w:r>
+            <w:t xml:space="preserve">Quipqiup.com. (2019). </w:t>
           </w:r>
           <w:proofErr w:type="spellStart"/>
           <w:r>
-            <w:t>Nmap</w:t>
+            <w:t>quipqiup</w:t>
           </w:r>
           <w:proofErr w:type="spellEnd"/>
           <w:r>
-            <w:t xml:space="preserve"> and </w:t>
+            <w:t xml:space="preserve"> - </w:t>
           </w:r>
           <w:proofErr w:type="spellStart"/>
           <w:r>
-            <w:t>Tcpdump</w:t>
+            <w:t>cryptoquip</w:t>
           </w:r>
           <w:proofErr w:type="spellEnd"/>
           <w:r>
-            <w:t xml:space="preserve"> | </w:t>
+            <w:t xml:space="preserve"> and cryptogram solver. [online] Available at: https://quipqiup.com/ [Accessed 8 Feb. 2019].</w:t>
+          </w:r>
+        </w:p>
+        <w:p>
+          <w:r>
+            <w:t>Practicalcryptography.com. (2019). Practical Cryptography. [online] Available at: http://practicalcryptography.com/ciphers/straddle-checkerboard-cipher/ [Accessed 8 Feb. 2019].</w:t>
+          </w:r>
+        </w:p>
+        <w:p>
+          <w:r>
+            <w:t xml:space="preserve">Cipher, V., Cipher, P., Cipher, V., cipher?, H., cipher?, H., ciphertext?, H., key?, H., plaintext?, H., cipher?, W., ?, W., ?, W., ?, W., ?, W. and invented?, W. (2019). </w:t>
           </w:r>
           <w:proofErr w:type="spellStart"/>
-          <w:proofErr w:type="gramStart"/>
           <w:r>
-            <w:t>DigitalOcean</w:t>
+            <w:t>Vigenère</w:t>
           </w:r>
           <w:proofErr w:type="spellEnd"/>
           <w:r>
-            <w:t>.</w:t>
+            <w:t xml:space="preserve"> Cipher - Decoder, Encoder, Solver, Translator. [online] Dcode.fr. Available at: https://www.dcode.fr/vigenere-cipher [Accessed 8 Feb. 2019].</w:t>
           </w:r>
-          <w:proofErr w:type="gramEnd"/>
+        </w:p>
+        <w:p>
+          <w:proofErr w:type="spellStart"/>
           <w:r>
-            <w:t xml:space="preserve"> [online] Available at: https://www.digitalocean.com/community/tutorials/how-to-test-your-firewall-configuration-with-nmap-and-tcpdump [Accessed 29 Jan. 2019].</w:t>
+            <w:t>Iqmal</w:t>
+          </w:r>
+          <w:proofErr w:type="spellEnd"/>
+          <w:r>
+            <w:t xml:space="preserve">, A., </w:t>
+          </w:r>
+          <w:proofErr w:type="spellStart"/>
+          <w:r>
+            <w:t>Iqmal</w:t>
+          </w:r>
+          <w:proofErr w:type="spellEnd"/>
+          <w:r>
+            <w:t>, A. and profile, V. (2019). Kamasutra Cipher. [online] Programmingcode4life.blogspot.com. Available at: https://programmingcode4life.blogspot.com/2015/10/kamasutra-cipher.html [Accessed 8 Feb. 2019].</w:t>
+          </w:r>
+        </w:p>
+        <w:p>
+          <w:r>
+            <w:t xml:space="preserve">Crypto Corner. (2019). </w:t>
+          </w:r>
+          <w:proofErr w:type="spellStart"/>
+          <w:r>
+            <w:t>Atbash</w:t>
+          </w:r>
+          <w:proofErr w:type="spellEnd"/>
+          <w:r>
+            <w:t xml:space="preserve"> Cipher. [online] Available at: https://crypto.interactive-maths.com/atbash-cipher.html [Accessed 8 Feb. 2019].</w:t>
+          </w:r>
+        </w:p>
+        <w:p>
+          <w:proofErr w:type="spellStart"/>
+          <w:r>
+            <w:t>Cryptii</w:t>
+          </w:r>
+          <w:proofErr w:type="spellEnd"/>
+          <w:r>
+            <w:t>. (2019). Caesar cipher: Encode and decode online. [online] Available at: https://cryptii.com/pipes/caesar-cipher [Accessed 8 Feb. 2019].</w:t>
           </w:r>
         </w:p>
       </w:sdtContent>
@@ -5358,12 +8266,12 @@
       <w:pPr>
         <w:pStyle w:val="Heading1"/>
       </w:pPr>
-      <w:bookmarkStart w:id="7" w:name="_Toc528247538"/>
+      <w:bookmarkStart w:id="11" w:name="_Toc531367"/>
       <w:r>
         <w:lastRenderedPageBreak/>
         <w:t>Appendices</w:t>
       </w:r>
-      <w:bookmarkEnd w:id="7"/>
+      <w:bookmarkEnd w:id="11"/>
     </w:p>
     <w:sectPr>
       <w:footerReference w:type="default" r:id="rId13"/>
@@ -6187,6 +9095,184 @@
     </w:lvl>
   </w:abstractNum>
   <w:abstractNum w:abstractNumId="4" w15:restartNumberingAfterBreak="0">
+    <w:nsid w:val="46597D00"/>
+    <w:multiLevelType w:val="hybridMultilevel"/>
+    <w:tmpl w:val="F6D862DE"/>
+    <w:lvl w:ilvl="0" w:tplc="04090015">
+      <w:start w:val="1"/>
+      <w:numFmt w:val="upperLetter"/>
+      <w:lvlText w:val="%1."/>
+      <w:lvlJc w:val="left"/>
+      <w:pPr>
+        <w:ind w:left="720" w:hanging="360"/>
+      </w:pPr>
+      <w:rPr>
+        <w:rFonts w:hint="default"/>
+      </w:rPr>
+    </w:lvl>
+    <w:lvl w:ilvl="1" w:tplc="04090019" w:tentative="1">
+      <w:start w:val="1"/>
+      <w:numFmt w:val="lowerLetter"/>
+      <w:lvlText w:val="%2."/>
+      <w:lvlJc w:val="left"/>
+      <w:pPr>
+        <w:ind w:left="1440" w:hanging="360"/>
+      </w:pPr>
+    </w:lvl>
+    <w:lvl w:ilvl="2" w:tplc="0409001B" w:tentative="1">
+      <w:start w:val="1"/>
+      <w:numFmt w:val="lowerRoman"/>
+      <w:lvlText w:val="%3."/>
+      <w:lvlJc w:val="right"/>
+      <w:pPr>
+        <w:ind w:left="2160" w:hanging="180"/>
+      </w:pPr>
+    </w:lvl>
+    <w:lvl w:ilvl="3" w:tplc="0409000F" w:tentative="1">
+      <w:start w:val="1"/>
+      <w:numFmt w:val="decimal"/>
+      <w:lvlText w:val="%4."/>
+      <w:lvlJc w:val="left"/>
+      <w:pPr>
+        <w:ind w:left="2880" w:hanging="360"/>
+      </w:pPr>
+    </w:lvl>
+    <w:lvl w:ilvl="4" w:tplc="04090019" w:tentative="1">
+      <w:start w:val="1"/>
+      <w:numFmt w:val="lowerLetter"/>
+      <w:lvlText w:val="%5."/>
+      <w:lvlJc w:val="left"/>
+      <w:pPr>
+        <w:ind w:left="3600" w:hanging="360"/>
+      </w:pPr>
+    </w:lvl>
+    <w:lvl w:ilvl="5" w:tplc="0409001B" w:tentative="1">
+      <w:start w:val="1"/>
+      <w:numFmt w:val="lowerRoman"/>
+      <w:lvlText w:val="%6."/>
+      <w:lvlJc w:val="right"/>
+      <w:pPr>
+        <w:ind w:left="4320" w:hanging="180"/>
+      </w:pPr>
+    </w:lvl>
+    <w:lvl w:ilvl="6" w:tplc="0409000F" w:tentative="1">
+      <w:start w:val="1"/>
+      <w:numFmt w:val="decimal"/>
+      <w:lvlText w:val="%7."/>
+      <w:lvlJc w:val="left"/>
+      <w:pPr>
+        <w:ind w:left="5040" w:hanging="360"/>
+      </w:pPr>
+    </w:lvl>
+    <w:lvl w:ilvl="7" w:tplc="04090019" w:tentative="1">
+      <w:start w:val="1"/>
+      <w:numFmt w:val="lowerLetter"/>
+      <w:lvlText w:val="%8."/>
+      <w:lvlJc w:val="left"/>
+      <w:pPr>
+        <w:ind w:left="5760" w:hanging="360"/>
+      </w:pPr>
+    </w:lvl>
+    <w:lvl w:ilvl="8" w:tplc="0409001B" w:tentative="1">
+      <w:start w:val="1"/>
+      <w:numFmt w:val="lowerRoman"/>
+      <w:lvlText w:val="%9."/>
+      <w:lvlJc w:val="right"/>
+      <w:pPr>
+        <w:ind w:left="6480" w:hanging="180"/>
+      </w:pPr>
+    </w:lvl>
+  </w:abstractNum>
+  <w:abstractNum w:abstractNumId="5" w15:restartNumberingAfterBreak="0">
+    <w:nsid w:val="501327F7"/>
+    <w:multiLevelType w:val="hybridMultilevel"/>
+    <w:tmpl w:val="7A103160"/>
+    <w:lvl w:ilvl="0" w:tplc="04090015">
+      <w:start w:val="1"/>
+      <w:numFmt w:val="upperLetter"/>
+      <w:lvlText w:val="%1."/>
+      <w:lvlJc w:val="left"/>
+      <w:pPr>
+        <w:ind w:left="720" w:hanging="360"/>
+      </w:pPr>
+      <w:rPr>
+        <w:rFonts w:hint="default"/>
+      </w:rPr>
+    </w:lvl>
+    <w:lvl w:ilvl="1" w:tplc="04090019" w:tentative="1">
+      <w:start w:val="1"/>
+      <w:numFmt w:val="lowerLetter"/>
+      <w:lvlText w:val="%2."/>
+      <w:lvlJc w:val="left"/>
+      <w:pPr>
+        <w:ind w:left="1440" w:hanging="360"/>
+      </w:pPr>
+    </w:lvl>
+    <w:lvl w:ilvl="2" w:tplc="0409001B" w:tentative="1">
+      <w:start w:val="1"/>
+      <w:numFmt w:val="lowerRoman"/>
+      <w:lvlText w:val="%3."/>
+      <w:lvlJc w:val="right"/>
+      <w:pPr>
+        <w:ind w:left="2160" w:hanging="180"/>
+      </w:pPr>
+    </w:lvl>
+    <w:lvl w:ilvl="3" w:tplc="0409000F" w:tentative="1">
+      <w:start w:val="1"/>
+      <w:numFmt w:val="decimal"/>
+      <w:lvlText w:val="%4."/>
+      <w:lvlJc w:val="left"/>
+      <w:pPr>
+        <w:ind w:left="2880" w:hanging="360"/>
+      </w:pPr>
+    </w:lvl>
+    <w:lvl w:ilvl="4" w:tplc="04090019" w:tentative="1">
+      <w:start w:val="1"/>
+      <w:numFmt w:val="lowerLetter"/>
+      <w:lvlText w:val="%5."/>
+      <w:lvlJc w:val="left"/>
+      <w:pPr>
+        <w:ind w:left="3600" w:hanging="360"/>
+      </w:pPr>
+    </w:lvl>
+    <w:lvl w:ilvl="5" w:tplc="0409001B" w:tentative="1">
+      <w:start w:val="1"/>
+      <w:numFmt w:val="lowerRoman"/>
+      <w:lvlText w:val="%6."/>
+      <w:lvlJc w:val="right"/>
+      <w:pPr>
+        <w:ind w:left="4320" w:hanging="180"/>
+      </w:pPr>
+    </w:lvl>
+    <w:lvl w:ilvl="6" w:tplc="0409000F" w:tentative="1">
+      <w:start w:val="1"/>
+      <w:numFmt w:val="decimal"/>
+      <w:lvlText w:val="%7."/>
+      <w:lvlJc w:val="left"/>
+      <w:pPr>
+        <w:ind w:left="5040" w:hanging="360"/>
+      </w:pPr>
+    </w:lvl>
+    <w:lvl w:ilvl="7" w:tplc="04090019" w:tentative="1">
+      <w:start w:val="1"/>
+      <w:numFmt w:val="lowerLetter"/>
+      <w:lvlText w:val="%8."/>
+      <w:lvlJc w:val="left"/>
+      <w:pPr>
+        <w:ind w:left="5760" w:hanging="360"/>
+      </w:pPr>
+    </w:lvl>
+    <w:lvl w:ilvl="8" w:tplc="0409001B" w:tentative="1">
+      <w:start w:val="1"/>
+      <w:numFmt w:val="lowerRoman"/>
+      <w:lvlText w:val="%9."/>
+      <w:lvlJc w:val="right"/>
+      <w:pPr>
+        <w:ind w:left="6480" w:hanging="180"/>
+      </w:pPr>
+    </w:lvl>
+  </w:abstractNum>
+  <w:abstractNum w:abstractNumId="6" w15:restartNumberingAfterBreak="0">
     <w:nsid w:val="51765AF3"/>
     <w:multiLevelType w:val="hybridMultilevel"/>
     <w:tmpl w:val="8DF805D8"/>
@@ -6299,7 +9385,7 @@
       </w:rPr>
     </w:lvl>
   </w:abstractNum>
-  <w:abstractNum w:abstractNumId="5" w15:restartNumberingAfterBreak="0">
+  <w:abstractNum w:abstractNumId="7" w15:restartNumberingAfterBreak="0">
     <w:nsid w:val="69650509"/>
     <w:multiLevelType w:val="hybridMultilevel"/>
     <w:tmpl w:val="C44E7E60"/>
@@ -6406,6 +9492,119 @@
       <w:lvlJc w:val="left"/>
       <w:pPr>
         <w:ind w:left="7200" w:hanging="360"/>
+      </w:pPr>
+      <w:rPr>
+        <w:rFonts w:ascii="Wingdings" w:hAnsi="Wingdings" w:hint="default"/>
+      </w:rPr>
+    </w:lvl>
+  </w:abstractNum>
+  <w:abstractNum w:abstractNumId="8" w15:restartNumberingAfterBreak="0">
+    <w:nsid w:val="7E933158"/>
+    <w:multiLevelType w:val="hybridMultilevel"/>
+    <w:tmpl w:val="6E7AA782"/>
+    <w:lvl w:ilvl="0" w:tplc="04090001">
+      <w:start w:val="1"/>
+      <w:numFmt w:val="bullet"/>
+      <w:lvlText w:val=""/>
+      <w:lvlJc w:val="left"/>
+      <w:pPr>
+        <w:ind w:left="720" w:hanging="360"/>
+      </w:pPr>
+      <w:rPr>
+        <w:rFonts w:ascii="Symbol" w:hAnsi="Symbol" w:hint="default"/>
+      </w:rPr>
+    </w:lvl>
+    <w:lvl w:ilvl="1" w:tplc="04090003">
+      <w:start w:val="1"/>
+      <w:numFmt w:val="bullet"/>
+      <w:lvlText w:val="o"/>
+      <w:lvlJc w:val="left"/>
+      <w:pPr>
+        <w:ind w:left="1440" w:hanging="360"/>
+      </w:pPr>
+      <w:rPr>
+        <w:rFonts w:ascii="Courier New" w:hAnsi="Courier New" w:cs="Courier New" w:hint="default"/>
+      </w:rPr>
+    </w:lvl>
+    <w:lvl w:ilvl="2" w:tplc="04090005">
+      <w:start w:val="1"/>
+      <w:numFmt w:val="bullet"/>
+      <w:lvlText w:val=""/>
+      <w:lvlJc w:val="left"/>
+      <w:pPr>
+        <w:ind w:left="2160" w:hanging="360"/>
+      </w:pPr>
+      <w:rPr>
+        <w:rFonts w:ascii="Wingdings" w:hAnsi="Wingdings" w:hint="default"/>
+      </w:rPr>
+    </w:lvl>
+    <w:lvl w:ilvl="3" w:tplc="04090001" w:tentative="1">
+      <w:start w:val="1"/>
+      <w:numFmt w:val="bullet"/>
+      <w:lvlText w:val=""/>
+      <w:lvlJc w:val="left"/>
+      <w:pPr>
+        <w:ind w:left="2880" w:hanging="360"/>
+      </w:pPr>
+      <w:rPr>
+        <w:rFonts w:ascii="Symbol" w:hAnsi="Symbol" w:hint="default"/>
+      </w:rPr>
+    </w:lvl>
+    <w:lvl w:ilvl="4" w:tplc="04090003" w:tentative="1">
+      <w:start w:val="1"/>
+      <w:numFmt w:val="bullet"/>
+      <w:lvlText w:val="o"/>
+      <w:lvlJc w:val="left"/>
+      <w:pPr>
+        <w:ind w:left="3600" w:hanging="360"/>
+      </w:pPr>
+      <w:rPr>
+        <w:rFonts w:ascii="Courier New" w:hAnsi="Courier New" w:cs="Courier New" w:hint="default"/>
+      </w:rPr>
+    </w:lvl>
+    <w:lvl w:ilvl="5" w:tplc="04090005" w:tentative="1">
+      <w:start w:val="1"/>
+      <w:numFmt w:val="bullet"/>
+      <w:lvlText w:val=""/>
+      <w:lvlJc w:val="left"/>
+      <w:pPr>
+        <w:ind w:left="4320" w:hanging="360"/>
+      </w:pPr>
+      <w:rPr>
+        <w:rFonts w:ascii="Wingdings" w:hAnsi="Wingdings" w:hint="default"/>
+      </w:rPr>
+    </w:lvl>
+    <w:lvl w:ilvl="6" w:tplc="04090001" w:tentative="1">
+      <w:start w:val="1"/>
+      <w:numFmt w:val="bullet"/>
+      <w:lvlText w:val=""/>
+      <w:lvlJc w:val="left"/>
+      <w:pPr>
+        <w:ind w:left="5040" w:hanging="360"/>
+      </w:pPr>
+      <w:rPr>
+        <w:rFonts w:ascii="Symbol" w:hAnsi="Symbol" w:hint="default"/>
+      </w:rPr>
+    </w:lvl>
+    <w:lvl w:ilvl="7" w:tplc="04090003" w:tentative="1">
+      <w:start w:val="1"/>
+      <w:numFmt w:val="bullet"/>
+      <w:lvlText w:val="o"/>
+      <w:lvlJc w:val="left"/>
+      <w:pPr>
+        <w:ind w:left="5760" w:hanging="360"/>
+      </w:pPr>
+      <w:rPr>
+        <w:rFonts w:ascii="Courier New" w:hAnsi="Courier New" w:cs="Courier New" w:hint="default"/>
+      </w:rPr>
+    </w:lvl>
+    <w:lvl w:ilvl="8" w:tplc="04090005" w:tentative="1">
+      <w:start w:val="1"/>
+      <w:numFmt w:val="bullet"/>
+      <w:lvlText w:val=""/>
+      <w:lvlJc w:val="left"/>
+      <w:pPr>
+        <w:ind w:left="6480" w:hanging="360"/>
       </w:pPr>
       <w:rPr>
         <w:rFonts w:ascii="Wingdings" w:hAnsi="Wingdings" w:hint="default"/>
@@ -6419,16 +9618,25 @@
     <w:abstractNumId w:val="1"/>
   </w:num>
   <w:num w:numId="3">
-    <w:abstractNumId w:val="5"/>
+    <w:abstractNumId w:val="7"/>
   </w:num>
   <w:num w:numId="4">
     <w:abstractNumId w:val="2"/>
   </w:num>
   <w:num w:numId="5">
-    <w:abstractNumId w:val="4"/>
+    <w:abstractNumId w:val="6"/>
   </w:num>
   <w:num w:numId="6">
     <w:abstractNumId w:val="0"/>
+  </w:num>
+  <w:num w:numId="7">
+    <w:abstractNumId w:val="5"/>
+  </w:num>
+  <w:num w:numId="8">
+    <w:abstractNumId w:val="4"/>
+  </w:num>
+  <w:num w:numId="9">
+    <w:abstractNumId w:val="8"/>
   </w:num>
 </w:numbering>
 </file>
@@ -8281,6 +11489,112 @@
       </w:tcPr>
     </w:tblStylePr>
   </w:style>
+  <w:style w:type="table" w:styleId="GridTable5Dark-Accent1">
+    <w:name w:val="Grid Table 5 Dark Accent 1"/>
+    <w:basedOn w:val="TableNormal"/>
+    <w:uiPriority w:val="50"/>
+    <w:rsid w:val="00791C9D"/>
+    <w:pPr>
+      <w:spacing w:after="0" w:line="240" w:lineRule="auto"/>
+    </w:pPr>
+    <w:tblPr>
+      <w:tblStyleRowBandSize w:val="1"/>
+      <w:tblStyleColBandSize w:val="1"/>
+      <w:tblBorders>
+        <w:top w:val="single" w:sz="4" w:space="0" w:color="FFFFFF" w:themeColor="background1"/>
+        <w:left w:val="single" w:sz="4" w:space="0" w:color="FFFFFF" w:themeColor="background1"/>
+        <w:bottom w:val="single" w:sz="4" w:space="0" w:color="FFFFFF" w:themeColor="background1"/>
+        <w:right w:val="single" w:sz="4" w:space="0" w:color="FFFFFF" w:themeColor="background1"/>
+        <w:insideH w:val="single" w:sz="4" w:space="0" w:color="FFFFFF" w:themeColor="background1"/>
+        <w:insideV w:val="single" w:sz="4" w:space="0" w:color="FFFFFF" w:themeColor="background1"/>
+      </w:tblBorders>
+    </w:tblPr>
+    <w:tcPr>
+      <w:shd w:val="clear" w:color="auto" w:fill="D9E2F3" w:themeFill="accent1" w:themeFillTint="33"/>
+    </w:tcPr>
+    <w:tblStylePr w:type="firstRow">
+      <w:rPr>
+        <w:b/>
+        <w:bCs/>
+        <w:color w:val="FFFFFF" w:themeColor="background1"/>
+      </w:rPr>
+      <w:tblPr/>
+      <w:tcPr>
+        <w:tcBorders>
+          <w:top w:val="single" w:sz="4" w:space="0" w:color="FFFFFF" w:themeColor="background1"/>
+          <w:left w:val="single" w:sz="4" w:space="0" w:color="FFFFFF" w:themeColor="background1"/>
+          <w:right w:val="single" w:sz="4" w:space="0" w:color="FFFFFF" w:themeColor="background1"/>
+          <w:insideH w:val="nil"/>
+          <w:insideV w:val="nil"/>
+        </w:tcBorders>
+        <w:shd w:val="clear" w:color="auto" w:fill="4472C4" w:themeFill="accent1"/>
+      </w:tcPr>
+    </w:tblStylePr>
+    <w:tblStylePr w:type="lastRow">
+      <w:rPr>
+        <w:b/>
+        <w:bCs/>
+        <w:color w:val="FFFFFF" w:themeColor="background1"/>
+      </w:rPr>
+      <w:tblPr/>
+      <w:tcPr>
+        <w:tcBorders>
+          <w:left w:val="single" w:sz="4" w:space="0" w:color="FFFFFF" w:themeColor="background1"/>
+          <w:bottom w:val="single" w:sz="4" w:space="0" w:color="FFFFFF" w:themeColor="background1"/>
+          <w:right w:val="single" w:sz="4" w:space="0" w:color="FFFFFF" w:themeColor="background1"/>
+          <w:insideH w:val="nil"/>
+          <w:insideV w:val="nil"/>
+        </w:tcBorders>
+        <w:shd w:val="clear" w:color="auto" w:fill="4472C4" w:themeFill="accent1"/>
+      </w:tcPr>
+    </w:tblStylePr>
+    <w:tblStylePr w:type="firstCol">
+      <w:rPr>
+        <w:b/>
+        <w:bCs/>
+        <w:color w:val="FFFFFF" w:themeColor="background1"/>
+      </w:rPr>
+      <w:tblPr/>
+      <w:tcPr>
+        <w:tcBorders>
+          <w:top w:val="single" w:sz="4" w:space="0" w:color="FFFFFF" w:themeColor="background1"/>
+          <w:left w:val="single" w:sz="4" w:space="0" w:color="FFFFFF" w:themeColor="background1"/>
+          <w:bottom w:val="single" w:sz="4" w:space="0" w:color="FFFFFF" w:themeColor="background1"/>
+          <w:insideV w:val="nil"/>
+        </w:tcBorders>
+        <w:shd w:val="clear" w:color="auto" w:fill="4472C4" w:themeFill="accent1"/>
+      </w:tcPr>
+    </w:tblStylePr>
+    <w:tblStylePr w:type="lastCol">
+      <w:rPr>
+        <w:b/>
+        <w:bCs/>
+        <w:color w:val="FFFFFF" w:themeColor="background1"/>
+      </w:rPr>
+      <w:tblPr/>
+      <w:tcPr>
+        <w:tcBorders>
+          <w:top w:val="single" w:sz="4" w:space="0" w:color="FFFFFF" w:themeColor="background1"/>
+          <w:bottom w:val="single" w:sz="4" w:space="0" w:color="FFFFFF" w:themeColor="background1"/>
+          <w:right w:val="single" w:sz="4" w:space="0" w:color="FFFFFF" w:themeColor="background1"/>
+          <w:insideV w:val="nil"/>
+        </w:tcBorders>
+        <w:shd w:val="clear" w:color="auto" w:fill="4472C4" w:themeFill="accent1"/>
+      </w:tcPr>
+    </w:tblStylePr>
+    <w:tblStylePr w:type="band1Vert">
+      <w:tblPr/>
+      <w:tcPr>
+        <w:shd w:val="clear" w:color="auto" w:fill="B4C6E7" w:themeFill="accent1" w:themeFillTint="66"/>
+      </w:tcPr>
+    </w:tblStylePr>
+    <w:tblStylePr w:type="band1Horz">
+      <w:tblPr/>
+      <w:tcPr>
+        <w:shd w:val="clear" w:color="auto" w:fill="B4C6E7" w:themeFill="accent1" w:themeFillTint="66"/>
+      </w:tcPr>
+    </w:tblStylePr>
+  </w:style>
 </w:styles>
 </file>
 
@@ -8547,7 +11861,7 @@
 
 <file path=customXml/item1.xml><?xml version="1.0" encoding="utf-8"?>
 <CoverPageProperties xmlns="http://schemas.microsoft.com/office/2006/coverPageProps">
-  <PublishDate>2018-11-08T00:00:00</PublishDate>
+  <PublishDate>2019-02-21T00:00:00</PublishDate>
   <Abstract/>
   <CompanyAddress/>
   <CompanyPhone/>
@@ -8569,7 +11883,7 @@
 </file>
 
 <file path=customXml/itemProps2.xml><?xml version="1.0" encoding="utf-8"?>
-<ds:datastoreItem xmlns:ds="http://schemas.openxmlformats.org/officeDocument/2006/customXml" ds:itemID="{F891327C-CE5C-7E47-A41E-654B7280B0F0}">
+<ds:datastoreItem xmlns:ds="http://schemas.openxmlformats.org/officeDocument/2006/customXml" ds:itemID="{BCC65BEE-4E0A-AA44-897B-DE88F4ECDCCF}">
   <ds:schemaRefs>
     <ds:schemaRef ds:uri="http://schemas.openxmlformats.org/officeDocument/2006/bibliography"/>
   </ds:schemaRefs>

</xml_diff>

<commit_message>
Added password hash lab
</commit_message>
<xml_diff>
--- a/Secure-Comms.docx
+++ b/Secure-Comms.docx
@@ -3892,35 +3892,7 @@
                                     <w:sz w:val="32"/>
                                     <w:szCs w:val="32"/>
                                   </w:rPr>
-                                  <w:t>Department of</w:t>
-                                </w:r>
-                                <w:r>
-                                  <w:rPr>
-                                    <w:sz w:val="32"/>
-                                    <w:szCs w:val="32"/>
-                                  </w:rPr>
-                                  <w:t xml:space="preserve"> </w:t>
-                                </w:r>
-                                <w:r>
-                                  <w:rPr>
-                                    <w:sz w:val="32"/>
-                                    <w:szCs w:val="32"/>
-                                  </w:rPr>
-                                  <w:t>Informatics</w:t>
-                                </w:r>
-                                <w:r>
-                                  <w:rPr>
-                                    <w:sz w:val="32"/>
-                                    <w:szCs w:val="32"/>
-                                  </w:rPr>
-                                  <w:t xml:space="preserve"> </w:t>
-                                </w:r>
-                                <w:r>
-                                  <w:rPr>
-                                    <w:sz w:val="32"/>
-                                    <w:szCs w:val="32"/>
-                                  </w:rPr>
-                                  <w:t>and Engineering</w:t>
+                                  <w:t>Department of Informatics and Engineering</w:t>
                                 </w:r>
                               </w:p>
                               <w:p>
@@ -4048,35 +4020,7 @@
                               <w:sz w:val="32"/>
                               <w:szCs w:val="32"/>
                             </w:rPr>
-                            <w:t>Department of</w:t>
-                          </w:r>
-                          <w:r>
-                            <w:rPr>
-                              <w:sz w:val="32"/>
-                              <w:szCs w:val="32"/>
-                            </w:rPr>
-                            <w:t xml:space="preserve"> </w:t>
-                          </w:r>
-                          <w:r>
-                            <w:rPr>
-                              <w:sz w:val="32"/>
-                              <w:szCs w:val="32"/>
-                            </w:rPr>
-                            <w:t>Informatics</w:t>
-                          </w:r>
-                          <w:r>
-                            <w:rPr>
-                              <w:sz w:val="32"/>
-                              <w:szCs w:val="32"/>
-                            </w:rPr>
-                            <w:t xml:space="preserve"> </w:t>
-                          </w:r>
-                          <w:r>
-                            <w:rPr>
-                              <w:sz w:val="32"/>
-                              <w:szCs w:val="32"/>
-                            </w:rPr>
-                            <w:t>and Engineering</w:t>
+                            <w:t>Department of Informatics and Engineering</w:t>
                           </w:r>
                         </w:p>
                         <w:p>
@@ -8048,35 +7992,2226 @@
     </w:p>
     <w:p>
       <w:r>
-        <w:t xml:space="preserve">(Commands and </w:t>
-      </w:r>
-      <w:proofErr w:type="spellStart"/>
-      <w:r>
-        <w:t>Zick</w:t>
-      </w:r>
-      <w:proofErr w:type="spellEnd"/>
-      <w:r>
-        <w:t>, 2019)</w:t>
+        <w:t>This lab presented a document with six hashes and some information about how the hashes are formed.</w:t>
       </w:r>
     </w:p>
     <w:p>
-      <w:r>
-        <w:br w:type="page"/>
+      <w:pPr>
+        <w:pStyle w:val="ListParagraph"/>
+        <w:numPr>
+          <w:ilvl w:val="0"/>
+          <w:numId w:val="9"/>
+        </w:numPr>
+      </w:pPr>
+      <w:r>
+        <w:t>Password after 2010 are alphanumeric 5 – 7 characters long</w:t>
+      </w:r>
+      <w:r>
+        <w:t>.</w:t>
       </w:r>
     </w:p>
     <w:p>
       <w:pPr>
-        <w:pStyle w:val="Heading1"/>
-      </w:pPr>
-      <w:bookmarkStart w:id="7" w:name="_Toc531365"/>
-      <w:r>
+        <w:pStyle w:val="ListParagraph"/>
+        <w:numPr>
+          <w:ilvl w:val="0"/>
+          <w:numId w:val="9"/>
+        </w:numPr>
+      </w:pPr>
+      <w:r>
+        <w:t>Passwords before this consist of only digits 5 – 7 digits long</w:t>
+      </w:r>
+      <w:r>
+        <w:t>.</w:t>
+      </w:r>
+    </w:p>
+    <w:p>
+      <w:pPr>
+        <w:pStyle w:val="ListParagraph"/>
+        <w:numPr>
+          <w:ilvl w:val="0"/>
+          <w:numId w:val="9"/>
+        </w:numPr>
+      </w:pPr>
+      <w:r>
+        <w:t>All passwords contain the same salt</w:t>
+      </w:r>
+      <w:r>
+        <w:t>.</w:t>
+      </w:r>
+    </w:p>
+    <w:p>
+      <w:pPr>
+        <w:pStyle w:val="ListParagraph"/>
+        <w:numPr>
+          <w:ilvl w:val="0"/>
+          <w:numId w:val="9"/>
+        </w:numPr>
+      </w:pPr>
+      <w:r>
+        <w:t xml:space="preserve">From </w:t>
+      </w:r>
+      <w:proofErr w:type="spellStart"/>
+      <w:r>
+        <w:t>mySQL</w:t>
+      </w:r>
+      <w:proofErr w:type="spellEnd"/>
+      <w:r>
+        <w:t xml:space="preserve"> database</w:t>
+      </w:r>
+      <w:r>
+        <w:t>.</w:t>
+      </w:r>
+    </w:p>
+    <w:p>
+      <w:pPr>
+        <w:pStyle w:val="ListParagraph"/>
+        <w:numPr>
+          <w:ilvl w:val="0"/>
+          <w:numId w:val="9"/>
+        </w:numPr>
+      </w:pPr>
+      <w:r>
+        <w:t xml:space="preserve">Sites domain </w:t>
+      </w:r>
+      <w:hyperlink r:id="rId13" w:history="1">
+        <w:r>
+          <w:rPr>
+            <w:rStyle w:val="Hyperlink"/>
+          </w:rPr>
+          <w:t>www.exploringsecurity.com</w:t>
+        </w:r>
+      </w:hyperlink>
+      <w:r>
+        <w:t>.</w:t>
+      </w:r>
+    </w:p>
+    <w:p>
+      <w:pPr>
+        <w:pStyle w:val="ListParagraph"/>
+        <w:numPr>
+          <w:ilvl w:val="0"/>
+          <w:numId w:val="9"/>
+        </w:numPr>
+      </w:pPr>
+      <w:r>
+        <w:t>Salt format believed to be:    unnamed hash($salt, $hash).</w:t>
+      </w:r>
+    </w:p>
+    <w:p>
+      <w:r>
+        <w:t xml:space="preserve">The first step is to identify the hash type in use by the database. To aid this, an online hash identifier was used </w:t>
+      </w:r>
+      <w:r>
+        <w:t>(Tunnelsup.com, 2019)</w:t>
+      </w:r>
+      <w:r>
+        <w:t>. This site concluded SHA1 was in use.</w:t>
+      </w:r>
+      <w:r>
+        <w:t xml:space="preserve"> Reinforcing this conclusion, another online resource </w:t>
+      </w:r>
+      <w:r>
+        <w:t>(Hashc.co.uk, 2019)</w:t>
+      </w:r>
+      <w:r>
+        <w:t xml:space="preserve"> was used. </w:t>
+      </w:r>
+    </w:p>
+    <w:p>
+      <w:r>
+        <w:t>Now that the hash type  is known, the salt is the next important piece of data needed before any attempted cracking can be conducted.</w:t>
+      </w:r>
+    </w:p>
+    <w:p>
+      <w:r>
+        <w:t xml:space="preserve">Conducting a Google search of the topic, </w:t>
+      </w:r>
+      <w:proofErr w:type="gramStart"/>
+      <w:r>
+        <w:t>It</w:t>
+      </w:r>
+      <w:proofErr w:type="gramEnd"/>
+      <w:r>
+        <w:t xml:space="preserve"> quickly bec</w:t>
+      </w:r>
+      <w:r>
+        <w:t>a</w:t>
+      </w:r>
+      <w:r>
+        <w:t xml:space="preserve">me apparent that the salt </w:t>
+      </w:r>
+      <w:r>
+        <w:t>may be a</w:t>
+      </w:r>
+      <w:r>
+        <w:t xml:space="preserve"> string stored separately in the data base unique to each user</w:t>
+      </w:r>
+      <w:r>
+        <w:t xml:space="preserve"> or the same string for every user</w:t>
+      </w:r>
+      <w:r>
+        <w:t xml:space="preserve">. Considering this database was constructed in 2009 – 2010, we could </w:t>
+      </w:r>
+      <w:r>
+        <w:t>first</w:t>
+      </w:r>
+      <w:r>
+        <w:t>ly eliminate</w:t>
+      </w:r>
+      <w:r>
+        <w:t xml:space="preserve"> that maybe salts were unique to each password </w:t>
+      </w:r>
+      <w:r>
+        <w:t>or</w:t>
+      </w:r>
+      <w:r>
+        <w:t xml:space="preserve"> that one salt was used throughout the database.</w:t>
+      </w:r>
+    </w:p>
+    <w:tbl>
+      <w:tblPr>
+        <w:tblStyle w:val="GridTable4-Accent1"/>
+        <w:tblpPr w:leftFromText="180" w:rightFromText="180" w:vertAnchor="text" w:horzAnchor="margin" w:tblpXSpec="center" w:tblpY="16"/>
+        <w:tblW w:w="7650" w:type="dxa"/>
+        <w:tblLook w:val="04A0" w:firstRow="1" w:lastRow="0" w:firstColumn="1" w:lastColumn="0" w:noHBand="0" w:noVBand="1"/>
+      </w:tblPr>
+      <w:tblGrid>
+        <w:gridCol w:w="663"/>
+        <w:gridCol w:w="1127"/>
+        <w:gridCol w:w="5009"/>
+        <w:gridCol w:w="851"/>
+      </w:tblGrid>
+      <w:tr>
+        <w:trPr>
+          <w:cnfStyle w:val="100000000000" w:firstRow="1" w:lastRow="0" w:firstColumn="0" w:lastColumn="0" w:oddVBand="0" w:evenVBand="0" w:oddHBand="0" w:evenHBand="0" w:firstRowFirstColumn="0" w:firstRowLastColumn="0" w:lastRowFirstColumn="0" w:lastRowLastColumn="0"/>
+        </w:trPr>
+        <w:tc>
+          <w:tcPr>
+            <w:cnfStyle w:val="001000000000" w:firstRow="0" w:lastRow="0" w:firstColumn="1" w:lastColumn="0" w:oddVBand="0" w:evenVBand="0" w:oddHBand="0" w:evenHBand="0" w:firstRowFirstColumn="0" w:firstRowLastColumn="0" w:lastRowFirstColumn="0" w:lastRowLastColumn="0"/>
+            <w:tcW w:w="663" w:type="dxa"/>
+          </w:tcPr>
+          <w:p>
+            <w:pPr>
+              <w:jc w:val="center"/>
+            </w:pPr>
+            <w:r>
+              <w:t>Date</w:t>
+            </w:r>
+          </w:p>
+        </w:tc>
+        <w:tc>
+          <w:tcPr>
+            <w:tcW w:w="1127" w:type="dxa"/>
+          </w:tcPr>
+          <w:p>
+            <w:pPr>
+              <w:jc w:val="center"/>
+              <w:cnfStyle w:val="100000000000" w:firstRow="1" w:lastRow="0" w:firstColumn="0" w:lastColumn="0" w:oddVBand="0" w:evenVBand="0" w:oddHBand="0" w:evenHBand="0" w:firstRowFirstColumn="0" w:firstRowLastColumn="0" w:lastRowFirstColumn="0" w:lastRowLastColumn="0"/>
+            </w:pPr>
+            <w:r>
+              <w:t>Username</w:t>
+            </w:r>
+          </w:p>
+        </w:tc>
+        <w:tc>
+          <w:tcPr>
+            <w:tcW w:w="5009" w:type="dxa"/>
+          </w:tcPr>
+          <w:p>
+            <w:pPr>
+              <w:jc w:val="center"/>
+              <w:cnfStyle w:val="100000000000" w:firstRow="1" w:lastRow="0" w:firstColumn="0" w:lastColumn="0" w:oddVBand="0" w:evenVBand="0" w:oddHBand="0" w:evenHBand="0" w:firstRowFirstColumn="0" w:firstRowLastColumn="0" w:lastRowFirstColumn="0" w:lastRowLastColumn="0"/>
+            </w:pPr>
+            <w:r>
+              <w:t>Hash  (Sha1)</w:t>
+            </w:r>
+          </w:p>
+        </w:tc>
+        <w:tc>
+          <w:tcPr>
+            <w:tcW w:w="851" w:type="dxa"/>
+          </w:tcPr>
+          <w:p>
+            <w:pPr>
+              <w:jc w:val="center"/>
+              <w:cnfStyle w:val="100000000000" w:firstRow="1" w:lastRow="0" w:firstColumn="0" w:lastColumn="0" w:oddVBand="0" w:evenVBand="0" w:oddHBand="0" w:evenHBand="0" w:firstRowFirstColumn="0" w:firstRowLastColumn="0" w:lastRowFirstColumn="0" w:lastRowLastColumn="0"/>
+            </w:pPr>
+            <w:r>
+              <w:t>Role</w:t>
+            </w:r>
+          </w:p>
+        </w:tc>
+      </w:tr>
+      <w:tr>
+        <w:trPr>
+          <w:cnfStyle w:val="000000100000" w:firstRow="0" w:lastRow="0" w:firstColumn="0" w:lastColumn="0" w:oddVBand="0" w:evenVBand="0" w:oddHBand="1" w:evenHBand="0" w:firstRowFirstColumn="0" w:firstRowLastColumn="0" w:lastRowFirstColumn="0" w:lastRowLastColumn="0"/>
+        </w:trPr>
+        <w:tc>
+          <w:tcPr>
+            <w:cnfStyle w:val="001000000000" w:firstRow="0" w:lastRow="0" w:firstColumn="1" w:lastColumn="0" w:oddVBand="0" w:evenVBand="0" w:oddHBand="0" w:evenHBand="0" w:firstRowFirstColumn="0" w:firstRowLastColumn="0" w:lastRowFirstColumn="0" w:lastRowLastColumn="0"/>
+            <w:tcW w:w="663" w:type="dxa"/>
+          </w:tcPr>
+          <w:p>
+            <w:pPr>
+              <w:jc w:val="center"/>
+            </w:pPr>
+            <w:r>
+              <w:t>2009</w:t>
+            </w:r>
+          </w:p>
+        </w:tc>
+        <w:tc>
+          <w:tcPr>
+            <w:tcW w:w="1127" w:type="dxa"/>
+          </w:tcPr>
+          <w:p>
+            <w:pPr>
+              <w:cnfStyle w:val="000000100000" w:firstRow="0" w:lastRow="0" w:firstColumn="0" w:lastColumn="0" w:oddVBand="0" w:evenVBand="0" w:oddHBand="1" w:evenHBand="0" w:firstRowFirstColumn="0" w:firstRowLastColumn="0" w:lastRowFirstColumn="0" w:lastRowLastColumn="0"/>
+            </w:pPr>
+            <w:r>
+              <w:t>Sparky</w:t>
+            </w:r>
+          </w:p>
+        </w:tc>
+        <w:tc>
+          <w:tcPr>
+            <w:tcW w:w="5009" w:type="dxa"/>
+          </w:tcPr>
+          <w:p>
+            <w:pPr>
+              <w:cnfStyle w:val="000000100000" w:firstRow="0" w:lastRow="0" w:firstColumn="0" w:lastColumn="0" w:oddVBand="0" w:evenVBand="0" w:oddHBand="1" w:evenHBand="0" w:firstRowFirstColumn="0" w:firstRowLastColumn="0" w:lastRowFirstColumn="0" w:lastRowLastColumn="0"/>
+            </w:pPr>
+            <w:r>
+              <w:t>2834da08d58330d8dafbb2ac 1c0f85f6b3b135ef</w:t>
+            </w:r>
+          </w:p>
+        </w:tc>
+        <w:tc>
+          <w:tcPr>
+            <w:tcW w:w="851" w:type="dxa"/>
+          </w:tcPr>
+          <w:p>
+            <w:pPr>
+              <w:cnfStyle w:val="000000100000" w:firstRow="0" w:lastRow="0" w:firstColumn="0" w:lastColumn="0" w:oddVBand="0" w:evenVBand="0" w:oddHBand="1" w:evenHBand="0" w:firstRowFirstColumn="0" w:firstRowLastColumn="0" w:lastRowFirstColumn="0" w:lastRowLastColumn="0"/>
+            </w:pPr>
+            <w:r>
+              <w:t>Admin</w:t>
+            </w:r>
+          </w:p>
+        </w:tc>
+      </w:tr>
+      <w:tr>
+        <w:tc>
+          <w:tcPr>
+            <w:cnfStyle w:val="001000000000" w:firstRow="0" w:lastRow="0" w:firstColumn="1" w:lastColumn="0" w:oddVBand="0" w:evenVBand="0" w:oddHBand="0" w:evenHBand="0" w:firstRowFirstColumn="0" w:firstRowLastColumn="0" w:lastRowFirstColumn="0" w:lastRowLastColumn="0"/>
+            <w:tcW w:w="663" w:type="dxa"/>
+          </w:tcPr>
+          <w:p>
+            <w:pPr>
+              <w:jc w:val="center"/>
+            </w:pPr>
+            <w:r>
+              <w:t>2010</w:t>
+            </w:r>
+          </w:p>
+        </w:tc>
+        <w:tc>
+          <w:tcPr>
+            <w:tcW w:w="1127" w:type="dxa"/>
+          </w:tcPr>
+          <w:p>
+            <w:pPr>
+              <w:cnfStyle w:val="000000000000" w:firstRow="0" w:lastRow="0" w:firstColumn="0" w:lastColumn="0" w:oddVBand="0" w:evenVBand="0" w:oddHBand="0" w:evenHBand="0" w:firstRowFirstColumn="0" w:firstRowLastColumn="0" w:lastRowFirstColumn="0" w:lastRowLastColumn="0"/>
+            </w:pPr>
+            <w:r>
+              <w:t>Mark123</w:t>
+            </w:r>
+          </w:p>
+        </w:tc>
+        <w:tc>
+          <w:tcPr>
+            <w:tcW w:w="5009" w:type="dxa"/>
+          </w:tcPr>
+          <w:p>
+            <w:pPr>
+              <w:cnfStyle w:val="000000000000" w:firstRow="0" w:lastRow="0" w:firstColumn="0" w:lastColumn="0" w:oddVBand="0" w:evenVBand="0" w:oddHBand="0" w:evenHBand="0" w:firstRowFirstColumn="0" w:firstRowLastColumn="0" w:lastRowFirstColumn="0" w:lastRowLastColumn="0"/>
+            </w:pPr>
+            <w:r>
+              <w:t>92e54f10103a3c511853c709 8c04141f114719c1</w:t>
+            </w:r>
+          </w:p>
+        </w:tc>
+        <w:tc>
+          <w:tcPr>
+            <w:tcW w:w="851" w:type="dxa"/>
+          </w:tcPr>
+          <w:p>
+            <w:pPr>
+              <w:cnfStyle w:val="000000000000" w:firstRow="0" w:lastRow="0" w:firstColumn="0" w:lastColumn="0" w:oddVBand="0" w:evenVBand="0" w:oddHBand="0" w:evenHBand="0" w:firstRowFirstColumn="0" w:firstRowLastColumn="0" w:lastRowFirstColumn="0" w:lastRowLastColumn="0"/>
+            </w:pPr>
+            <w:r>
+              <w:t>User</w:t>
+            </w:r>
+          </w:p>
+        </w:tc>
+      </w:tr>
+      <w:tr>
+        <w:trPr>
+          <w:cnfStyle w:val="000000100000" w:firstRow="0" w:lastRow="0" w:firstColumn="0" w:lastColumn="0" w:oddVBand="0" w:evenVBand="0" w:oddHBand="1" w:evenHBand="0" w:firstRowFirstColumn="0" w:firstRowLastColumn="0" w:lastRowFirstColumn="0" w:lastRowLastColumn="0"/>
+        </w:trPr>
+        <w:tc>
+          <w:tcPr>
+            <w:cnfStyle w:val="001000000000" w:firstRow="0" w:lastRow="0" w:firstColumn="1" w:lastColumn="0" w:oddVBand="0" w:evenVBand="0" w:oddHBand="0" w:evenHBand="0" w:firstRowFirstColumn="0" w:firstRowLastColumn="0" w:lastRowFirstColumn="0" w:lastRowLastColumn="0"/>
+            <w:tcW w:w="663" w:type="dxa"/>
+          </w:tcPr>
+          <w:p>
+            <w:pPr>
+              <w:jc w:val="center"/>
+            </w:pPr>
+            <w:r>
+              <w:t>2009</w:t>
+            </w:r>
+          </w:p>
+        </w:tc>
+        <w:tc>
+          <w:tcPr>
+            <w:tcW w:w="1127" w:type="dxa"/>
+          </w:tcPr>
+          <w:p>
+            <w:pPr>
+              <w:cnfStyle w:val="000000100000" w:firstRow="0" w:lastRow="0" w:firstColumn="0" w:lastColumn="0" w:oddVBand="0" w:evenVBand="0" w:oddHBand="1" w:evenHBand="0" w:firstRowFirstColumn="0" w:firstRowLastColumn="0" w:lastRowFirstColumn="0" w:lastRowLastColumn="0"/>
+            </w:pPr>
+            <w:r>
+              <w:t>superman</w:t>
+            </w:r>
+          </w:p>
+        </w:tc>
+        <w:tc>
+          <w:tcPr>
+            <w:tcW w:w="5009" w:type="dxa"/>
+          </w:tcPr>
+          <w:p>
+            <w:pPr>
+              <w:cnfStyle w:val="000000100000" w:firstRow="0" w:lastRow="0" w:firstColumn="0" w:lastColumn="0" w:oddVBand="0" w:evenVBand="0" w:oddHBand="1" w:evenHBand="0" w:firstRowFirstColumn="0" w:firstRowLastColumn="0" w:lastRowFirstColumn="0" w:lastRowLastColumn="0"/>
+            </w:pPr>
+            <w:r>
+              <w:t>437fbc6892b38db6ac5bdbe2 eab3f7bc924527d9</w:t>
+            </w:r>
+          </w:p>
+        </w:tc>
+        <w:tc>
+          <w:tcPr>
+            <w:tcW w:w="851" w:type="dxa"/>
+          </w:tcPr>
+          <w:p>
+            <w:pPr>
+              <w:cnfStyle w:val="000000100000" w:firstRow="0" w:lastRow="0" w:firstColumn="0" w:lastColumn="0" w:oddVBand="0" w:evenVBand="0" w:oddHBand="1" w:evenHBand="0" w:firstRowFirstColumn="0" w:firstRowLastColumn="0" w:lastRowFirstColumn="0" w:lastRowLastColumn="0"/>
+            </w:pPr>
+            <w:r>
+              <w:t>User</w:t>
+            </w:r>
+          </w:p>
+        </w:tc>
+      </w:tr>
+      <w:tr>
+        <w:tc>
+          <w:tcPr>
+            <w:cnfStyle w:val="001000000000" w:firstRow="0" w:lastRow="0" w:firstColumn="1" w:lastColumn="0" w:oddVBand="0" w:evenVBand="0" w:oddHBand="0" w:evenHBand="0" w:firstRowFirstColumn="0" w:firstRowLastColumn="0" w:lastRowFirstColumn="0" w:lastRowLastColumn="0"/>
+            <w:tcW w:w="663" w:type="dxa"/>
+          </w:tcPr>
+          <w:p>
+            <w:pPr>
+              <w:jc w:val="center"/>
+            </w:pPr>
+            <w:r>
+              <w:t>2010</w:t>
+            </w:r>
+          </w:p>
+        </w:tc>
+        <w:tc>
+          <w:tcPr>
+            <w:tcW w:w="1127" w:type="dxa"/>
+          </w:tcPr>
+          <w:p>
+            <w:pPr>
+              <w:cnfStyle w:val="000000000000" w:firstRow="0" w:lastRow="0" w:firstColumn="0" w:lastColumn="0" w:oddVBand="0" w:evenVBand="0" w:oddHBand="0" w:evenHBand="0" w:firstRowFirstColumn="0" w:firstRowLastColumn="0" w:lastRowFirstColumn="0" w:lastRowLastColumn="0"/>
+            </w:pPr>
+            <w:r>
+              <w:t>security</w:t>
+            </w:r>
+          </w:p>
+        </w:tc>
+        <w:tc>
+          <w:tcPr>
+            <w:tcW w:w="5009" w:type="dxa"/>
+          </w:tcPr>
+          <w:p>
+            <w:pPr>
+              <w:cnfStyle w:val="000000000000" w:firstRow="0" w:lastRow="0" w:firstColumn="0" w:lastColumn="0" w:oddVBand="0" w:evenVBand="0" w:oddHBand="0" w:evenHBand="0" w:firstRowFirstColumn="0" w:firstRowLastColumn="0" w:lastRowFirstColumn="0" w:lastRowLastColumn="0"/>
+            </w:pPr>
+            <w:r>
+              <w:t>fafa4483874ec051989d53e1 e432ba3a6c6b9143</w:t>
+            </w:r>
+          </w:p>
+        </w:tc>
+        <w:tc>
+          <w:tcPr>
+            <w:tcW w:w="851" w:type="dxa"/>
+          </w:tcPr>
+          <w:p>
+            <w:pPr>
+              <w:cnfStyle w:val="000000000000" w:firstRow="0" w:lastRow="0" w:firstColumn="0" w:lastColumn="0" w:oddVBand="0" w:evenVBand="0" w:oddHBand="0" w:evenHBand="0" w:firstRowFirstColumn="0" w:firstRowLastColumn="0" w:lastRowFirstColumn="0" w:lastRowLastColumn="0"/>
+            </w:pPr>
+            <w:r>
+              <w:t>User</w:t>
+            </w:r>
+          </w:p>
+        </w:tc>
+      </w:tr>
+      <w:tr>
+        <w:trPr>
+          <w:cnfStyle w:val="000000100000" w:firstRow="0" w:lastRow="0" w:firstColumn="0" w:lastColumn="0" w:oddVBand="0" w:evenVBand="0" w:oddHBand="1" w:evenHBand="0" w:firstRowFirstColumn="0" w:firstRowLastColumn="0" w:lastRowFirstColumn="0" w:lastRowLastColumn="0"/>
+        </w:trPr>
+        <w:tc>
+          <w:tcPr>
+            <w:cnfStyle w:val="001000000000" w:firstRow="0" w:lastRow="0" w:firstColumn="1" w:lastColumn="0" w:oddVBand="0" w:evenVBand="0" w:oddHBand="0" w:evenHBand="0" w:firstRowFirstColumn="0" w:firstRowLastColumn="0" w:lastRowFirstColumn="0" w:lastRowLastColumn="0"/>
+            <w:tcW w:w="663" w:type="dxa"/>
+          </w:tcPr>
+          <w:p>
+            <w:pPr>
+              <w:jc w:val="center"/>
+            </w:pPr>
+            <w:r>
+              <w:t>2009</w:t>
+            </w:r>
+          </w:p>
+        </w:tc>
+        <w:tc>
+          <w:tcPr>
+            <w:tcW w:w="1127" w:type="dxa"/>
+          </w:tcPr>
+          <w:p>
+            <w:pPr>
+              <w:cnfStyle w:val="000000100000" w:firstRow="0" w:lastRow="0" w:firstColumn="0" w:lastColumn="0" w:oddVBand="0" w:evenVBand="0" w:oddHBand="1" w:evenHBand="0" w:firstRowFirstColumn="0" w:firstRowLastColumn="0" w:lastRowFirstColumn="0" w:lastRowLastColumn="0"/>
+            </w:pPr>
+            <w:proofErr w:type="spellStart"/>
+            <w:r>
+              <w:t>Tomtom</w:t>
+            </w:r>
+            <w:proofErr w:type="spellEnd"/>
+          </w:p>
+        </w:tc>
+        <w:tc>
+          <w:tcPr>
+            <w:tcW w:w="5009" w:type="dxa"/>
+          </w:tcPr>
+          <w:p>
+            <w:pPr>
+              <w:cnfStyle w:val="000000100000" w:firstRow="0" w:lastRow="0" w:firstColumn="0" w:lastColumn="0" w:oddVBand="0" w:evenVBand="0" w:oddHBand="1" w:evenHBand="0" w:firstRowFirstColumn="0" w:firstRowLastColumn="0" w:lastRowFirstColumn="0" w:lastRowLastColumn="0"/>
+            </w:pPr>
+            <w:r>
+              <w:t>06f6fe0f73c6e197ee43eff4e5 f7d10fb9e438b2</w:t>
+            </w:r>
+          </w:p>
+        </w:tc>
+        <w:tc>
+          <w:tcPr>
+            <w:tcW w:w="851" w:type="dxa"/>
+          </w:tcPr>
+          <w:p>
+            <w:pPr>
+              <w:cnfStyle w:val="000000100000" w:firstRow="0" w:lastRow="0" w:firstColumn="0" w:lastColumn="0" w:oddVBand="0" w:evenVBand="0" w:oddHBand="1" w:evenHBand="0" w:firstRowFirstColumn="0" w:firstRowLastColumn="0" w:lastRowFirstColumn="0" w:lastRowLastColumn="0"/>
+            </w:pPr>
+            <w:r>
+              <w:t>User</w:t>
+            </w:r>
+          </w:p>
+        </w:tc>
+      </w:tr>
+      <w:tr>
+        <w:tc>
+          <w:tcPr>
+            <w:cnfStyle w:val="001000000000" w:firstRow="0" w:lastRow="0" w:firstColumn="1" w:lastColumn="0" w:oddVBand="0" w:evenVBand="0" w:oddHBand="0" w:evenHBand="0" w:firstRowFirstColumn="0" w:firstRowLastColumn="0" w:lastRowFirstColumn="0" w:lastRowLastColumn="0"/>
+            <w:tcW w:w="663" w:type="dxa"/>
+          </w:tcPr>
+          <w:p>
+            <w:pPr>
+              <w:jc w:val="center"/>
+            </w:pPr>
+            <w:r>
+              <w:t>2010</w:t>
+            </w:r>
+          </w:p>
+        </w:tc>
+        <w:tc>
+          <w:tcPr>
+            <w:tcW w:w="1127" w:type="dxa"/>
+          </w:tcPr>
+          <w:p>
+            <w:pPr>
+              <w:cnfStyle w:val="000000000000" w:firstRow="0" w:lastRow="0" w:firstColumn="0" w:lastColumn="0" w:oddVBand="0" w:evenVBand="0" w:oddHBand="0" w:evenHBand="0" w:firstRowFirstColumn="0" w:firstRowLastColumn="0" w:lastRowFirstColumn="0" w:lastRowLastColumn="0"/>
+            </w:pPr>
+            <w:proofErr w:type="spellStart"/>
+            <w:r>
+              <w:t>JillC</w:t>
+            </w:r>
+            <w:proofErr w:type="spellEnd"/>
+          </w:p>
+        </w:tc>
+        <w:tc>
+          <w:tcPr>
+            <w:tcW w:w="5009" w:type="dxa"/>
+          </w:tcPr>
+          <w:p>
+            <w:pPr>
+              <w:cnfStyle w:val="000000000000" w:firstRow="0" w:lastRow="0" w:firstColumn="0" w:lastColumn="0" w:oddVBand="0" w:evenVBand="0" w:oddHBand="0" w:evenHBand="0" w:firstRowFirstColumn="0" w:firstRowLastColumn="0" w:lastRowFirstColumn="0" w:lastRowLastColumn="0"/>
+            </w:pPr>
+            <w:r>
+              <w:t>f44f3b09df53c1c11273def13 cacd8922a86d48c</w:t>
+            </w:r>
+          </w:p>
+        </w:tc>
+        <w:tc>
+          <w:tcPr>
+            <w:tcW w:w="851" w:type="dxa"/>
+          </w:tcPr>
+          <w:p>
+            <w:pPr>
+              <w:cnfStyle w:val="000000000000" w:firstRow="0" w:lastRow="0" w:firstColumn="0" w:lastColumn="0" w:oddVBand="0" w:evenVBand="0" w:oddHBand="0" w:evenHBand="0" w:firstRowFirstColumn="0" w:firstRowLastColumn="0" w:lastRowFirstColumn="0" w:lastRowLastColumn="0"/>
+            </w:pPr>
+            <w:r>
+              <w:t>User</w:t>
+            </w:r>
+          </w:p>
+        </w:tc>
+      </w:tr>
+    </w:tbl>
+    <w:p/>
+    <w:p>
+      <w:r>
+        <w:t xml:space="preserve"> </w:t>
+      </w:r>
+    </w:p>
+    <w:p/>
+    <w:p/>
+    <w:p/>
+    <w:p>
+      <w:r>
+        <w:t>To test this, it would be safer to eliminate any other info as the salt. The first unique string suitable for the salt is the user name</w:t>
+      </w:r>
+      <w:r>
+        <w:t xml:space="preserve"> considering the remaining information is dates and roles assigned to each user.</w:t>
+      </w:r>
+    </w:p>
+    <w:p>
+      <w:r>
+        <w:t xml:space="preserve">To test </w:t>
+      </w:r>
+      <w:r>
+        <w:t xml:space="preserve">the </w:t>
+      </w:r>
+      <w:r>
+        <w:t xml:space="preserve">salt and </w:t>
+      </w:r>
+      <w:r>
+        <w:t xml:space="preserve">try </w:t>
+      </w:r>
+      <w:r>
+        <w:t xml:space="preserve">crack the hashes, a password recovery tool </w:t>
+      </w:r>
+      <w:r>
+        <w:t>named</w:t>
+      </w:r>
+      <w:r>
+        <w:t xml:space="preserve"> </w:t>
+      </w:r>
+      <w:proofErr w:type="spellStart"/>
+      <w:r>
+        <w:t>Hashcat</w:t>
+      </w:r>
+      <w:proofErr w:type="spellEnd"/>
+      <w:r>
+        <w:t xml:space="preserve"> will be used. For </w:t>
+      </w:r>
+      <w:r>
+        <w:t>H</w:t>
+      </w:r>
+      <w:r>
+        <w:t>ashcat to run correctly, the correct format must be used. Using the information supplied, $salt - $pass, we have the format</w:t>
+      </w:r>
+      <w:r>
+        <w:t xml:space="preserve"> of the hash type, now the format to specify the salt is needed</w:t>
+      </w:r>
+      <w:r>
+        <w:t xml:space="preserve">. </w:t>
+      </w:r>
+      <w:r>
+        <w:t xml:space="preserve">This is found on Hashcats website </w:t>
+      </w:r>
+      <w:r>
+        <w:t>(Hashcat.net, 2019)</w:t>
+      </w:r>
+      <w:r>
+        <w:t>giving examples as to how a hash should be formatted for each hash type. Sha1 should be password:salt, separated with a colon.</w:t>
+      </w:r>
+    </w:p>
+    <w:p>
+      <w:pPr>
+        <w:rPr>
+          <w:rFonts w:cstheme="majorHAnsi"/>
+          <w:b/>
+        </w:rPr>
+      </w:pPr>
+      <w:r>
+        <w:rPr>
+          <w:rFonts w:cstheme="majorHAnsi"/>
+          <w:b/>
+        </w:rPr>
+        <w:t>92e54f10103a3c511853c709 8c04141f114719c1</w:t>
+      </w:r>
+      <w:r>
+        <w:rPr>
+          <w:rFonts w:cstheme="majorHAnsi"/>
+          <w:b/>
+        </w:rPr>
+        <w:t>:</w:t>
+      </w:r>
+      <w:r>
+        <w:rPr>
+          <w:rFonts w:cstheme="majorHAnsi"/>
+          <w:b/>
+        </w:rPr>
+        <w:t xml:space="preserve"> </w:t>
+      </w:r>
+      <w:r>
+        <w:rPr>
+          <w:rFonts w:cstheme="majorHAnsi"/>
+          <w:b/>
+        </w:rPr>
+        <w:t>Mark123</w:t>
+      </w:r>
+    </w:p>
+    <w:p>
+      <w:pPr>
+        <w:rPr>
+          <w:rFonts w:cstheme="majorHAnsi"/>
+          <w:b/>
+          <w:color w:val="000000"/>
+          <w:lang w:val="en-US"/>
+        </w:rPr>
+      </w:pPr>
+      <w:r>
+        <w:rPr>
+          <w:rFonts w:cstheme="majorHAnsi"/>
+          <w:b/>
+          <w:color w:val="000000"/>
+          <w:lang w:val="en-US"/>
+        </w:rPr>
+        <w:t>$</w:t>
+      </w:r>
+      <w:r>
+        <w:rPr>
+          <w:rFonts w:cstheme="majorHAnsi"/>
+          <w:b/>
+          <w:color w:val="000000"/>
+          <w:lang w:val="en-US"/>
+        </w:rPr>
+        <w:t>hashcat -m 1</w:t>
+      </w:r>
+      <w:r>
+        <w:rPr>
+          <w:rFonts w:cstheme="majorHAnsi"/>
+          <w:b/>
+          <w:color w:val="000000"/>
+          <w:lang w:val="en-US"/>
+        </w:rPr>
+        <w:t>2</w:t>
+      </w:r>
+      <w:r>
+        <w:rPr>
+          <w:rFonts w:cstheme="majorHAnsi"/>
+          <w:b/>
+          <w:color w:val="000000"/>
+          <w:lang w:val="en-US"/>
+        </w:rPr>
+        <w:t>0 hash-1</w:t>
+      </w:r>
+      <w:r>
+        <w:rPr>
+          <w:rFonts w:cstheme="majorHAnsi"/>
+          <w:b/>
+          <w:color w:val="000000"/>
+          <w:lang w:val="en-US"/>
+        </w:rPr>
+        <w:t xml:space="preserve"> Downloads.rockyou.</w:t>
+      </w:r>
+      <w:r>
+        <w:rPr>
+          <w:rFonts w:cstheme="majorHAnsi"/>
+          <w:b/>
+          <w:color w:val="000000"/>
+          <w:lang w:val="en-US"/>
+        </w:rPr>
+        <w:t>txt</w:t>
+      </w:r>
+    </w:p>
+    <w:p>
+      <w:pPr>
+        <w:rPr>
+          <w:noProof/>
+        </w:rPr>
+      </w:pPr>
+      <w:r>
+        <w:rPr>
+          <w:noProof/>
+        </w:rPr>
         <w:lastRenderedPageBreak/>
-        <w:t>Conclusion</w:t>
-      </w:r>
+        <w:drawing>
+          <wp:anchor distT="0" distB="0" distL="114300" distR="114300" simplePos="0" relativeHeight="251671552" behindDoc="1" locked="0" layoutInCell="1" allowOverlap="1" wp14:anchorId="3AD4785C" wp14:editId="522E7FF9">
+            <wp:simplePos x="0" y="0"/>
+            <wp:positionH relativeFrom="column">
+              <wp:posOffset>0</wp:posOffset>
+            </wp:positionH>
+            <wp:positionV relativeFrom="paragraph">
+              <wp:posOffset>289560</wp:posOffset>
+            </wp:positionV>
+            <wp:extent cx="4800600" cy="1853565"/>
+            <wp:effectExtent l="0" t="0" r="0" b="635"/>
+            <wp:wrapTight wrapText="bothSides">
+              <wp:wrapPolygon edited="0">
+                <wp:start x="0" y="0"/>
+                <wp:lineTo x="0" y="21459"/>
+                <wp:lineTo x="21543" y="21459"/>
+                <wp:lineTo x="21543" y="0"/>
+                <wp:lineTo x="0" y="0"/>
+              </wp:wrapPolygon>
+            </wp:wrapTight>
+            <wp:docPr id="35" name="Picture 35"/>
+            <wp:cNvGraphicFramePr>
+              <a:graphicFrameLocks xmlns:a="http://schemas.openxmlformats.org/drawingml/2006/main" noChangeAspect="1"/>
+            </wp:cNvGraphicFramePr>
+            <a:graphic xmlns:a="http://schemas.openxmlformats.org/drawingml/2006/main">
+              <a:graphicData uri="http://schemas.openxmlformats.org/drawingml/2006/picture">
+                <pic:pic xmlns:pic="http://schemas.openxmlformats.org/drawingml/2006/picture">
+                  <pic:nvPicPr>
+                    <pic:cNvPr id="35" name="screen-2.png"/>
+                    <pic:cNvPicPr/>
+                  </pic:nvPicPr>
+                  <pic:blipFill>
+                    <a:blip r:embed="rId14">
+                      <a:extLst>
+                        <a:ext uri="{28A0092B-C50C-407E-A947-70E740481C1C}">
+                          <a14:useLocalDpi xmlns:a14="http://schemas.microsoft.com/office/drawing/2010/main" val="0"/>
+                        </a:ext>
+                      </a:extLst>
+                    </a:blip>
+                    <a:stretch>
+                      <a:fillRect/>
+                    </a:stretch>
+                  </pic:blipFill>
+                  <pic:spPr>
+                    <a:xfrm>
+                      <a:off x="0" y="0"/>
+                      <a:ext cx="4800600" cy="1853565"/>
+                    </a:xfrm>
+                    <a:prstGeom prst="rect">
+                      <a:avLst/>
+                    </a:prstGeom>
+                  </pic:spPr>
+                </pic:pic>
+              </a:graphicData>
+            </a:graphic>
+            <wp14:sizeRelH relativeFrom="page">
+              <wp14:pctWidth>0</wp14:pctWidth>
+            </wp14:sizeRelH>
+            <wp14:sizeRelV relativeFrom="page">
+              <wp14:pctHeight>0</wp14:pctHeight>
+            </wp14:sizeRelV>
+          </wp:anchor>
+        </w:drawing>
+      </w:r>
+      <w:r>
+        <w:rPr>
+          <w:lang w:val="en-US"/>
+        </w:rPr>
+        <w:t>The hash format was accepted but no hash was found.</w:t>
+      </w:r>
+      <w:r>
+        <w:rPr>
+          <w:noProof/>
+        </w:rPr>
+        <w:t xml:space="preserve"> </w:t>
+      </w:r>
+    </w:p>
+    <w:p>
+      <w:pPr>
+        <w:rPr>
+          <w:noProof/>
+        </w:rPr>
+      </w:pPr>
+    </w:p>
+    <w:p>
+      <w:pPr>
+        <w:rPr>
+          <w:noProof/>
+        </w:rPr>
+      </w:pPr>
+    </w:p>
+    <w:p>
+      <w:pPr>
+        <w:rPr>
+          <w:noProof/>
+        </w:rPr>
+      </w:pPr>
+    </w:p>
+    <w:p>
+      <w:pPr>
+        <w:rPr>
+          <w:noProof/>
+        </w:rPr>
+      </w:pPr>
+    </w:p>
+    <w:p>
+      <w:pPr>
+        <w:rPr>
+          <w:noProof/>
+        </w:rPr>
+      </w:pPr>
+    </w:p>
+    <w:p>
+      <w:pPr>
+        <w:rPr>
+          <w:noProof/>
+        </w:rPr>
+      </w:pPr>
+    </w:p>
+    <w:p>
+      <w:pPr>
+        <w:rPr>
+          <w:noProof/>
+        </w:rPr>
+      </w:pPr>
+      <w:r>
+        <w:rPr>
+          <w:noProof/>
+        </w:rPr>
+        <w:t xml:space="preserve">As no more unique information from the datbase could be used, another type of salt </w:t>
+      </w:r>
+      <w:r>
+        <w:rPr>
+          <w:noProof/>
+        </w:rPr>
+        <w:t xml:space="preserve">must have been </w:t>
+      </w:r>
+      <w:r>
+        <w:rPr>
+          <w:noProof/>
+        </w:rPr>
+        <w:t>used. The domain name of the website</w:t>
+      </w:r>
+      <w:r>
+        <w:rPr>
+          <w:noProof/>
+        </w:rPr>
+        <w:t>, mentioned in the brief,</w:t>
+      </w:r>
+      <w:r>
+        <w:rPr>
+          <w:noProof/>
+        </w:rPr>
+        <w:t xml:space="preserve"> could also be a possibility. This will be the next attempt.</w:t>
+      </w:r>
+    </w:p>
+    <w:p>
+      <w:pPr>
+        <w:rPr>
+          <w:rFonts w:cstheme="majorHAnsi"/>
+          <w:b/>
+          <w:color w:val="000000"/>
+          <w:lang w:val="en-US"/>
+        </w:rPr>
+      </w:pPr>
+      <w:r>
+        <w:rPr>
+          <w:rFonts w:cstheme="majorHAnsi"/>
+          <w:b/>
+        </w:rPr>
+        <w:t>92e54f10103a3c511853c709 8c04141f114719c1</w:t>
+      </w:r>
+      <w:r>
+        <w:rPr>
+          <w:rFonts w:cstheme="majorHAnsi"/>
+          <w:b/>
+          <w:color w:val="000000"/>
+          <w:lang w:val="en-US"/>
+        </w:rPr>
+        <w:t>:www.exploringsecurity.com</w:t>
+      </w:r>
+    </w:p>
+    <w:p>
+      <w:pPr>
+        <w:rPr>
+          <w:rFonts w:cstheme="majorHAnsi"/>
+          <w:b/>
+          <w:color w:val="000000"/>
+          <w:lang w:val="en-US"/>
+        </w:rPr>
+      </w:pPr>
+      <w:r>
+        <w:rPr>
+          <w:rFonts w:cstheme="majorHAnsi"/>
+          <w:b/>
+          <w:color w:val="000000"/>
+          <w:lang w:val="en-US"/>
+        </w:rPr>
+        <w:t>$</w:t>
+      </w:r>
+      <w:r>
+        <w:rPr>
+          <w:rFonts w:cstheme="majorHAnsi"/>
+          <w:b/>
+          <w:color w:val="000000"/>
+          <w:lang w:val="en-US"/>
+        </w:rPr>
+        <w:t>hashcat -m 1</w:t>
+      </w:r>
+      <w:r>
+        <w:rPr>
+          <w:rFonts w:cstheme="majorHAnsi"/>
+          <w:b/>
+          <w:color w:val="000000"/>
+          <w:lang w:val="en-US"/>
+        </w:rPr>
+        <w:t>2</w:t>
+      </w:r>
+      <w:r>
+        <w:rPr>
+          <w:rFonts w:cstheme="majorHAnsi"/>
+          <w:b/>
+          <w:color w:val="000000"/>
+          <w:lang w:val="en-US"/>
+        </w:rPr>
+        <w:t>0 hash-1</w:t>
+      </w:r>
+      <w:r>
+        <w:rPr>
+          <w:rFonts w:cstheme="majorHAnsi"/>
+          <w:b/>
+          <w:color w:val="000000"/>
+          <w:lang w:val="en-US"/>
+        </w:rPr>
+        <w:t xml:space="preserve"> Downloads/rockyou.txt</w:t>
+      </w:r>
+    </w:p>
+    <w:p>
+      <w:pPr>
+        <w:rPr>
+          <w:lang w:val="en-US"/>
+        </w:rPr>
+      </w:pPr>
+      <w:r>
+        <w:rPr>
+          <w:lang w:val="en-US"/>
+        </w:rPr>
+        <w:t xml:space="preserve">This </w:t>
+      </w:r>
+      <w:r>
+        <w:rPr>
+          <w:lang w:val="en-US"/>
+        </w:rPr>
+        <w:t>found the password</w:t>
+      </w:r>
+      <w:r>
+        <w:rPr>
+          <w:lang w:val="en-US"/>
+        </w:rPr>
+        <w:t xml:space="preserve">. </w:t>
+      </w:r>
+      <w:r>
+        <w:rPr>
+          <w:lang w:val="en-US"/>
+        </w:rPr>
+        <w:t>Assuming</w:t>
+      </w:r>
+      <w:r>
+        <w:rPr>
+          <w:lang w:val="en-US"/>
+        </w:rPr>
+        <w:t xml:space="preserve"> this format is used on all passwords, all six hashes are formatted into a text file and ran against the rockyou.txt wordlist which contains over 14 million passwords.</w:t>
+      </w:r>
+    </w:p>
+    <w:p>
+      <w:pPr>
+        <w:rPr>
+          <w:b/>
+          <w:lang w:val="en-US"/>
+        </w:rPr>
+      </w:pPr>
+      <w:r>
+        <w:rPr>
+          <w:b/>
+          <w:lang w:val="en-US"/>
+        </w:rPr>
+        <w:t>$</w:t>
+      </w:r>
+      <w:proofErr w:type="spellStart"/>
+      <w:r>
+        <w:rPr>
+          <w:b/>
+          <w:lang w:val="en-US"/>
+        </w:rPr>
+        <w:t>hashcat</w:t>
+      </w:r>
+      <w:proofErr w:type="spellEnd"/>
+      <w:r>
+        <w:rPr>
+          <w:b/>
+          <w:lang w:val="en-US"/>
+        </w:rPr>
+        <w:t xml:space="preserve"> -m 1</w:t>
+      </w:r>
+      <w:r>
+        <w:rPr>
+          <w:b/>
+          <w:lang w:val="en-US"/>
+        </w:rPr>
+        <w:t>2</w:t>
+      </w:r>
+      <w:r>
+        <w:rPr>
+          <w:b/>
+          <w:lang w:val="en-US"/>
+        </w:rPr>
+        <w:t>0 hashes Downloads/rockyou.txt</w:t>
+      </w:r>
+    </w:p>
+    <w:p>
+      <w:r>
+        <w:rPr>
+          <w:noProof/>
+        </w:rPr>
+        <w:drawing>
+          <wp:anchor distT="0" distB="0" distL="114300" distR="114300" simplePos="0" relativeHeight="251670528" behindDoc="1" locked="0" layoutInCell="1" allowOverlap="1" wp14:anchorId="5ADA2663" wp14:editId="002BD144">
+            <wp:simplePos x="0" y="0"/>
+            <wp:positionH relativeFrom="column">
+              <wp:posOffset>-7620</wp:posOffset>
+            </wp:positionH>
+            <wp:positionV relativeFrom="paragraph">
+              <wp:posOffset>273685</wp:posOffset>
+            </wp:positionV>
+            <wp:extent cx="5821680" cy="967740"/>
+            <wp:effectExtent l="0" t="0" r="0" b="0"/>
+            <wp:wrapTight wrapText="bothSides">
+              <wp:wrapPolygon edited="0">
+                <wp:start x="0" y="0"/>
+                <wp:lineTo x="0" y="21260"/>
+                <wp:lineTo x="21534" y="21260"/>
+                <wp:lineTo x="21534" y="0"/>
+                <wp:lineTo x="0" y="0"/>
+              </wp:wrapPolygon>
+            </wp:wrapTight>
+            <wp:docPr id="34" name="Picture 34"/>
+            <wp:cNvGraphicFramePr>
+              <a:graphicFrameLocks xmlns:a="http://schemas.openxmlformats.org/drawingml/2006/main" noChangeAspect="1"/>
+            </wp:cNvGraphicFramePr>
+            <a:graphic xmlns:a="http://schemas.openxmlformats.org/drawingml/2006/main">
+              <a:graphicData uri="http://schemas.openxmlformats.org/drawingml/2006/picture">
+                <pic:pic xmlns:pic="http://schemas.openxmlformats.org/drawingml/2006/picture">
+                  <pic:nvPicPr>
+                    <pic:cNvPr id="34" name="screenshot.png"/>
+                    <pic:cNvPicPr/>
+                  </pic:nvPicPr>
+                  <pic:blipFill>
+                    <a:blip r:embed="rId15">
+                      <a:extLst>
+                        <a:ext uri="{28A0092B-C50C-407E-A947-70E740481C1C}">
+                          <a14:useLocalDpi xmlns:a14="http://schemas.microsoft.com/office/drawing/2010/main" val="0"/>
+                        </a:ext>
+                      </a:extLst>
+                    </a:blip>
+                    <a:stretch>
+                      <a:fillRect/>
+                    </a:stretch>
+                  </pic:blipFill>
+                  <pic:spPr>
+                    <a:xfrm>
+                      <a:off x="0" y="0"/>
+                      <a:ext cx="5821680" cy="967740"/>
+                    </a:xfrm>
+                    <a:prstGeom prst="rect">
+                      <a:avLst/>
+                    </a:prstGeom>
+                  </pic:spPr>
+                </pic:pic>
+              </a:graphicData>
+            </a:graphic>
+            <wp14:sizeRelH relativeFrom="page">
+              <wp14:pctWidth>0</wp14:pctWidth>
+            </wp14:sizeRelH>
+            <wp14:sizeRelV relativeFrom="page">
+              <wp14:pctHeight>0</wp14:pctHeight>
+            </wp14:sizeRelV>
+          </wp:anchor>
+        </w:drawing>
+      </w:r>
+      <w:r>
+        <w:rPr>
+          <w:lang w:val="en-US"/>
+        </w:rPr>
+        <w:t xml:space="preserve">This time </w:t>
+      </w:r>
+      <w:r>
+        <w:rPr>
+          <w:lang w:val="en-US"/>
+        </w:rPr>
+        <w:t>four passwords were recovered using the wordlist.</w:t>
+      </w:r>
+      <w:r>
+        <w:rPr>
+          <w:lang w:val="en-US"/>
+        </w:rPr>
+        <w:t xml:space="preserve"> </w:t>
+      </w:r>
+    </w:p>
+    <w:p>
+      <w:r>
+        <w:t>The remaining two passwords will have to be recovered using other methods.</w:t>
+      </w:r>
+      <w:r>
+        <w:t xml:space="preserve"> According to the brief, only alphanumeric characters are in the password, this eliminates sixty-five special characters, leaving sixty-two characters to use in passwords. </w:t>
+      </w:r>
+    </w:p>
+    <w:p>
+      <w:r>
+        <w:t>Many tools exist for creating password lists using specified characters. One such tool is Crunch. This tool can create custom password lists containing any characters specified.</w:t>
+      </w:r>
+    </w:p>
+    <w:p>
+      <w:pPr>
+        <w:rPr>
+          <w:rFonts w:cstheme="majorHAnsi"/>
+          <w:b/>
+          <w:color w:val="000000"/>
+          <w:lang w:val="en-US"/>
+        </w:rPr>
+      </w:pPr>
+      <w:r>
+        <w:rPr>
+          <w:rFonts w:cstheme="majorHAnsi"/>
+          <w:b/>
+        </w:rPr>
+        <w:t>$</w:t>
+      </w:r>
+      <w:r>
+        <w:rPr>
+          <w:rFonts w:cstheme="majorHAnsi"/>
+          <w:b/>
+          <w:color w:val="000000"/>
+          <w:lang w:val="en-US"/>
+        </w:rPr>
+        <w:t>crunch 5 7 abcdefghijklmnopqrstuvwxyzABCDEFGHIJKLMNOPQRSTUVWXYZ0123456789 | hashcat -m 1</w:t>
+      </w:r>
+      <w:r>
+        <w:rPr>
+          <w:rFonts w:cstheme="majorHAnsi"/>
+          <w:b/>
+          <w:color w:val="000000"/>
+          <w:lang w:val="en-US"/>
+        </w:rPr>
+        <w:t>2</w:t>
+      </w:r>
+      <w:r>
+        <w:rPr>
+          <w:rFonts w:cstheme="majorHAnsi"/>
+          <w:b/>
+          <w:color w:val="000000"/>
+          <w:lang w:val="en-US"/>
+        </w:rPr>
+        <w:t>0 hash</w:t>
+      </w:r>
+      <w:r>
+        <w:rPr>
+          <w:rFonts w:cstheme="majorHAnsi"/>
+          <w:b/>
+          <w:color w:val="000000"/>
+          <w:lang w:val="en-US"/>
+        </w:rPr>
+        <w:t>es</w:t>
+      </w:r>
+    </w:p>
+    <w:p>
+      <w:pPr>
+        <w:rPr>
+          <w:rFonts w:cstheme="majorHAnsi"/>
+          <w:b/>
+          <w:color w:val="000000"/>
+          <w:lang w:val="en-US"/>
+        </w:rPr>
+      </w:pPr>
+    </w:p>
+    <w:p>
+      <w:r>
+        <w:rPr>
+          <w:noProof/>
+        </w:rPr>
+        <w:lastRenderedPageBreak/>
+        <w:drawing>
+          <wp:anchor distT="0" distB="0" distL="114300" distR="114300" simplePos="0" relativeHeight="251672576" behindDoc="1" locked="0" layoutInCell="1" allowOverlap="1" wp14:anchorId="3B32EFAE" wp14:editId="02B0B2F1">
+            <wp:simplePos x="0" y="0"/>
+            <wp:positionH relativeFrom="column">
+              <wp:posOffset>0</wp:posOffset>
+            </wp:positionH>
+            <wp:positionV relativeFrom="paragraph">
+              <wp:posOffset>1051560</wp:posOffset>
+            </wp:positionV>
+            <wp:extent cx="5727700" cy="811530"/>
+            <wp:effectExtent l="0" t="0" r="0" b="1270"/>
+            <wp:wrapTight wrapText="bothSides">
+              <wp:wrapPolygon edited="0">
+                <wp:start x="0" y="0"/>
+                <wp:lineTo x="0" y="21296"/>
+                <wp:lineTo x="21552" y="21296"/>
+                <wp:lineTo x="21552" y="0"/>
+                <wp:lineTo x="0" y="0"/>
+              </wp:wrapPolygon>
+            </wp:wrapTight>
+            <wp:docPr id="36" name="Picture 36"/>
+            <wp:cNvGraphicFramePr>
+              <a:graphicFrameLocks xmlns:a="http://schemas.openxmlformats.org/drawingml/2006/main" noChangeAspect="1"/>
+            </wp:cNvGraphicFramePr>
+            <a:graphic xmlns:a="http://schemas.openxmlformats.org/drawingml/2006/main">
+              <a:graphicData uri="http://schemas.openxmlformats.org/drawingml/2006/picture">
+                <pic:pic xmlns:pic="http://schemas.openxmlformats.org/drawingml/2006/picture">
+                  <pic:nvPicPr>
+                    <pic:cNvPr id="1" name=""/>
+                    <pic:cNvPicPr/>
+                  </pic:nvPicPr>
+                  <pic:blipFill>
+                    <a:blip r:embed="rId16">
+                      <a:extLst>
+                        <a:ext uri="{28A0092B-C50C-407E-A947-70E740481C1C}">
+                          <a14:useLocalDpi xmlns:a14="http://schemas.microsoft.com/office/drawing/2010/main" val="0"/>
+                        </a:ext>
+                      </a:extLst>
+                    </a:blip>
+                    <a:stretch>
+                      <a:fillRect/>
+                    </a:stretch>
+                  </pic:blipFill>
+                  <pic:spPr>
+                    <a:xfrm>
+                      <a:off x="0" y="0"/>
+                      <a:ext cx="5727700" cy="811530"/>
+                    </a:xfrm>
+                    <a:prstGeom prst="rect">
+                      <a:avLst/>
+                    </a:prstGeom>
+                  </pic:spPr>
+                </pic:pic>
+              </a:graphicData>
+            </a:graphic>
+            <wp14:sizeRelH relativeFrom="page">
+              <wp14:pctWidth>0</wp14:pctWidth>
+            </wp14:sizeRelH>
+            <wp14:sizeRelV relativeFrom="page">
+              <wp14:pctHeight>0</wp14:pctHeight>
+            </wp14:sizeRelV>
+          </wp:anchor>
+        </w:drawing>
+      </w:r>
+      <w:r>
+        <w:t>This command proved extreme</w:t>
+      </w:r>
+      <w:r>
+        <w:t xml:space="preserve">ly slow, with the computer running for several hours without any values found. Considering the possibility that maybe Crunch is slowing down Hashcat, the size of creating a text file with all possibilities was considered, until it </w:t>
+      </w:r>
+      <w:r>
+        <w:t xml:space="preserve">became apparent </w:t>
+      </w:r>
+      <w:r>
+        <w:t>how big the file would be. Twenty-Five terabytes</w:t>
+      </w:r>
+      <w:r>
+        <w:t xml:space="preserve"> </w:t>
+      </w:r>
+      <w:proofErr w:type="gramStart"/>
+      <w:r>
+        <w:t>was</w:t>
+      </w:r>
+      <w:proofErr w:type="gramEnd"/>
+      <w:r>
+        <w:t xml:space="preserve"> the predicted file size</w:t>
+      </w:r>
+      <w:r>
+        <w:t xml:space="preserve">, which is not </w:t>
+      </w:r>
+      <w:r>
+        <w:t xml:space="preserve">a </w:t>
+      </w:r>
+      <w:r>
+        <w:t>logical</w:t>
+      </w:r>
+      <w:r>
+        <w:t xml:space="preserve"> direction </w:t>
+      </w:r>
+      <w:r>
+        <w:t xml:space="preserve"> considering the time and space</w:t>
+      </w:r>
+      <w:r>
+        <w:t xml:space="preserve"> available on the computer.</w:t>
+      </w:r>
+      <w:r>
+        <w:t xml:space="preserve"> </w:t>
+      </w:r>
+    </w:p>
+    <w:p>
+      <w:r>
+        <w:t>Another method is Hashcat’s built in mask attack</w:t>
+      </w:r>
+      <w:r>
+        <w:t>(Hashcat.net, 2019)</w:t>
+      </w:r>
+      <w:r>
+        <w:t>,</w:t>
+      </w:r>
+      <w:r>
+        <w:t xml:space="preserve"> which is similar to using Crunch, but as the tool is built in, it should perform much faster</w:t>
+      </w:r>
+      <w:r>
+        <w:t xml:space="preserve"> than the previous attempt</w:t>
+      </w:r>
+      <w:r>
+        <w:t>.</w:t>
+      </w:r>
+      <w:r>
+        <w:t xml:space="preserve"> </w:t>
+      </w:r>
+      <w:r>
+        <w:t>This</w:t>
+      </w:r>
+      <w:r>
+        <w:t xml:space="preserve"> attack allows the user to specify which character set should be applied, and how long the password is.</w:t>
+      </w:r>
+    </w:p>
+    <w:p>
+      <w:pPr>
+        <w:rPr>
+          <w:b/>
+        </w:rPr>
+      </w:pPr>
+      <w:r>
+        <w:rPr>
+          <w:b/>
+        </w:rPr>
+        <w:t>$</w:t>
+      </w:r>
+      <w:proofErr w:type="spellStart"/>
+      <w:r>
+        <w:rPr>
+          <w:b/>
+        </w:rPr>
+        <w:t>hashcat</w:t>
+      </w:r>
+      <w:proofErr w:type="spellEnd"/>
+      <w:r>
+        <w:rPr>
+          <w:b/>
+        </w:rPr>
+        <w:t xml:space="preserve"> -m 1</w:t>
+      </w:r>
+      <w:r>
+        <w:rPr>
+          <w:b/>
+        </w:rPr>
+        <w:t>2</w:t>
+      </w:r>
+      <w:r>
+        <w:rPr>
+          <w:b/>
+        </w:rPr>
+        <w:t>0 -a 3 -1 ?</w:t>
+      </w:r>
+      <w:proofErr w:type="spellStart"/>
+      <w:r>
+        <w:rPr>
+          <w:b/>
+        </w:rPr>
+        <w:t>l?u?d</w:t>
+      </w:r>
+      <w:proofErr w:type="spellEnd"/>
+      <w:r>
+        <w:rPr>
+          <w:b/>
+        </w:rPr>
+        <w:t xml:space="preserve"> hashes.txt ?1?1?1?1?1?1?1</w:t>
+      </w:r>
+      <w:r>
+        <w:rPr>
+          <w:b/>
+        </w:rPr>
+        <w:t xml:space="preserve"> </w:t>
+      </w:r>
+      <w:r>
+        <w:rPr>
+          <w:b/>
+        </w:rPr>
+        <w:t>-w 3 -O</w:t>
+      </w:r>
+    </w:p>
+    <w:p>
+      <w:r>
+        <w:t xml:space="preserve">As this is </w:t>
+      </w:r>
+      <w:proofErr w:type="gramStart"/>
+      <w:r>
+        <w:t>a</w:t>
+      </w:r>
+      <w:proofErr w:type="gramEnd"/>
+      <w:r>
+        <w:t xml:space="preserve"> intensive process, another computer was used to speed the process up, taking advantage of the GPU (Graphics Processing Unit) which </w:t>
+      </w:r>
+      <w:r>
+        <w:t xml:space="preserve">reduced the time significantly (12hours and 23mins down to 35 mins). </w:t>
+      </w:r>
+    </w:p>
+    <w:p>
+      <w:r>
+        <w:rPr>
+          <w:noProof/>
+        </w:rPr>
+        <w:drawing>
+          <wp:anchor distT="0" distB="0" distL="114300" distR="114300" simplePos="0" relativeHeight="251673600" behindDoc="1" locked="0" layoutInCell="1" allowOverlap="1" wp14:anchorId="29999B5A" wp14:editId="50A22EAE">
+            <wp:simplePos x="0" y="0"/>
+            <wp:positionH relativeFrom="column">
+              <wp:posOffset>0</wp:posOffset>
+            </wp:positionH>
+            <wp:positionV relativeFrom="paragraph">
+              <wp:posOffset>469900</wp:posOffset>
+            </wp:positionV>
+            <wp:extent cx="5727700" cy="2482850"/>
+            <wp:effectExtent l="0" t="0" r="0" b="6350"/>
+            <wp:wrapTight wrapText="bothSides">
+              <wp:wrapPolygon edited="0">
+                <wp:start x="0" y="0"/>
+                <wp:lineTo x="0" y="21545"/>
+                <wp:lineTo x="21552" y="21545"/>
+                <wp:lineTo x="21552" y="0"/>
+                <wp:lineTo x="0" y="0"/>
+              </wp:wrapPolygon>
+            </wp:wrapTight>
+            <wp:docPr id="11" name="Picture 11"/>
+            <wp:cNvGraphicFramePr>
+              <a:graphicFrameLocks xmlns:a="http://schemas.openxmlformats.org/drawingml/2006/main" noChangeAspect="1"/>
+            </wp:cNvGraphicFramePr>
+            <a:graphic xmlns:a="http://schemas.openxmlformats.org/drawingml/2006/main">
+              <a:graphicData uri="http://schemas.openxmlformats.org/drawingml/2006/picture">
+                <pic:pic xmlns:pic="http://schemas.openxmlformats.org/drawingml/2006/picture">
+                  <pic:nvPicPr>
+                    <pic:cNvPr id="11" name="screenshot.png"/>
+                    <pic:cNvPicPr/>
+                  </pic:nvPicPr>
+                  <pic:blipFill>
+                    <a:blip r:embed="rId17">
+                      <a:extLst>
+                        <a:ext uri="{28A0092B-C50C-407E-A947-70E740481C1C}">
+                          <a14:useLocalDpi xmlns:a14="http://schemas.microsoft.com/office/drawing/2010/main" val="0"/>
+                        </a:ext>
+                      </a:extLst>
+                    </a:blip>
+                    <a:stretch>
+                      <a:fillRect/>
+                    </a:stretch>
+                  </pic:blipFill>
+                  <pic:spPr>
+                    <a:xfrm>
+                      <a:off x="0" y="0"/>
+                      <a:ext cx="5727700" cy="2482850"/>
+                    </a:xfrm>
+                    <a:prstGeom prst="rect">
+                      <a:avLst/>
+                    </a:prstGeom>
+                  </pic:spPr>
+                </pic:pic>
+              </a:graphicData>
+            </a:graphic>
+            <wp14:sizeRelH relativeFrom="page">
+              <wp14:pctWidth>0</wp14:pctWidth>
+            </wp14:sizeRelH>
+            <wp14:sizeRelV relativeFrom="page">
+              <wp14:pctHeight>0</wp14:pctHeight>
+            </wp14:sizeRelV>
+          </wp:anchor>
+        </w:drawing>
+      </w:r>
+      <w:r>
+        <w:t>After running this command, the program quickly produced the remaining passwords by trying every conceivable possibility within the constraints used.</w:t>
+      </w:r>
+    </w:p>
+    <w:p/>
+    <w:p/>
+    <w:p/>
+    <w:p/>
+    <w:p/>
+    <w:p/>
+    <w:p>
+      <w:r>
+        <w:lastRenderedPageBreak/>
+        <w:t xml:space="preserve">The entire list of passwords </w:t>
+      </w:r>
+      <w:proofErr w:type="gramStart"/>
+      <w:r>
+        <w:t>are</w:t>
+      </w:r>
+      <w:proofErr w:type="gramEnd"/>
+      <w:r>
+        <w:t>:</w:t>
+      </w:r>
+    </w:p>
+    <w:tbl>
+      <w:tblPr>
+        <w:tblStyle w:val="GridTable4-Accent1"/>
+        <w:tblpPr w:leftFromText="180" w:rightFromText="180" w:vertAnchor="text" w:horzAnchor="margin" w:tblpY="35"/>
+        <w:tblW w:w="9209" w:type="dxa"/>
+        <w:tblLook w:val="04A0" w:firstRow="1" w:lastRow="0" w:firstColumn="1" w:lastColumn="0" w:noHBand="0" w:noVBand="1"/>
+      </w:tblPr>
+      <w:tblGrid>
+        <w:gridCol w:w="663"/>
+        <w:gridCol w:w="1127"/>
+        <w:gridCol w:w="2852"/>
+        <w:gridCol w:w="792"/>
+        <w:gridCol w:w="2683"/>
+        <w:gridCol w:w="1092"/>
+      </w:tblGrid>
+      <w:tr>
+        <w:trPr>
+          <w:cnfStyle w:val="100000000000" w:firstRow="1" w:lastRow="0" w:firstColumn="0" w:lastColumn="0" w:oddVBand="0" w:evenVBand="0" w:oddHBand="0" w:evenHBand="0" w:firstRowFirstColumn="0" w:firstRowLastColumn="0" w:lastRowFirstColumn="0" w:lastRowLastColumn="0"/>
+        </w:trPr>
+        <w:tc>
+          <w:tcPr>
+            <w:cnfStyle w:val="001000000000" w:firstRow="0" w:lastRow="0" w:firstColumn="1" w:lastColumn="0" w:oddVBand="0" w:evenVBand="0" w:oddHBand="0" w:evenHBand="0" w:firstRowFirstColumn="0" w:firstRowLastColumn="0" w:lastRowFirstColumn="0" w:lastRowLastColumn="0"/>
+            <w:tcW w:w="653" w:type="dxa"/>
+          </w:tcPr>
+          <w:p>
+            <w:pPr>
+              <w:jc w:val="center"/>
+            </w:pPr>
+            <w:r>
+              <w:t>Date</w:t>
+            </w:r>
+          </w:p>
+        </w:tc>
+        <w:tc>
+          <w:tcPr>
+            <w:tcW w:w="1108" w:type="dxa"/>
+          </w:tcPr>
+          <w:p>
+            <w:pPr>
+              <w:jc w:val="center"/>
+              <w:cnfStyle w:val="100000000000" w:firstRow="1" w:lastRow="0" w:firstColumn="0" w:lastColumn="0" w:oddVBand="0" w:evenVBand="0" w:oddHBand="0" w:evenHBand="0" w:firstRowFirstColumn="0" w:firstRowLastColumn="0" w:lastRowFirstColumn="0" w:lastRowLastColumn="0"/>
+            </w:pPr>
+            <w:r>
+              <w:t>Username</w:t>
+            </w:r>
+          </w:p>
+        </w:tc>
+        <w:tc>
+          <w:tcPr>
+            <w:tcW w:w="2796" w:type="dxa"/>
+          </w:tcPr>
+          <w:p>
+            <w:pPr>
+              <w:jc w:val="center"/>
+              <w:cnfStyle w:val="100000000000" w:firstRow="1" w:lastRow="0" w:firstColumn="0" w:lastColumn="0" w:oddVBand="0" w:evenVBand="0" w:oddHBand="0" w:evenHBand="0" w:firstRowFirstColumn="0" w:firstRowLastColumn="0" w:lastRowFirstColumn="0" w:lastRowLastColumn="0"/>
+            </w:pPr>
+            <w:r>
+              <w:t>Hash  (Sha1)</w:t>
+            </w:r>
+          </w:p>
+        </w:tc>
+        <w:tc>
+          <w:tcPr>
+            <w:tcW w:w="780" w:type="dxa"/>
+          </w:tcPr>
+          <w:p>
+            <w:pPr>
+              <w:jc w:val="center"/>
+              <w:cnfStyle w:val="100000000000" w:firstRow="1" w:lastRow="0" w:firstColumn="0" w:lastColumn="0" w:oddVBand="0" w:evenVBand="0" w:oddHBand="0" w:evenHBand="0" w:firstRowFirstColumn="0" w:firstRowLastColumn="0" w:lastRowFirstColumn="0" w:lastRowLastColumn="0"/>
+            </w:pPr>
+            <w:r>
+              <w:t>Role</w:t>
+            </w:r>
+          </w:p>
+        </w:tc>
+        <w:tc>
+          <w:tcPr>
+            <w:tcW w:w="2630" w:type="dxa"/>
+          </w:tcPr>
+          <w:p>
+            <w:pPr>
+              <w:jc w:val="center"/>
+              <w:cnfStyle w:val="100000000000" w:firstRow="1" w:lastRow="0" w:firstColumn="0" w:lastColumn="0" w:oddVBand="0" w:evenVBand="0" w:oddHBand="0" w:evenHBand="0" w:firstRowFirstColumn="0" w:firstRowLastColumn="0" w:lastRowFirstColumn="0" w:lastRowLastColumn="0"/>
+            </w:pPr>
+            <w:r>
+              <w:t>Salt</w:t>
+            </w:r>
+          </w:p>
+        </w:tc>
+        <w:tc>
+          <w:tcPr>
+            <w:tcW w:w="1242" w:type="dxa"/>
+          </w:tcPr>
+          <w:p>
+            <w:pPr>
+              <w:jc w:val="center"/>
+              <w:cnfStyle w:val="100000000000" w:firstRow="1" w:lastRow="0" w:firstColumn="0" w:lastColumn="0" w:oddVBand="0" w:evenVBand="0" w:oddHBand="0" w:evenHBand="0" w:firstRowFirstColumn="0" w:firstRowLastColumn="0" w:lastRowFirstColumn="0" w:lastRowLastColumn="0"/>
+            </w:pPr>
+            <w:r>
+              <w:t>Password</w:t>
+            </w:r>
+          </w:p>
+        </w:tc>
+      </w:tr>
+      <w:tr>
+        <w:trPr>
+          <w:cnfStyle w:val="000000100000" w:firstRow="0" w:lastRow="0" w:firstColumn="0" w:lastColumn="0" w:oddVBand="0" w:evenVBand="0" w:oddHBand="1" w:evenHBand="0" w:firstRowFirstColumn="0" w:firstRowLastColumn="0" w:lastRowFirstColumn="0" w:lastRowLastColumn="0"/>
+        </w:trPr>
+        <w:tc>
+          <w:tcPr>
+            <w:cnfStyle w:val="001000000000" w:firstRow="0" w:lastRow="0" w:firstColumn="1" w:lastColumn="0" w:oddVBand="0" w:evenVBand="0" w:oddHBand="0" w:evenHBand="0" w:firstRowFirstColumn="0" w:firstRowLastColumn="0" w:lastRowFirstColumn="0" w:lastRowLastColumn="0"/>
+            <w:tcW w:w="653" w:type="dxa"/>
+          </w:tcPr>
+          <w:p>
+            <w:pPr>
+              <w:jc w:val="center"/>
+            </w:pPr>
+            <w:r>
+              <w:t>2009</w:t>
+            </w:r>
+          </w:p>
+        </w:tc>
+        <w:tc>
+          <w:tcPr>
+            <w:tcW w:w="1108" w:type="dxa"/>
+          </w:tcPr>
+          <w:p>
+            <w:pPr>
+              <w:cnfStyle w:val="000000100000" w:firstRow="0" w:lastRow="0" w:firstColumn="0" w:lastColumn="0" w:oddVBand="0" w:evenVBand="0" w:oddHBand="1" w:evenHBand="0" w:firstRowFirstColumn="0" w:firstRowLastColumn="0" w:lastRowFirstColumn="0" w:lastRowLastColumn="0"/>
+            </w:pPr>
+            <w:r>
+              <w:t>Sparky</w:t>
+            </w:r>
+          </w:p>
+        </w:tc>
+        <w:tc>
+          <w:tcPr>
+            <w:tcW w:w="2796" w:type="dxa"/>
+          </w:tcPr>
+          <w:p>
+            <w:pPr>
+              <w:cnfStyle w:val="000000100000" w:firstRow="0" w:lastRow="0" w:firstColumn="0" w:lastColumn="0" w:oddVBand="0" w:evenVBand="0" w:oddHBand="1" w:evenHBand="0" w:firstRowFirstColumn="0" w:firstRowLastColumn="0" w:lastRowFirstColumn="0" w:lastRowLastColumn="0"/>
+            </w:pPr>
+            <w:r>
+              <w:t>2834da08d58330d8dafbb2ac 1c0f85f6b3b135ef</w:t>
+            </w:r>
+          </w:p>
+        </w:tc>
+        <w:tc>
+          <w:tcPr>
+            <w:tcW w:w="780" w:type="dxa"/>
+          </w:tcPr>
+          <w:p>
+            <w:pPr>
+              <w:cnfStyle w:val="000000100000" w:firstRow="0" w:lastRow="0" w:firstColumn="0" w:lastColumn="0" w:oddVBand="0" w:evenVBand="0" w:oddHBand="1" w:evenHBand="0" w:firstRowFirstColumn="0" w:firstRowLastColumn="0" w:lastRowFirstColumn="0" w:lastRowLastColumn="0"/>
+            </w:pPr>
+            <w:r>
+              <w:t>Admin</w:t>
+            </w:r>
+          </w:p>
+        </w:tc>
+        <w:tc>
+          <w:tcPr>
+            <w:tcW w:w="2630" w:type="dxa"/>
+          </w:tcPr>
+          <w:p>
+            <w:pPr>
+              <w:jc w:val="center"/>
+              <w:cnfStyle w:val="000000100000" w:firstRow="0" w:lastRow="0" w:firstColumn="0" w:lastColumn="0" w:oddVBand="0" w:evenVBand="0" w:oddHBand="1" w:evenHBand="0" w:firstRowFirstColumn="0" w:firstRowLastColumn="0" w:lastRowFirstColumn="0" w:lastRowLastColumn="0"/>
+            </w:pPr>
+            <w:r>
+              <w:t>www.exploringsecurity.com</w:t>
+            </w:r>
+          </w:p>
+        </w:tc>
+        <w:tc>
+          <w:tcPr>
+            <w:tcW w:w="1242" w:type="dxa"/>
+          </w:tcPr>
+          <w:p>
+            <w:pPr>
+              <w:jc w:val="center"/>
+              <w:cnfStyle w:val="000000100000" w:firstRow="0" w:lastRow="0" w:firstColumn="0" w:lastColumn="0" w:oddVBand="0" w:evenVBand="0" w:oddHBand="1" w:evenHBand="0" w:firstRowFirstColumn="0" w:firstRowLastColumn="0" w:lastRowFirstColumn="0" w:lastRowLastColumn="0"/>
+            </w:pPr>
+            <w:r>
+              <w:t>Admin09</w:t>
+            </w:r>
+          </w:p>
+        </w:tc>
+      </w:tr>
+      <w:tr>
+        <w:tc>
+          <w:tcPr>
+            <w:cnfStyle w:val="001000000000" w:firstRow="0" w:lastRow="0" w:firstColumn="1" w:lastColumn="0" w:oddVBand="0" w:evenVBand="0" w:oddHBand="0" w:evenHBand="0" w:firstRowFirstColumn="0" w:firstRowLastColumn="0" w:lastRowFirstColumn="0" w:lastRowLastColumn="0"/>
+            <w:tcW w:w="653" w:type="dxa"/>
+          </w:tcPr>
+          <w:p>
+            <w:pPr>
+              <w:jc w:val="center"/>
+            </w:pPr>
+            <w:r>
+              <w:t>2010</w:t>
+            </w:r>
+          </w:p>
+        </w:tc>
+        <w:tc>
+          <w:tcPr>
+            <w:tcW w:w="1108" w:type="dxa"/>
+          </w:tcPr>
+          <w:p>
+            <w:pPr>
+              <w:cnfStyle w:val="000000000000" w:firstRow="0" w:lastRow="0" w:firstColumn="0" w:lastColumn="0" w:oddVBand="0" w:evenVBand="0" w:oddHBand="0" w:evenHBand="0" w:firstRowFirstColumn="0" w:firstRowLastColumn="0" w:lastRowFirstColumn="0" w:lastRowLastColumn="0"/>
+            </w:pPr>
+            <w:r>
+              <w:t>Mark123</w:t>
+            </w:r>
+          </w:p>
+        </w:tc>
+        <w:tc>
+          <w:tcPr>
+            <w:tcW w:w="2796" w:type="dxa"/>
+          </w:tcPr>
+          <w:p>
+            <w:pPr>
+              <w:cnfStyle w:val="000000000000" w:firstRow="0" w:lastRow="0" w:firstColumn="0" w:lastColumn="0" w:oddVBand="0" w:evenVBand="0" w:oddHBand="0" w:evenHBand="0" w:firstRowFirstColumn="0" w:firstRowLastColumn="0" w:lastRowFirstColumn="0" w:lastRowLastColumn="0"/>
+            </w:pPr>
+            <w:r>
+              <w:t>92e54f10103a3c511853c709 8c04141f114719c1</w:t>
+            </w:r>
+          </w:p>
+        </w:tc>
+        <w:tc>
+          <w:tcPr>
+            <w:tcW w:w="780" w:type="dxa"/>
+          </w:tcPr>
+          <w:p>
+            <w:pPr>
+              <w:cnfStyle w:val="000000000000" w:firstRow="0" w:lastRow="0" w:firstColumn="0" w:lastColumn="0" w:oddVBand="0" w:evenVBand="0" w:oddHBand="0" w:evenHBand="0" w:firstRowFirstColumn="0" w:firstRowLastColumn="0" w:lastRowFirstColumn="0" w:lastRowLastColumn="0"/>
+            </w:pPr>
+            <w:r>
+              <w:t>User</w:t>
+            </w:r>
+          </w:p>
+        </w:tc>
+        <w:tc>
+          <w:tcPr>
+            <w:tcW w:w="2630" w:type="dxa"/>
+          </w:tcPr>
+          <w:p>
+            <w:pPr>
+              <w:jc w:val="center"/>
+              <w:cnfStyle w:val="000000000000" w:firstRow="0" w:lastRow="0" w:firstColumn="0" w:lastColumn="0" w:oddVBand="0" w:evenVBand="0" w:oddHBand="0" w:evenHBand="0" w:firstRowFirstColumn="0" w:firstRowLastColumn="0" w:lastRowFirstColumn="0" w:lastRowLastColumn="0"/>
+            </w:pPr>
+            <w:r>
+              <w:t>www.exploringsecurity.com</w:t>
+            </w:r>
+          </w:p>
+        </w:tc>
+        <w:tc>
+          <w:tcPr>
+            <w:tcW w:w="1242" w:type="dxa"/>
+          </w:tcPr>
+          <w:p>
+            <w:pPr>
+              <w:jc w:val="center"/>
+              <w:cnfStyle w:val="000000000000" w:firstRow="0" w:lastRow="0" w:firstColumn="0" w:lastColumn="0" w:oddVBand="0" w:evenVBand="0" w:oddHBand="0" w:evenHBand="0" w:firstRowFirstColumn="0" w:firstRowLastColumn="0" w:lastRowFirstColumn="0" w:lastRowLastColumn="0"/>
+            </w:pPr>
+            <w:r>
+              <w:t>Mark123</w:t>
+            </w:r>
+          </w:p>
+        </w:tc>
+      </w:tr>
+      <w:tr>
+        <w:trPr>
+          <w:cnfStyle w:val="000000100000" w:firstRow="0" w:lastRow="0" w:firstColumn="0" w:lastColumn="0" w:oddVBand="0" w:evenVBand="0" w:oddHBand="1" w:evenHBand="0" w:firstRowFirstColumn="0" w:firstRowLastColumn="0" w:lastRowFirstColumn="0" w:lastRowLastColumn="0"/>
+        </w:trPr>
+        <w:tc>
+          <w:tcPr>
+            <w:cnfStyle w:val="001000000000" w:firstRow="0" w:lastRow="0" w:firstColumn="1" w:lastColumn="0" w:oddVBand="0" w:evenVBand="0" w:oddHBand="0" w:evenHBand="0" w:firstRowFirstColumn="0" w:firstRowLastColumn="0" w:lastRowFirstColumn="0" w:lastRowLastColumn="0"/>
+            <w:tcW w:w="653" w:type="dxa"/>
+          </w:tcPr>
+          <w:p>
+            <w:pPr>
+              <w:jc w:val="center"/>
+            </w:pPr>
+            <w:r>
+              <w:t>2009</w:t>
+            </w:r>
+          </w:p>
+        </w:tc>
+        <w:tc>
+          <w:tcPr>
+            <w:tcW w:w="1108" w:type="dxa"/>
+          </w:tcPr>
+          <w:p>
+            <w:pPr>
+              <w:cnfStyle w:val="000000100000" w:firstRow="0" w:lastRow="0" w:firstColumn="0" w:lastColumn="0" w:oddVBand="0" w:evenVBand="0" w:oddHBand="1" w:evenHBand="0" w:firstRowFirstColumn="0" w:firstRowLastColumn="0" w:lastRowFirstColumn="0" w:lastRowLastColumn="0"/>
+            </w:pPr>
+            <w:r>
+              <w:t>superman</w:t>
+            </w:r>
+          </w:p>
+        </w:tc>
+        <w:tc>
+          <w:tcPr>
+            <w:tcW w:w="2796" w:type="dxa"/>
+          </w:tcPr>
+          <w:p>
+            <w:pPr>
+              <w:cnfStyle w:val="000000100000" w:firstRow="0" w:lastRow="0" w:firstColumn="0" w:lastColumn="0" w:oddVBand="0" w:evenVBand="0" w:oddHBand="1" w:evenHBand="0" w:firstRowFirstColumn="0" w:firstRowLastColumn="0" w:lastRowFirstColumn="0" w:lastRowLastColumn="0"/>
+            </w:pPr>
+            <w:r>
+              <w:t>437fbc6892b38db6ac5bdbe2 eab3f7bc924527d9</w:t>
+            </w:r>
+          </w:p>
+        </w:tc>
+        <w:tc>
+          <w:tcPr>
+            <w:tcW w:w="780" w:type="dxa"/>
+          </w:tcPr>
+          <w:p>
+            <w:pPr>
+              <w:cnfStyle w:val="000000100000" w:firstRow="0" w:lastRow="0" w:firstColumn="0" w:lastColumn="0" w:oddVBand="0" w:evenVBand="0" w:oddHBand="1" w:evenHBand="0" w:firstRowFirstColumn="0" w:firstRowLastColumn="0" w:lastRowFirstColumn="0" w:lastRowLastColumn="0"/>
+            </w:pPr>
+            <w:r>
+              <w:t>User</w:t>
+            </w:r>
+          </w:p>
+        </w:tc>
+        <w:tc>
+          <w:tcPr>
+            <w:tcW w:w="2630" w:type="dxa"/>
+          </w:tcPr>
+          <w:p>
+            <w:pPr>
+              <w:jc w:val="center"/>
+              <w:cnfStyle w:val="000000100000" w:firstRow="0" w:lastRow="0" w:firstColumn="0" w:lastColumn="0" w:oddVBand="0" w:evenVBand="0" w:oddHBand="1" w:evenHBand="0" w:firstRowFirstColumn="0" w:firstRowLastColumn="0" w:lastRowFirstColumn="0" w:lastRowLastColumn="0"/>
+            </w:pPr>
+            <w:r>
+              <w:t>www.exploringsecurity.com</w:t>
+            </w:r>
+          </w:p>
+        </w:tc>
+        <w:tc>
+          <w:tcPr>
+            <w:tcW w:w="1242" w:type="dxa"/>
+          </w:tcPr>
+          <w:p>
+            <w:pPr>
+              <w:jc w:val="center"/>
+              <w:cnfStyle w:val="000000100000" w:firstRow="0" w:lastRow="0" w:firstColumn="0" w:lastColumn="0" w:oddVBand="0" w:evenVBand="0" w:oddHBand="1" w:evenHBand="0" w:firstRowFirstColumn="0" w:firstRowLastColumn="0" w:lastRowFirstColumn="0" w:lastRowLastColumn="0"/>
+            </w:pPr>
+            <w:r>
+              <w:t>qwerty</w:t>
+            </w:r>
+          </w:p>
+        </w:tc>
+      </w:tr>
+      <w:tr>
+        <w:tc>
+          <w:tcPr>
+            <w:cnfStyle w:val="001000000000" w:firstRow="0" w:lastRow="0" w:firstColumn="1" w:lastColumn="0" w:oddVBand="0" w:evenVBand="0" w:oddHBand="0" w:evenHBand="0" w:firstRowFirstColumn="0" w:firstRowLastColumn="0" w:lastRowFirstColumn="0" w:lastRowLastColumn="0"/>
+            <w:tcW w:w="653" w:type="dxa"/>
+          </w:tcPr>
+          <w:p>
+            <w:pPr>
+              <w:jc w:val="center"/>
+            </w:pPr>
+            <w:r>
+              <w:t>2010</w:t>
+            </w:r>
+          </w:p>
+        </w:tc>
+        <w:tc>
+          <w:tcPr>
+            <w:tcW w:w="1108" w:type="dxa"/>
+          </w:tcPr>
+          <w:p>
+            <w:pPr>
+              <w:cnfStyle w:val="000000000000" w:firstRow="0" w:lastRow="0" w:firstColumn="0" w:lastColumn="0" w:oddVBand="0" w:evenVBand="0" w:oddHBand="0" w:evenHBand="0" w:firstRowFirstColumn="0" w:firstRowLastColumn="0" w:lastRowFirstColumn="0" w:lastRowLastColumn="0"/>
+            </w:pPr>
+            <w:r>
+              <w:t>security</w:t>
+            </w:r>
+          </w:p>
+        </w:tc>
+        <w:tc>
+          <w:tcPr>
+            <w:tcW w:w="2796" w:type="dxa"/>
+          </w:tcPr>
+          <w:p>
+            <w:pPr>
+              <w:cnfStyle w:val="000000000000" w:firstRow="0" w:lastRow="0" w:firstColumn="0" w:lastColumn="0" w:oddVBand="0" w:evenVBand="0" w:oddHBand="0" w:evenHBand="0" w:firstRowFirstColumn="0" w:firstRowLastColumn="0" w:lastRowFirstColumn="0" w:lastRowLastColumn="0"/>
+            </w:pPr>
+            <w:r>
+              <w:t>fafa4483874ec051989d53e1 e432ba3a6c6b9143</w:t>
+            </w:r>
+          </w:p>
+        </w:tc>
+        <w:tc>
+          <w:tcPr>
+            <w:tcW w:w="780" w:type="dxa"/>
+          </w:tcPr>
+          <w:p>
+            <w:pPr>
+              <w:cnfStyle w:val="000000000000" w:firstRow="0" w:lastRow="0" w:firstColumn="0" w:lastColumn="0" w:oddVBand="0" w:evenVBand="0" w:oddHBand="0" w:evenHBand="0" w:firstRowFirstColumn="0" w:firstRowLastColumn="0" w:lastRowFirstColumn="0" w:lastRowLastColumn="0"/>
+            </w:pPr>
+            <w:r>
+              <w:t>User</w:t>
+            </w:r>
+          </w:p>
+        </w:tc>
+        <w:tc>
+          <w:tcPr>
+            <w:tcW w:w="2630" w:type="dxa"/>
+          </w:tcPr>
+          <w:p>
+            <w:pPr>
+              <w:jc w:val="center"/>
+              <w:cnfStyle w:val="000000000000" w:firstRow="0" w:lastRow="0" w:firstColumn="0" w:lastColumn="0" w:oddVBand="0" w:evenVBand="0" w:oddHBand="0" w:evenHBand="0" w:firstRowFirstColumn="0" w:firstRowLastColumn="0" w:lastRowFirstColumn="0" w:lastRowLastColumn="0"/>
+            </w:pPr>
+            <w:r>
+              <w:t>www.exploringsecurity.com</w:t>
+            </w:r>
+          </w:p>
+        </w:tc>
+        <w:tc>
+          <w:tcPr>
+            <w:tcW w:w="1242" w:type="dxa"/>
+          </w:tcPr>
+          <w:p>
+            <w:pPr>
+              <w:jc w:val="center"/>
+              <w:cnfStyle w:val="000000000000" w:firstRow="0" w:lastRow="0" w:firstColumn="0" w:lastColumn="0" w:oddVBand="0" w:evenVBand="0" w:oddHBand="0" w:evenHBand="0" w:firstRowFirstColumn="0" w:firstRowLastColumn="0" w:lastRowFirstColumn="0" w:lastRowLastColumn="0"/>
+            </w:pPr>
+            <w:r>
+              <w:t>121298</w:t>
+            </w:r>
+          </w:p>
+        </w:tc>
+      </w:tr>
+      <w:tr>
+        <w:trPr>
+          <w:cnfStyle w:val="000000100000" w:firstRow="0" w:lastRow="0" w:firstColumn="0" w:lastColumn="0" w:oddVBand="0" w:evenVBand="0" w:oddHBand="1" w:evenHBand="0" w:firstRowFirstColumn="0" w:firstRowLastColumn="0" w:lastRowFirstColumn="0" w:lastRowLastColumn="0"/>
+        </w:trPr>
+        <w:tc>
+          <w:tcPr>
+            <w:cnfStyle w:val="001000000000" w:firstRow="0" w:lastRow="0" w:firstColumn="1" w:lastColumn="0" w:oddVBand="0" w:evenVBand="0" w:oddHBand="0" w:evenHBand="0" w:firstRowFirstColumn="0" w:firstRowLastColumn="0" w:lastRowFirstColumn="0" w:lastRowLastColumn="0"/>
+            <w:tcW w:w="653" w:type="dxa"/>
+          </w:tcPr>
+          <w:p>
+            <w:pPr>
+              <w:jc w:val="center"/>
+            </w:pPr>
+            <w:r>
+              <w:t>2009</w:t>
+            </w:r>
+          </w:p>
+        </w:tc>
+        <w:tc>
+          <w:tcPr>
+            <w:tcW w:w="1108" w:type="dxa"/>
+          </w:tcPr>
+          <w:p>
+            <w:pPr>
+              <w:cnfStyle w:val="000000100000" w:firstRow="0" w:lastRow="0" w:firstColumn="0" w:lastColumn="0" w:oddVBand="0" w:evenVBand="0" w:oddHBand="1" w:evenHBand="0" w:firstRowFirstColumn="0" w:firstRowLastColumn="0" w:lastRowFirstColumn="0" w:lastRowLastColumn="0"/>
+            </w:pPr>
+            <w:proofErr w:type="spellStart"/>
+            <w:r>
+              <w:t>Tomtom</w:t>
+            </w:r>
+            <w:proofErr w:type="spellEnd"/>
+          </w:p>
+        </w:tc>
+        <w:tc>
+          <w:tcPr>
+            <w:tcW w:w="2796" w:type="dxa"/>
+          </w:tcPr>
+          <w:p>
+            <w:pPr>
+              <w:cnfStyle w:val="000000100000" w:firstRow="0" w:lastRow="0" w:firstColumn="0" w:lastColumn="0" w:oddVBand="0" w:evenVBand="0" w:oddHBand="1" w:evenHBand="0" w:firstRowFirstColumn="0" w:firstRowLastColumn="0" w:lastRowFirstColumn="0" w:lastRowLastColumn="0"/>
+            </w:pPr>
+            <w:r>
+              <w:t>06f6fe0f73c6e197ee43eff4e5 f7d10fb9e438b2</w:t>
+            </w:r>
+          </w:p>
+        </w:tc>
+        <w:tc>
+          <w:tcPr>
+            <w:tcW w:w="780" w:type="dxa"/>
+          </w:tcPr>
+          <w:p>
+            <w:pPr>
+              <w:cnfStyle w:val="000000100000" w:firstRow="0" w:lastRow="0" w:firstColumn="0" w:lastColumn="0" w:oddVBand="0" w:evenVBand="0" w:oddHBand="1" w:evenHBand="0" w:firstRowFirstColumn="0" w:firstRowLastColumn="0" w:lastRowFirstColumn="0" w:lastRowLastColumn="0"/>
+            </w:pPr>
+            <w:r>
+              <w:t>User</w:t>
+            </w:r>
+          </w:p>
+        </w:tc>
+        <w:tc>
+          <w:tcPr>
+            <w:tcW w:w="2630" w:type="dxa"/>
+          </w:tcPr>
+          <w:p>
+            <w:pPr>
+              <w:jc w:val="center"/>
+              <w:cnfStyle w:val="000000100000" w:firstRow="0" w:lastRow="0" w:firstColumn="0" w:lastColumn="0" w:oddVBand="0" w:evenVBand="0" w:oddHBand="1" w:evenHBand="0" w:firstRowFirstColumn="0" w:firstRowLastColumn="0" w:lastRowFirstColumn="0" w:lastRowLastColumn="0"/>
+            </w:pPr>
+            <w:r>
+              <w:t>www.exploringsecurity.com</w:t>
+            </w:r>
+          </w:p>
+        </w:tc>
+        <w:tc>
+          <w:tcPr>
+            <w:tcW w:w="1242" w:type="dxa"/>
+          </w:tcPr>
+          <w:p>
+            <w:pPr>
+              <w:jc w:val="center"/>
+              <w:cnfStyle w:val="000000100000" w:firstRow="0" w:lastRow="0" w:firstColumn="0" w:lastColumn="0" w:oddVBand="0" w:evenVBand="0" w:oddHBand="1" w:evenHBand="0" w:firstRowFirstColumn="0" w:firstRowLastColumn="0" w:lastRowFirstColumn="0" w:lastRowLastColumn="0"/>
+            </w:pPr>
+            <w:r>
+              <w:t>54321</w:t>
+            </w:r>
+          </w:p>
+        </w:tc>
+      </w:tr>
+      <w:tr>
+        <w:tc>
+          <w:tcPr>
+            <w:cnfStyle w:val="001000000000" w:firstRow="0" w:lastRow="0" w:firstColumn="1" w:lastColumn="0" w:oddVBand="0" w:evenVBand="0" w:oddHBand="0" w:evenHBand="0" w:firstRowFirstColumn="0" w:firstRowLastColumn="0" w:lastRowFirstColumn="0" w:lastRowLastColumn="0"/>
+            <w:tcW w:w="653" w:type="dxa"/>
+          </w:tcPr>
+          <w:p>
+            <w:pPr>
+              <w:jc w:val="center"/>
+            </w:pPr>
+            <w:r>
+              <w:t>2010</w:t>
+            </w:r>
+          </w:p>
+        </w:tc>
+        <w:tc>
+          <w:tcPr>
+            <w:tcW w:w="1108" w:type="dxa"/>
+          </w:tcPr>
+          <w:p>
+            <w:pPr>
+              <w:cnfStyle w:val="000000000000" w:firstRow="0" w:lastRow="0" w:firstColumn="0" w:lastColumn="0" w:oddVBand="0" w:evenVBand="0" w:oddHBand="0" w:evenHBand="0" w:firstRowFirstColumn="0" w:firstRowLastColumn="0" w:lastRowFirstColumn="0" w:lastRowLastColumn="0"/>
+            </w:pPr>
+            <w:proofErr w:type="spellStart"/>
+            <w:r>
+              <w:t>JillC</w:t>
+            </w:r>
+            <w:proofErr w:type="spellEnd"/>
+          </w:p>
+        </w:tc>
+        <w:tc>
+          <w:tcPr>
+            <w:tcW w:w="2796" w:type="dxa"/>
+          </w:tcPr>
+          <w:p>
+            <w:pPr>
+              <w:cnfStyle w:val="000000000000" w:firstRow="0" w:lastRow="0" w:firstColumn="0" w:lastColumn="0" w:oddVBand="0" w:evenVBand="0" w:oddHBand="0" w:evenHBand="0" w:firstRowFirstColumn="0" w:firstRowLastColumn="0" w:lastRowFirstColumn="0" w:lastRowLastColumn="0"/>
+            </w:pPr>
+            <w:r>
+              <w:t>f44f3b09df53c1c11273def13 cacd8922a86d48c</w:t>
+            </w:r>
+          </w:p>
+        </w:tc>
+        <w:tc>
+          <w:tcPr>
+            <w:tcW w:w="780" w:type="dxa"/>
+          </w:tcPr>
+          <w:p>
+            <w:pPr>
+              <w:cnfStyle w:val="000000000000" w:firstRow="0" w:lastRow="0" w:firstColumn="0" w:lastColumn="0" w:oddVBand="0" w:evenVBand="0" w:oddHBand="0" w:evenHBand="0" w:firstRowFirstColumn="0" w:firstRowLastColumn="0" w:lastRowFirstColumn="0" w:lastRowLastColumn="0"/>
+            </w:pPr>
+            <w:r>
+              <w:t>User</w:t>
+            </w:r>
+          </w:p>
+        </w:tc>
+        <w:tc>
+          <w:tcPr>
+            <w:tcW w:w="2630" w:type="dxa"/>
+          </w:tcPr>
+          <w:p>
+            <w:pPr>
+              <w:jc w:val="center"/>
+              <w:cnfStyle w:val="000000000000" w:firstRow="0" w:lastRow="0" w:firstColumn="0" w:lastColumn="0" w:oddVBand="0" w:evenVBand="0" w:oddHBand="0" w:evenHBand="0" w:firstRowFirstColumn="0" w:firstRowLastColumn="0" w:lastRowFirstColumn="0" w:lastRowLastColumn="0"/>
+            </w:pPr>
+            <w:r>
+              <w:t>www.exploringsecurity.com</w:t>
+            </w:r>
+          </w:p>
+        </w:tc>
+        <w:tc>
+          <w:tcPr>
+            <w:tcW w:w="1242" w:type="dxa"/>
+          </w:tcPr>
+          <w:p>
+            <w:pPr>
+              <w:jc w:val="center"/>
+              <w:cnfStyle w:val="000000000000" w:firstRow="0" w:lastRow="0" w:firstColumn="0" w:lastColumn="0" w:oddVBand="0" w:evenVBand="0" w:oddHBand="0" w:evenHBand="0" w:firstRowFirstColumn="0" w:firstRowLastColumn="0" w:lastRowFirstColumn="0" w:lastRowLastColumn="0"/>
+            </w:pPr>
+            <w:r>
+              <w:t>Q2w13sA</w:t>
+            </w:r>
+          </w:p>
+        </w:tc>
+      </w:tr>
+    </w:tbl>
+    <w:p>
+      <w:r>
+        <w:t xml:space="preserve"> </w:t>
+      </w:r>
+    </w:p>
+    <w:p>
+      <w:r>
+        <w:br w:type="page"/>
+      </w:r>
+      <w:bookmarkStart w:id="7" w:name="_GoBack"/>
       <w:bookmarkEnd w:id="7"/>
     </w:p>
     <w:p>
       <w:pPr>
+        <w:pStyle w:val="Heading1"/>
+      </w:pPr>
+      <w:bookmarkStart w:id="8" w:name="_Toc531365"/>
+      <w:r>
+        <w:lastRenderedPageBreak/>
+        <w:t>C</w:t>
+      </w:r>
+      <w:r>
+        <w:t>onclusion</w:t>
+      </w:r>
+      <w:bookmarkEnd w:id="8"/>
+    </w:p>
+    <w:p>
+      <w:pPr>
         <w:tabs>
           <w:tab w:val="left" w:pos="6355"/>
         </w:tabs>
@@ -8087,7 +10222,7 @@
         <w:br w:type="page"/>
       </w:r>
     </w:p>
-    <w:bookmarkStart w:id="8" w:name="_Toc531366" w:displacedByCustomXml="next"/>
+    <w:bookmarkStart w:id="9" w:name="_Toc531366" w:displacedByCustomXml="next"/>
     <w:sdt>
       <w:sdtPr>
         <w:rPr>
@@ -8111,7 +10246,7 @@
           <w:r>
             <w:t>Bibliography</w:t>
           </w:r>
-          <w:bookmarkEnd w:id="8"/>
+          <w:bookmarkEnd w:id="9"/>
         </w:p>
         <w:p>
           <w:r>
@@ -8200,35 +10335,81 @@
         </w:p>
         <w:p>
           <w:r>
-            <w:t xml:space="preserve">Commands, M. and </w:t>
+            <w:t xml:space="preserve">Tunnelsup.com. (2019). Hash Analyzer - </w:t>
           </w:r>
           <w:proofErr w:type="spellStart"/>
           <w:r>
-            <w:t>Zick</w:t>
+            <w:t>TunnelsUP</w:t>
           </w:r>
           <w:proofErr w:type="spellEnd"/>
           <w:r>
-            <w:t>, A. (2019). MD5($</w:t>
+            <w:t>. [online] Available at: https://www.tunnelsup.com/hash-analyzer/ [Accessed 9 Feb. 2019].</w:t>
+          </w:r>
+        </w:p>
+        <w:p>
+          <w:r>
+            <w:t xml:space="preserve">Hashc.co.uk. (2019). </w:t>
           </w:r>
           <w:proofErr w:type="spellStart"/>
           <w:r>
-            <w:t>pwd</w:t>
+            <w:t>hashC</w:t>
           </w:r>
           <w:proofErr w:type="spellEnd"/>
           <w:r>
-            <w:t xml:space="preserve"> . $salt) </w:t>
+            <w:t xml:space="preserve"> - hash identifier &amp; </w:t>
           </w:r>
           <w:proofErr w:type="spellStart"/>
           <w:r>
-            <w:t>Hashcat</w:t>
+            <w:t>hashcat</w:t>
           </w:r>
           <w:proofErr w:type="spellEnd"/>
           <w:r>
-            <w:t xml:space="preserve"> Commands. [online] Stack Overflow. Available at: https://stackoverflow.com/questions/42314770/md5pwd-salt-hashcat-commands [Accessed 8 Feb. 2019].</w:t>
+            <w:t xml:space="preserve"> modes lister. [online] Available at: https://hashc.co.uk/hashid [Accessed 9 Feb. 2019].</w:t>
           </w:r>
         </w:p>
-        <w:bookmarkStart w:id="9" w:name="_GoBack" w:displacedByCustomXml="next"/>
-        <w:bookmarkEnd w:id="9" w:displacedByCustomXml="next"/>
+        <w:p>
+          <w:r>
+            <w:t xml:space="preserve">Hashcat.net. (2019). </w:t>
+          </w:r>
+          <w:proofErr w:type="spellStart"/>
+          <w:r>
+            <w:t>example_hashes</w:t>
+          </w:r>
+          <w:proofErr w:type="spellEnd"/>
+          <w:r>
+            <w:t xml:space="preserve"> [</w:t>
+          </w:r>
+          <w:proofErr w:type="spellStart"/>
+          <w:r>
+            <w:t>hashcat</w:t>
+          </w:r>
+          <w:proofErr w:type="spellEnd"/>
+          <w:r>
+            <w:t xml:space="preserve"> wiki]. [online] Available at: https://hashcat.net/wiki/doku.php?id=example_hashes [Accessed 9 Feb. 2019].</w:t>
+          </w:r>
+        </w:p>
+        <w:p>
+          <w:r>
+            <w:t xml:space="preserve">Hashcat.net. (2019). </w:t>
+          </w:r>
+          <w:proofErr w:type="spellStart"/>
+          <w:r>
+            <w:t>mask_attack</w:t>
+          </w:r>
+          <w:proofErr w:type="spellEnd"/>
+          <w:r>
+            <w:t xml:space="preserve"> [</w:t>
+          </w:r>
+          <w:proofErr w:type="spellStart"/>
+          <w:r>
+            <w:t>hashcat</w:t>
+          </w:r>
+          <w:proofErr w:type="spellEnd"/>
+          <w:r>
+            <w:t xml:space="preserve"> wiki]. [online] Available at: https://hashcat.net/wiki/doku.php?id=mask_attack [Accessed 10 Feb. 2019].</w:t>
+          </w:r>
+        </w:p>
+        <w:p/>
       </w:sdtContent>
     </w:sdt>
     <w:p>
@@ -8248,9 +10429,9 @@
       <w:bookmarkEnd w:id="10"/>
     </w:p>
     <w:sectPr>
-      <w:footerReference w:type="default" r:id="rId13"/>
-      <w:headerReference w:type="first" r:id="rId14"/>
-      <w:footerReference w:type="first" r:id="rId15"/>
+      <w:footerReference w:type="default" r:id="rId18"/>
+      <w:headerReference w:type="first" r:id="rId19"/>
+      <w:footerReference w:type="first" r:id="rId20"/>
       <w:pgSz w:w="11900" w:h="16840"/>
       <w:pgMar w:top="1440" w:right="1440" w:bottom="1440" w:left="1440" w:header="709" w:footer="709" w:gutter="0"/>
       <w:pgNumType w:start="1"/>
@@ -9475,7 +11656,7 @@
   <w:abstractNum w:abstractNumId="8" w15:restartNumberingAfterBreak="0">
     <w:nsid w:val="7E933158"/>
     <w:multiLevelType w:val="hybridMultilevel"/>
-    <w:tmpl w:val="6E7AA782"/>
+    <w:tmpl w:val="94945852"/>
     <w:lvl w:ilvl="0" w:tplc="04090001">
       <w:start w:val="1"/>
       <w:numFmt w:val="bullet"/>
@@ -11857,7 +14038,7 @@
 </file>
 
 <file path=customXml/itemProps2.xml><?xml version="1.0" encoding="utf-8"?>
-<ds:datastoreItem xmlns:ds="http://schemas.openxmlformats.org/officeDocument/2006/customXml" ds:itemID="{100D6E12-B4C5-C34C-8C80-210EE0EDEBDD}">
+<ds:datastoreItem xmlns:ds="http://schemas.openxmlformats.org/officeDocument/2006/customXml" ds:itemID="{A7782CA2-581A-CE45-A36E-1165C27BEA67}">
   <ds:schemaRefs>
     <ds:schemaRef ds:uri="http://schemas.openxmlformats.org/officeDocument/2006/bibliography"/>
   </ds:schemaRefs>

</xml_diff>

<commit_message>
Completed extra decoding lab
</commit_message>
<xml_diff>
--- a/Secure-Comms.docx
+++ b/Secure-Comms.docx
@@ -5388,17 +5388,19 @@
         <w:lastRenderedPageBreak/>
         <w:t>Classic Ciphers</w:t>
       </w:r>
+      <w:bookmarkStart w:id="2" w:name="_GoBack"/>
       <w:bookmarkEnd w:id="1"/>
+      <w:bookmarkEnd w:id="2"/>
     </w:p>
     <w:p>
       <w:pPr>
         <w:pStyle w:val="Heading2"/>
       </w:pPr>
-      <w:bookmarkStart w:id="2" w:name="_Toc531359"/>
+      <w:bookmarkStart w:id="3" w:name="_Toc531359"/>
       <w:r>
         <w:t>Exercise-1</w:t>
       </w:r>
-      <w:bookmarkEnd w:id="2"/>
+      <w:bookmarkEnd w:id="3"/>
     </w:p>
     <w:p>
       <w:r>
@@ -5640,11 +5642,11 @@
       <w:pPr>
         <w:pStyle w:val="Heading2"/>
       </w:pPr>
-      <w:bookmarkStart w:id="3" w:name="_Toc531360"/>
+      <w:bookmarkStart w:id="4" w:name="_Toc531360"/>
       <w:r>
         <w:t>exercise 2.</w:t>
       </w:r>
-      <w:bookmarkEnd w:id="3"/>
+      <w:bookmarkEnd w:id="4"/>
     </w:p>
     <w:p>
       <w:r>
@@ -6013,11 +6015,11 @@
       <w:pPr>
         <w:pStyle w:val="Heading2"/>
       </w:pPr>
-      <w:bookmarkStart w:id="4" w:name="_Toc531361"/>
+      <w:bookmarkStart w:id="5" w:name="_Toc531361"/>
       <w:r>
         <w:t>exercise 3.</w:t>
       </w:r>
-      <w:bookmarkEnd w:id="4"/>
+      <w:bookmarkEnd w:id="5"/>
     </w:p>
     <w:p>
       <w:proofErr w:type="spellStart"/>
@@ -6997,11 +6999,11 @@
       <w:pPr>
         <w:pStyle w:val="Heading2"/>
       </w:pPr>
-      <w:bookmarkStart w:id="5" w:name="_Toc531362"/>
+      <w:bookmarkStart w:id="6" w:name="_Toc531362"/>
       <w:r>
         <w:t>exercise 4.</w:t>
       </w:r>
-      <w:bookmarkEnd w:id="5"/>
+      <w:bookmarkEnd w:id="6"/>
       <w:r>
         <w:t xml:space="preserve"> </w:t>
       </w:r>
@@ -7045,12 +7047,12 @@
       <w:pPr>
         <w:pStyle w:val="Heading2"/>
       </w:pPr>
-      <w:bookmarkStart w:id="6" w:name="_Toc531363"/>
+      <w:bookmarkStart w:id="7" w:name="_Toc531363"/>
       <w:r>
         <w:lastRenderedPageBreak/>
         <w:t>Number Station</w:t>
       </w:r>
-      <w:bookmarkEnd w:id="6"/>
+      <w:bookmarkEnd w:id="7"/>
     </w:p>
     <w:p>
       <w:r>
@@ -10193,14 +10195,335 @@
       <w:r>
         <w:br w:type="page"/>
       </w:r>
-      <w:bookmarkStart w:id="7" w:name="_GoBack"/>
-      <w:bookmarkEnd w:id="7"/>
     </w:p>
     <w:p>
       <w:pPr>
         <w:pStyle w:val="Heading1"/>
       </w:pPr>
       <w:bookmarkStart w:id="8" w:name="_Toc531365"/>
+      <w:r>
+        <w:lastRenderedPageBreak/>
+        <w:t>Revision – Extra decoding lab</w:t>
+      </w:r>
+    </w:p>
+    <w:p>
+      <w:pPr>
+        <w:rPr>
+          <w:b/>
+        </w:rPr>
+      </w:pPr>
+      <w:r>
+        <w:rPr>
+          <w:b/>
+        </w:rPr>
+        <w:t>Message – 1</w:t>
+      </w:r>
+    </w:p>
+    <w:p>
+      <w:r>
+        <w:t xml:space="preserve">V2VsbCBkb25lIHlvdSBzb2x2ZWQgcGFydCAx </w:t>
+      </w:r>
+    </w:p>
+    <w:p>
+      <w:r>
+        <w:t xml:space="preserve">Using a hash analyser </w:t>
+      </w:r>
+      <w:r>
+        <w:t>(Tunnelsup.com, 2019)</w:t>
+      </w:r>
+      <w:r>
+        <w:t xml:space="preserve">  to identify the hash type, the </w:t>
+      </w:r>
+      <w:r>
+        <w:t>results show base 64. Using CyberChef to decode the string. The results are:</w:t>
+      </w:r>
+    </w:p>
+    <w:p>
+      <w:r>
+        <w:t xml:space="preserve">Plain text = </w:t>
+      </w:r>
+      <w:r>
+        <w:t>Well done you solved part 1</w:t>
+      </w:r>
+    </w:p>
+    <w:p/>
+    <w:p>
+      <w:pPr>
+        <w:rPr>
+          <w:b/>
+        </w:rPr>
+      </w:pPr>
+      <w:r>
+        <w:rPr>
+          <w:b/>
+        </w:rPr>
+        <w:t>Message – 2</w:t>
+      </w:r>
+    </w:p>
+    <w:p>
+      <w:r>
+        <w:t xml:space="preserve">d8578edf8458ce06fbc5bb76a58c5ca4 </w:t>
+      </w:r>
+    </w:p>
+    <w:p>
+      <w:r>
+        <w:t xml:space="preserve">Using hash analyser again, the results show MD4 or MD5. Putting the hash into google shows the </w:t>
+      </w:r>
+      <w:r>
+        <w:t>results are:</w:t>
+      </w:r>
+    </w:p>
+    <w:p>
+      <w:r>
+        <w:t>Plain text = qwerty</w:t>
+      </w:r>
+    </w:p>
+    <w:p/>
+    <w:p>
+      <w:pPr>
+        <w:rPr>
+          <w:b/>
+        </w:rPr>
+      </w:pPr>
+      <w:r>
+        <w:rPr>
+          <w:b/>
+        </w:rPr>
+        <w:t>Message – 3</w:t>
+      </w:r>
+    </w:p>
+    <w:p>
+      <w:proofErr w:type="spellStart"/>
+      <w:r>
+        <w:t>Pna</w:t>
+      </w:r>
+      <w:proofErr w:type="spellEnd"/>
+      <w:r>
+        <w:t xml:space="preserve"> </w:t>
+      </w:r>
+      <w:proofErr w:type="spellStart"/>
+      <w:r>
+        <w:t>lbh</w:t>
+      </w:r>
+      <w:proofErr w:type="spellEnd"/>
+      <w:r>
+        <w:t xml:space="preserve"> </w:t>
+      </w:r>
+      <w:proofErr w:type="spellStart"/>
+      <w:r>
+        <w:t>oryvrir</w:t>
+      </w:r>
+      <w:proofErr w:type="spellEnd"/>
+      <w:r>
+        <w:t xml:space="preserve"> </w:t>
+      </w:r>
+      <w:proofErr w:type="spellStart"/>
+      <w:r>
+        <w:t>Zvpebfbsg</w:t>
+      </w:r>
+      <w:proofErr w:type="spellEnd"/>
+      <w:r>
+        <w:t xml:space="preserve"> </w:t>
+      </w:r>
+      <w:proofErr w:type="spellStart"/>
+      <w:r>
+        <w:t>hfrq</w:t>
+      </w:r>
+      <w:proofErr w:type="spellEnd"/>
+      <w:r>
+        <w:t xml:space="preserve"> </w:t>
+      </w:r>
+      <w:proofErr w:type="spellStart"/>
+      <w:r>
+        <w:t>guvf</w:t>
+      </w:r>
+      <w:proofErr w:type="spellEnd"/>
+      <w:r>
+        <w:t xml:space="preserve"> </w:t>
+      </w:r>
+      <w:proofErr w:type="spellStart"/>
+      <w:r>
+        <w:t>gb</w:t>
+      </w:r>
+      <w:proofErr w:type="spellEnd"/>
+      <w:r>
+        <w:t xml:space="preserve"> </w:t>
+      </w:r>
+      <w:proofErr w:type="spellStart"/>
+      <w:r>
+        <w:t>rapbqr</w:t>
+      </w:r>
+      <w:proofErr w:type="spellEnd"/>
+      <w:r>
+        <w:t xml:space="preserve"> </w:t>
+      </w:r>
+      <w:proofErr w:type="spellStart"/>
+      <w:r>
+        <w:t>vgf</w:t>
+      </w:r>
+      <w:proofErr w:type="spellEnd"/>
+      <w:r>
+        <w:t xml:space="preserve"> </w:t>
+      </w:r>
+      <w:proofErr w:type="spellStart"/>
+      <w:r>
+        <w:t>ertvfgel</w:t>
+      </w:r>
+      <w:proofErr w:type="spellEnd"/>
+      <w:r>
+        <w:t xml:space="preserve"> </w:t>
+      </w:r>
+      <w:proofErr w:type="spellStart"/>
+      <w:r>
+        <w:t>inyhrf</w:t>
+      </w:r>
+      <w:proofErr w:type="spellEnd"/>
+      <w:r>
+        <w:t>!</w:t>
+      </w:r>
+    </w:p>
+    <w:p>
+      <w:r>
+        <w:t>Judging the absence of numbers and the spaces in the cypher, this looks like a type of shift cypher. To reveal the message, Quipquip.com is used. The results are:</w:t>
+      </w:r>
+    </w:p>
+    <w:p>
+      <w:r>
+        <w:t xml:space="preserve">Plain text = </w:t>
+      </w:r>
+      <w:r>
+        <w:t>Can you believe Microsoft used this to encode its registry values!</w:t>
+      </w:r>
+    </w:p>
+    <w:p/>
+    <w:p>
+      <w:pPr>
+        <w:rPr>
+          <w:b/>
+        </w:rPr>
+      </w:pPr>
+      <w:r>
+        <w:rPr>
+          <w:b/>
+        </w:rPr>
+        <w:t>Message – 4</w:t>
+      </w:r>
+    </w:p>
+    <w:p>
+      <w:r>
+        <w:t>(6== 5@?6[ E9:D :D 2 &gt;F49 =6DD @7E6? FD65 6?4@5:?8 D496&gt;6</w:t>
+      </w:r>
+    </w:p>
+    <w:p>
+      <w:r>
+        <w:t>Noticing the presence of special characters and alphanumeric characters, the observation of ROT 47 in use, is use as basis to try this cypher: The results are:</w:t>
+      </w:r>
+    </w:p>
+    <w:p>
+      <w:r>
+        <w:t xml:space="preserve">Plain text =  </w:t>
+      </w:r>
+      <w:r>
+        <w:t>Well done, this is a much less often used encoding scheme</w:t>
+      </w:r>
+    </w:p>
+    <w:p/>
+    <w:p>
+      <w:pPr>
+        <w:rPr>
+          <w:b/>
+        </w:rPr>
+      </w:pPr>
+      <w:r>
+        <w:rPr>
+          <w:b/>
+        </w:rPr>
+        <w:t>Message – 5</w:t>
+      </w:r>
+    </w:p>
+    <w:p>
+      <w:r>
+        <w:t>q293VFOcoKOlMKAmnKMyVUEbnKZtq2SmVUMypaxtqUWcL2g5YPO3MJkfVTEiozHtn</w:t>
+      </w:r>
+    </w:p>
+    <w:p>
+      <w:r>
+        <w:t>J4tp29fqzyh MlO0nTymYPOiozk5VT9hMFOgo3WyVUEiVTqiYPOao29xVTk1L2fAPt==</w:t>
+      </w:r>
+    </w:p>
+    <w:p>
+      <w:r>
+        <w:lastRenderedPageBreak/>
+        <w:t>Noticing the two == signs at the end of the cypher indicates that BASE64 is in use</w:t>
+      </w:r>
+      <w:r>
+        <w:t>. After attempting to decode using CyberChef, this failed to reveal any message. A cryptic hint saying, “</w:t>
+      </w:r>
+      <w:r>
+        <w:t>it doesn’t have to be just once!</w:t>
+      </w:r>
+      <w:r>
+        <w:t>” indicate that the cypher may have been encrypted more than once. After attempting to run two and three rounds of BASE64, still no legible message.</w:t>
+      </w:r>
+      <w:r>
+        <w:t xml:space="preserve"> After many attempts of using different cypher combinations, the solution was found using ROT13 and BASE64 together. The results are:</w:t>
+      </w:r>
+    </w:p>
+    <w:p>
+      <w:r>
+        <w:t xml:space="preserve">Plain text = </w:t>
+      </w:r>
+      <w:r>
+        <w:t>wow! impressive this was very tricky, well done in solving this, only one more to go, good luck</w:t>
+      </w:r>
+    </w:p>
+    <w:p/>
+    <w:p>
+      <w:pPr>
+        <w:rPr>
+          <w:b/>
+        </w:rPr>
+      </w:pPr>
+      <w:r>
+        <w:rPr>
+          <w:b/>
+        </w:rPr>
+        <w:t>Message – 6</w:t>
+      </w:r>
+    </w:p>
+    <w:p>
+      <w:r>
+        <w:t>EVIB DVOO WLMV LM HLOERMT GSV URMZO KILYOVN, SLKVUFOOB RG</w:t>
+      </w:r>
+    </w:p>
+    <w:p>
+      <w:r>
+        <w:t>WRWM'G GZPV BLF GLL OLMT ZMW BLF VMQLBVW RG.</w:t>
+      </w:r>
+    </w:p>
+    <w:p>
+      <w:r>
+        <w:t>Again, noticing the absence of numbers and the presence of spaces, this could be another shift cypher. This assumption proved valid. The results are:</w:t>
+      </w:r>
+    </w:p>
+    <w:p>
+      <w:r>
+        <w:t xml:space="preserve">Plain text = </w:t>
+      </w:r>
+      <w:r>
+        <w:t>VERY WELL DONE ON SOLVING THE FINAL PROBLEM, HOPEFULLY IT DIDN'T TAKE YOU TOO LONG AND YOU ENJOYED IT.</w:t>
+      </w:r>
+    </w:p>
+    <w:p/>
+    <w:p>
+      <w:r>
+        <w:br w:type="page"/>
+      </w:r>
+    </w:p>
+    <w:p>
+      <w:pPr>
+        <w:pStyle w:val="Heading1"/>
+      </w:pPr>
       <w:r>
         <w:lastRenderedPageBreak/>
         <w:t>C</w:t>
@@ -10407,6 +10730,19 @@
           <w:proofErr w:type="spellEnd"/>
           <w:r>
             <w:t xml:space="preserve"> wiki]. [online] Available at: https://hashcat.net/wiki/doku.php?id=mask_attack [Accessed 10 Feb. 2019].</w:t>
+          </w:r>
+        </w:p>
+        <w:p>
+          <w:r>
+            <w:t xml:space="preserve">Tunnelsup.com. (2019). Hash Analyzer - </w:t>
+          </w:r>
+          <w:proofErr w:type="spellStart"/>
+          <w:r>
+            <w:t>TunnelsUP</w:t>
+          </w:r>
+          <w:proofErr w:type="spellEnd"/>
+          <w:r>
+            <w:t>. [online] Available at: https://www.tunnelsup.com/hash-analyzer/ [Accessed 14 Feb. 2019].</w:t>
           </w:r>
         </w:p>
         <w:p/>
@@ -14038,7 +14374,7 @@
 </file>
 
 <file path=customXml/itemProps2.xml><?xml version="1.0" encoding="utf-8"?>
-<ds:datastoreItem xmlns:ds="http://schemas.openxmlformats.org/officeDocument/2006/customXml" ds:itemID="{A7782CA2-581A-CE45-A36E-1165C27BEA67}">
+<ds:datastoreItem xmlns:ds="http://schemas.openxmlformats.org/officeDocument/2006/customXml" ds:itemID="{D87979C7-C766-A842-8948-A99DA4BFE3B9}">
   <ds:schemaRefs>
     <ds:schemaRef ds:uri="http://schemas.openxmlformats.org/officeDocument/2006/bibliography"/>
   </ds:schemaRefs>

</xml_diff>